<commit_message>
Gantt completo, tabla de actividades completo, acta F[018]
</commit_message>
<xml_diff>
--- a/Documentacion y planificacion/Reuniones formales/F[017] 27-9/F[017] 27-9.docx
+++ b/Documentacion y planificacion/Reuniones formales/F[017] 27-9/F[017] 27-9.docx
@@ -1,6 +1,6 @@
 
 <file path=word/document.xml><?xml version="1.0" encoding="utf-8"?>
-<w:document xmlns:wpc="http://schemas.microsoft.com/office/word/2010/wordprocessingCanvas" xmlns:mc="http://schemas.openxmlformats.org/markup-compatibility/2006" xmlns:o="urn:schemas-microsoft-com:office:office" xmlns:r="http://schemas.openxmlformats.org/officeDocument/2006/relationships" xmlns:m="http://schemas.openxmlformats.org/officeDocument/2006/math" xmlns:v="urn:schemas-microsoft-com:vml" xmlns:wp14="http://schemas.microsoft.com/office/word/2010/wordprocessingDrawing" xmlns:wp="http://schemas.openxmlformats.org/drawingml/2006/wordprocessingDrawing" xmlns:w10="urn:schemas-microsoft-com:office:word" xmlns:w="http://schemas.openxmlformats.org/wordprocessingml/2006/main" xmlns:w14="http://schemas.microsoft.com/office/word/2010/wordml" xmlns:wpg="http://schemas.microsoft.com/office/word/2010/wordprocessingGroup" xmlns:wpi="http://schemas.microsoft.com/office/word/2010/wordprocessingInk" xmlns:wne="http://schemas.microsoft.com/office/word/2006/wordml" xmlns:wps="http://schemas.microsoft.com/office/word/2010/wordprocessingShape" mc:Ignorable="w14 wp14">
+<w:document xmlns:wpc="http://schemas.microsoft.com/office/word/2010/wordprocessingCanvas" xmlns:cx="http://schemas.microsoft.com/office/drawing/2014/chartex" xmlns:cx1="http://schemas.microsoft.com/office/drawing/2015/9/8/chartex" xmlns:cx2="http://schemas.microsoft.com/office/drawing/2015/10/21/chartex" xmlns:cx3="http://schemas.microsoft.com/office/drawing/2016/5/9/chartex" xmlns:cx4="http://schemas.microsoft.com/office/drawing/2016/5/10/chartex" xmlns:cx5="http://schemas.microsoft.com/office/drawing/2016/5/11/chartex" xmlns:cx6="http://schemas.microsoft.com/office/drawing/2016/5/12/chartex" xmlns:cx7="http://schemas.microsoft.com/office/drawing/2016/5/13/chartex" xmlns:cx8="http://schemas.microsoft.com/office/drawing/2016/5/14/chartex" xmlns:mc="http://schemas.openxmlformats.org/markup-compatibility/2006" xmlns:aink="http://schemas.microsoft.com/office/drawing/2016/ink" xmlns:am3d="http://schemas.microsoft.com/office/drawing/2017/model3d" xmlns:o="urn:schemas-microsoft-com:office:office" xmlns:r="http://schemas.openxmlformats.org/officeDocument/2006/relationships" xmlns:m="http://schemas.openxmlformats.org/officeDocument/2006/math" xmlns:v="urn:schemas-microsoft-com:vml" xmlns:wp14="http://schemas.microsoft.com/office/word/2010/wordprocessingDrawing" xmlns:wp="http://schemas.openxmlformats.org/drawingml/2006/wordprocessingDrawing" xmlns:w10="urn:schemas-microsoft-com:office:word" xmlns:w="http://schemas.openxmlformats.org/wordprocessingml/2006/main" xmlns:w14="http://schemas.microsoft.com/office/word/2010/wordml" xmlns:w15="http://schemas.microsoft.com/office/word/2012/wordml" xmlns:w16cid="http://schemas.microsoft.com/office/word/2016/wordml/cid" xmlns:w16se="http://schemas.microsoft.com/office/word/2015/wordml/symex" xmlns:wpg="http://schemas.microsoft.com/office/word/2010/wordprocessingGroup" xmlns:wpi="http://schemas.microsoft.com/office/word/2010/wordprocessingInk" xmlns:wne="http://schemas.microsoft.com/office/word/2006/wordml" xmlns:wps="http://schemas.microsoft.com/office/word/2010/wordprocessingShape" mc:Ignorable="w14 w15 w16se w16cid wp14">
   <w:body>
     <w:p>
       <w:pPr>
@@ -148,7 +148,7 @@
                                     <w:szCs w:val="72"/>
                                   </w:rPr>
                                   <w:id w:val="-1907987455"/>
-                                  <w:date w:fullDate="2019-09-17T00:00:00Z">
+                                  <w:date w:fullDate="2019-09-27T00:00:00Z">
                                     <w:dateFormat w:val="d/M/yyyy"/>
                                     <w:lid w:val="es-UY"/>
                                     <w:storeMappedDataAs w:val="dateTime"/>
@@ -165,7 +165,17 @@
                                       <w:szCs w:val="72"/>
                                       <w:lang w:val="es-UY"/>
                                     </w:rPr>
-                                    <w:t>17/9/2019</w:t>
+                                    <w:t>27</w:t>
+                                  </w:r>
+                                  <w:r>
+                                    <w:rPr>
+                                      <w:rFonts w:ascii="Times New Roman" w:hAnsi="Times New Roman" w:cs="Times New Roman"/>
+                                      <w:color w:val="FFFFFF" w:themeColor="background1"/>
+                                      <w:sz w:val="56"/>
+                                      <w:szCs w:val="72"/>
+                                      <w:lang w:val="es-UY"/>
+                                    </w:rPr>
+                                    <w:t>/9/2019</w:t>
                                   </w:r>
                                 </w:sdtContent>
                               </w:sdt>
@@ -397,9 +407,6 @@
                                   <w:szCs w:val="72"/>
                                 </w:rPr>
                                 <w:id w:val="-540217412"/>
-                                <w:placeholder>
-                                  <w:docPart w:val="DFAAA6A7DFBB4C7ABB346F3612719C69"/>
-                                </w:placeholder>
                               </w:sdtPr>
                               <w:sdtEndPr/>
                               <w:sdtContent>
@@ -463,9 +470,6 @@
                                   <w:szCs w:val="72"/>
                                 </w:rPr>
                                 <w:id w:val="773980013"/>
-                                <w:placeholder>
-                                  <w:docPart w:val="D5AC40B81D154CF1A27693BAAFED71FD"/>
-                                </w:placeholder>
                               </w:sdtPr>
                               <w:sdtEndPr/>
                               <w:sdtContent>
@@ -486,8 +490,19 @@
                                       <w:sz w:val="36"/>
                                       <w:szCs w:val="36"/>
                                     </w:rPr>
-                                    <w:t>Salvador Pardiñas</w:t>
+                                    <w:t xml:space="preserve">Salvador </w:t>
                                   </w:r>
+                                  <w:proofErr w:type="spellStart"/>
+                                  <w:r>
+                                    <w:rPr>
+                                      <w:rFonts w:ascii="Times New Roman" w:hAnsi="Times New Roman" w:cs="Times New Roman"/>
+                                      <w:color w:val="FFFFFF" w:themeColor="background1"/>
+                                      <w:sz w:val="36"/>
+                                      <w:szCs w:val="36"/>
+                                    </w:rPr>
+                                    <w:t>Pardiñas</w:t>
+                                  </w:r>
+                                  <w:proofErr w:type="spellEnd"/>
                                 </w:p>
                               </w:sdtContent>
                             </w:sdt>
@@ -714,9 +729,9 @@
           </mc:Choice>
           <mc:Fallback>
             <w:pict>
-              <v:group id="Grupo 201" o:spid="_x0000_s1026" style="position:absolute;left:0;text-align:left;margin-left:-75.25pt;margin-top:-48pt;width:270.5pt;height:823.25pt;z-index:-251657216;mso-wrap-distance-left:18pt;mso-wrap-distance-right:18pt;mso-position-horizontal-relative:margin;mso-position-vertical-relative:margin;mso-width-relative:margin;mso-height-relative:margin" coordsize="18288,81510" o:gfxdata="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">
-                <v:rect id="Rectángulo 202" o:spid="_x0000_s1027" style="position:absolute;width:18288;height:2286;visibility:visible;mso-wrap-style:square;v-text-anchor:middle" o:gfxdata="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" fillcolor="#4472c4 [3204]" stroked="f" strokeweight="1pt"/>
-                <v:rect id="Rectángulo 203" o:spid="_x0000_s1028" style="position:absolute;top:9272;width:18288;height:72238;visibility:visible;mso-wrap-style:square;v-text-anchor:top" o:gfxdata="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" fillcolor="#4472c4 [3204]" stroked="f" strokeweight="1pt">
+              <v:group w14:anchorId="2FE24FD4" id="Grupo 201" o:spid="_x0000_s1026" style="position:absolute;left:0;text-align:left;margin-left:-75.25pt;margin-top:-48pt;width:270.5pt;height:823.25pt;z-index:-251657216;mso-wrap-distance-left:18pt;mso-wrap-distance-right:18pt;mso-position-horizontal-relative:margin;mso-position-vertical-relative:margin;mso-width-relative:margin;mso-height-relative:margin" coordsize="18288,81510" o:gfxdata="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">
+                <v:rect id="Rectángulo 202" o:spid="_x0000_s1027" style="position:absolute;width:18288;height:2286;visibility:visible;mso-wrap-style:square;v-text-anchor:middle" o:gfxdata="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" fillcolor="#4472c4 [3204]" stroked="f" strokeweight="1pt"/>
+                <v:rect id="Rectángulo 203" o:spid="_x0000_s1028" style="position:absolute;top:9272;width:18288;height:72238;visibility:visible;mso-wrap-style:square;v-text-anchor:top" o:gfxdata="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" fillcolor="#4472c4 [3204]" stroked="f" strokeweight="1pt">
                   <v:textbox inset=",14.4pt,8.64pt,18pt">
                     <w:txbxContent>
                       <w:p>
@@ -747,7 +762,7 @@
                               <w:szCs w:val="72"/>
                             </w:rPr>
                             <w:id w:val="-1907987455"/>
-                            <w:date w:fullDate="2019-09-17T00:00:00Z">
+                            <w:date w:fullDate="2019-09-27T00:00:00Z">
                               <w:dateFormat w:val="d/M/yyyy"/>
                               <w:lid w:val="es-UY"/>
                               <w:storeMappedDataAs w:val="dateTime"/>
@@ -764,7 +779,17 @@
                                 <w:szCs w:val="72"/>
                                 <w:lang w:val="es-UY"/>
                               </w:rPr>
-                              <w:t>17/9/2019</w:t>
+                              <w:t>27</w:t>
+                            </w:r>
+                            <w:r>
+                              <w:rPr>
+                                <w:rFonts w:ascii="Times New Roman" w:hAnsi="Times New Roman" w:cs="Times New Roman"/>
+                                <w:color w:val="FFFFFF" w:themeColor="background1"/>
+                                <w:sz w:val="56"/>
+                                <w:szCs w:val="72"/>
+                                <w:lang w:val="es-UY"/>
+                              </w:rPr>
+                              <w:t>/9/2019</w:t>
                             </w:r>
                           </w:sdtContent>
                         </w:sdt>
@@ -996,9 +1021,6 @@
                             <w:szCs w:val="72"/>
                           </w:rPr>
                           <w:id w:val="-540217412"/>
-                          <w:placeholder>
-                            <w:docPart w:val="DFAAA6A7DFBB4C7ABB346F3612719C69"/>
-                          </w:placeholder>
                         </w:sdtPr>
                         <w:sdtEndPr/>
                         <w:sdtContent>
@@ -1062,9 +1084,6 @@
                             <w:szCs w:val="72"/>
                           </w:rPr>
                           <w:id w:val="773980013"/>
-                          <w:placeholder>
-                            <w:docPart w:val="D5AC40B81D154CF1A27693BAAFED71FD"/>
-                          </w:placeholder>
                         </w:sdtPr>
                         <w:sdtEndPr/>
                         <w:sdtContent>
@@ -1085,8 +1104,19 @@
                                 <w:sz w:val="36"/>
                                 <w:szCs w:val="36"/>
                               </w:rPr>
-                              <w:t>Salvador Pardiñas</w:t>
+                              <w:t xml:space="preserve">Salvador </w:t>
                             </w:r>
+                            <w:proofErr w:type="spellStart"/>
+                            <w:r>
+                              <w:rPr>
+                                <w:rFonts w:ascii="Times New Roman" w:hAnsi="Times New Roman" w:cs="Times New Roman"/>
+                                <w:color w:val="FFFFFF" w:themeColor="background1"/>
+                                <w:sz w:val="36"/>
+                                <w:szCs w:val="36"/>
+                              </w:rPr>
+                              <w:t>Pardiñas</w:t>
+                            </w:r>
+                            <w:proofErr w:type="spellEnd"/>
                           </w:p>
                         </w:sdtContent>
                       </w:sdt>
@@ -1195,7 +1225,7 @@
                   <v:stroke joinstyle="miter"/>
                   <v:path gradientshapeok="t" o:connecttype="rect"/>
                 </v:shapetype>
-                <v:shape id="Cuadro de texto 204" o:spid="_x0000_s1029" type="#_x0000_t202" style="position:absolute;top:2318;width:18288;height:6858;visibility:visible;mso-wrap-style:square;v-text-anchor:middle" o:gfxdata="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" fillcolor="white [3212]" stroked="f" strokeweight=".5pt">
+                <v:shape id="Cuadro de texto 204" o:spid="_x0000_s1029" type="#_x0000_t202" style="position:absolute;top:2318;width:18288;height:6858;visibility:visible;mso-wrap-style:square;v-text-anchor:middle" o:gfxdata="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" fillcolor="white [3212]" stroked="f" strokeweight=".5pt">
                   <v:textbox inset=",7.2pt,,7.2pt">
                     <w:txbxContent>
                       <w:p>
@@ -1437,25 +1467,7 @@
           <w:sz w:val="20"/>
           <w:szCs w:val="20"/>
         </w:rPr>
-        <w:t xml:space="preserve">¿Qué nos falta del programa? ¿Qué hacemos con la modificación de las zonas y </w:t>
-      </w:r>
-      <w:proofErr w:type="spellStart"/>
-      <w:r>
-        <w:rPr>
-          <w:rFonts w:ascii="Open Sans" w:hAnsi="Open Sans" w:cs="Open Sans"/>
-          <w:sz w:val="20"/>
-          <w:szCs w:val="20"/>
-        </w:rPr>
-        <w:t>subzonas</w:t>
-      </w:r>
-      <w:proofErr w:type="spellEnd"/>
-      <w:r>
-        <w:rPr>
-          <w:rFonts w:ascii="Open Sans" w:hAnsi="Open Sans" w:cs="Open Sans"/>
-          <w:sz w:val="20"/>
-          <w:szCs w:val="20"/>
-        </w:rPr>
-        <w:t xml:space="preserve"> en un lugar? ¿Qué hacemos con el fallo en un transporte? </w:t>
+        <w:t xml:space="preserve">¿Qué nos falta del programa? ¿Qué hacemos con la modificación de las zonas y subzonas en un lugar? ¿Qué hacemos con el fallo en un transporte? </w:t>
       </w:r>
     </w:p>
     <w:p>
@@ -1705,7 +1717,35 @@
           <w:rFonts w:ascii="Times New Roman" w:hAnsi="Times New Roman" w:cs="Times New Roman"/>
           <w:lang w:eastAsia="es-UY"/>
         </w:rPr>
-        <w:t>Se discutieron posibles cambios al Shell, no se llegó a nada concreto pero se realizaran algunos cambios.</w:t>
+        <w:t xml:space="preserve">Se discutieron posibles cambios al Shell, no se llegó a nada </w:t>
+      </w:r>
+      <w:r>
+        <w:rPr>
+          <w:rFonts w:ascii="Times New Roman" w:hAnsi="Times New Roman" w:cs="Times New Roman"/>
+          <w:lang w:eastAsia="es-UY"/>
+        </w:rPr>
+        <w:t>concreto,</w:t>
+      </w:r>
+      <w:r>
+        <w:rPr>
+          <w:rFonts w:ascii="Times New Roman" w:hAnsi="Times New Roman" w:cs="Times New Roman"/>
+          <w:lang w:eastAsia="es-UY"/>
+        </w:rPr>
+        <w:t xml:space="preserve"> pero se </w:t>
+      </w:r>
+      <w:r>
+        <w:rPr>
+          <w:rFonts w:ascii="Times New Roman" w:hAnsi="Times New Roman" w:cs="Times New Roman"/>
+          <w:lang w:eastAsia="es-UY"/>
+        </w:rPr>
+        <w:t>realizarán</w:t>
+      </w:r>
+      <w:r>
+        <w:rPr>
+          <w:rFonts w:ascii="Times New Roman" w:hAnsi="Times New Roman" w:cs="Times New Roman"/>
+          <w:lang w:eastAsia="es-UY"/>
+        </w:rPr>
+        <w:t xml:space="preserve"> algunos cambios.</w:t>
       </w:r>
     </w:p>
     <w:p>
@@ -1781,7 +1821,23 @@
           <w:rFonts w:ascii="Times New Roman" w:hAnsi="Times New Roman" w:cs="Times New Roman"/>
           <w:lang w:eastAsia="es-UY"/>
         </w:rPr>
-        <w:t>Se vio como y cuando hacemos los videos y los manuales, para los videos se va a esperar a que las aplicaciones estén finalizadas y los manuales también.</w:t>
+        <w:t xml:space="preserve">Se vio </w:t>
+      </w:r>
+      <w:proofErr w:type="spellStart"/>
+      <w:r>
+        <w:rPr>
+          <w:rFonts w:ascii="Times New Roman" w:hAnsi="Times New Roman" w:cs="Times New Roman"/>
+          <w:lang w:eastAsia="es-UY"/>
+        </w:rPr>
+        <w:t>como</w:t>
+      </w:r>
+      <w:proofErr w:type="spellEnd"/>
+      <w:r>
+        <w:rPr>
+          <w:rFonts w:ascii="Times New Roman" w:hAnsi="Times New Roman" w:cs="Times New Roman"/>
+          <w:lang w:eastAsia="es-UY"/>
+        </w:rPr>
+        <w:t xml:space="preserve"> y cuando hacemos los videos y los manuales, para los videos se va a esperar a que las aplicaciones estén finalizadas y los manuales también.</w:t>
       </w:r>
     </w:p>
     <w:p>
@@ -1822,19 +1878,6 @@
         <w:tabs>
           <w:tab w:val="left" w:pos="5325"/>
         </w:tabs>
-        <w:spacing w:after="0"/>
-        <w:jc w:val="both"/>
-        <w:rPr>
-          <w:rFonts w:ascii="Times New Roman" w:hAnsi="Times New Roman" w:cs="Times New Roman"/>
-          <w:lang w:eastAsia="es-UY"/>
-        </w:rPr>
-      </w:pPr>
-    </w:p>
-    <w:p>
-      <w:pPr>
-        <w:tabs>
-          <w:tab w:val="left" w:pos="5325"/>
-        </w:tabs>
         <w:rPr>
           <w:rFonts w:ascii="Times New Roman" w:hAnsi="Times New Roman" w:cs="Times New Roman"/>
           <w:b/>
@@ -1936,21 +1979,587 @@
           <w:lang w:eastAsia="es-UY"/>
         </w:rPr>
       </w:pPr>
-      <w:bookmarkStart w:id="0" w:name="_GoBack"/>
-      <w:bookmarkEnd w:id="0"/>
+      <w:r>
+        <w:rPr>
+          <w:rFonts w:ascii="Times New Roman" w:hAnsi="Times New Roman" w:cs="Times New Roman"/>
+          <w:bCs/>
+          <w:lang w:eastAsia="es-UY"/>
+        </w:rPr>
+        <w:t>Se repartieron tareas a los distintos integrantes de modo que quedo asignado:</w:t>
+      </w:r>
+    </w:p>
+    <w:p>
+      <w:pPr>
+        <w:pStyle w:val="Prrafodelista"/>
+        <w:numPr>
+          <w:ilvl w:val="1"/>
+          <w:numId w:val="12"/>
+        </w:numPr>
+        <w:rPr>
+          <w:rFonts w:ascii="Times New Roman" w:hAnsi="Times New Roman" w:cs="Times New Roman"/>
+          <w:b/>
+          <w:lang w:eastAsia="es-UY"/>
+        </w:rPr>
+      </w:pPr>
+      <w:r>
+        <w:rPr>
+          <w:rFonts w:ascii="Times New Roman" w:hAnsi="Times New Roman" w:cs="Times New Roman"/>
+          <w:b/>
+          <w:lang w:eastAsia="es-UY"/>
+        </w:rPr>
+        <w:t xml:space="preserve">Facundo </w:t>
+      </w:r>
       <w:proofErr w:type="spellStart"/>
       <w:r>
         <w:rPr>
           <w:rFonts w:ascii="Times New Roman" w:hAnsi="Times New Roman" w:cs="Times New Roman"/>
-          <w:bCs/>
-          <w:lang w:eastAsia="es-UY"/>
-        </w:rPr>
-        <w:t>asd</w:t>
+          <w:b/>
+          <w:lang w:eastAsia="es-UY"/>
+        </w:rPr>
+        <w:t>Silvetti</w:t>
       </w:r>
       <w:proofErr w:type="spellEnd"/>
     </w:p>
     <w:p>
       <w:pPr>
+        <w:pStyle w:val="Prrafodelista"/>
+        <w:numPr>
+          <w:ilvl w:val="2"/>
+          <w:numId w:val="12"/>
+        </w:numPr>
+        <w:rPr>
+          <w:rFonts w:ascii="Times New Roman" w:hAnsi="Times New Roman" w:cs="Times New Roman"/>
+          <w:bCs/>
+          <w:lang w:eastAsia="es-UY"/>
+        </w:rPr>
+      </w:pPr>
+      <w:r>
+        <w:rPr>
+          <w:rFonts w:ascii="Times New Roman" w:hAnsi="Times New Roman" w:cs="Times New Roman"/>
+          <w:bCs/>
+          <w:lang w:eastAsia="es-UY"/>
+        </w:rPr>
+        <w:t>Planos</w:t>
+      </w:r>
+    </w:p>
+    <w:p>
+      <w:pPr>
+        <w:pStyle w:val="Prrafodelista"/>
+        <w:numPr>
+          <w:ilvl w:val="2"/>
+          <w:numId w:val="12"/>
+        </w:numPr>
+        <w:rPr>
+          <w:rFonts w:ascii="Times New Roman" w:hAnsi="Times New Roman" w:cs="Times New Roman"/>
+          <w:bCs/>
+          <w:lang w:eastAsia="es-UY"/>
+        </w:rPr>
+      </w:pPr>
+      <w:r>
+        <w:rPr>
+          <w:rFonts w:ascii="Times New Roman" w:hAnsi="Times New Roman" w:cs="Times New Roman"/>
+          <w:bCs/>
+          <w:lang w:eastAsia="es-UY"/>
+        </w:rPr>
+        <w:t>Misión y visión</w:t>
+      </w:r>
+    </w:p>
+    <w:p>
+      <w:pPr>
+        <w:pStyle w:val="Prrafodelista"/>
+        <w:numPr>
+          <w:ilvl w:val="1"/>
+          <w:numId w:val="12"/>
+        </w:numPr>
+        <w:rPr>
+          <w:rFonts w:ascii="Times New Roman" w:hAnsi="Times New Roman" w:cs="Times New Roman"/>
+          <w:b/>
+          <w:lang w:eastAsia="es-UY"/>
+        </w:rPr>
+      </w:pPr>
+      <w:r>
+        <w:rPr>
+          <w:rFonts w:ascii="Times New Roman" w:hAnsi="Times New Roman" w:cs="Times New Roman"/>
+          <w:b/>
+          <w:lang w:eastAsia="es-UY"/>
+        </w:rPr>
+        <w:t xml:space="preserve">Salvador </w:t>
+      </w:r>
+      <w:proofErr w:type="spellStart"/>
+      <w:r>
+        <w:rPr>
+          <w:rFonts w:ascii="Times New Roman" w:hAnsi="Times New Roman" w:cs="Times New Roman"/>
+          <w:b/>
+          <w:lang w:eastAsia="es-UY"/>
+        </w:rPr>
+        <w:t>Pardiñas</w:t>
+      </w:r>
+      <w:proofErr w:type="spellEnd"/>
+    </w:p>
+    <w:p>
+      <w:pPr>
+        <w:pStyle w:val="Prrafodelista"/>
+        <w:numPr>
+          <w:ilvl w:val="2"/>
+          <w:numId w:val="12"/>
+        </w:numPr>
+        <w:rPr>
+          <w:rFonts w:ascii="Times New Roman" w:hAnsi="Times New Roman" w:cs="Times New Roman"/>
+          <w:bCs/>
+          <w:lang w:eastAsia="es-UY"/>
+        </w:rPr>
+      </w:pPr>
+      <w:r>
+        <w:rPr>
+          <w:rFonts w:ascii="Times New Roman" w:hAnsi="Times New Roman" w:cs="Times New Roman"/>
+          <w:bCs/>
+          <w:lang w:eastAsia="es-UY"/>
+        </w:rPr>
+        <w:t>Vistas SQL</w:t>
+      </w:r>
+    </w:p>
+    <w:p>
+      <w:pPr>
+        <w:pStyle w:val="Prrafodelista"/>
+        <w:numPr>
+          <w:ilvl w:val="2"/>
+          <w:numId w:val="12"/>
+        </w:numPr>
+        <w:rPr>
+          <w:rFonts w:ascii="Times New Roman" w:hAnsi="Times New Roman" w:cs="Times New Roman"/>
+          <w:bCs/>
+          <w:lang w:eastAsia="es-UY"/>
+        </w:rPr>
+      </w:pPr>
+      <w:r>
+        <w:rPr>
+          <w:rFonts w:ascii="Times New Roman" w:hAnsi="Times New Roman" w:cs="Times New Roman"/>
+          <w:bCs/>
+          <w:lang w:eastAsia="es-UY"/>
+        </w:rPr>
+        <w:t>SSH</w:t>
+      </w:r>
+    </w:p>
+    <w:p>
+      <w:pPr>
+        <w:pStyle w:val="Prrafodelista"/>
+        <w:numPr>
+          <w:ilvl w:val="2"/>
+          <w:numId w:val="12"/>
+        </w:numPr>
+        <w:rPr>
+          <w:rFonts w:ascii="Times New Roman" w:hAnsi="Times New Roman" w:cs="Times New Roman"/>
+          <w:bCs/>
+          <w:lang w:eastAsia="es-UY"/>
+        </w:rPr>
+      </w:pPr>
+      <w:r>
+        <w:rPr>
+          <w:rFonts w:ascii="Times New Roman" w:hAnsi="Times New Roman" w:cs="Times New Roman"/>
+          <w:bCs/>
+          <w:lang w:eastAsia="es-UY"/>
+        </w:rPr>
+        <w:t>CSV</w:t>
+      </w:r>
+    </w:p>
+    <w:p>
+      <w:pPr>
+        <w:pStyle w:val="Prrafodelista"/>
+        <w:numPr>
+          <w:ilvl w:val="2"/>
+          <w:numId w:val="12"/>
+        </w:numPr>
+        <w:rPr>
+          <w:rFonts w:ascii="Times New Roman" w:hAnsi="Times New Roman" w:cs="Times New Roman"/>
+          <w:bCs/>
+          <w:lang w:eastAsia="es-UY"/>
+        </w:rPr>
+      </w:pPr>
+      <w:r>
+        <w:rPr>
+          <w:rFonts w:ascii="Times New Roman" w:hAnsi="Times New Roman" w:cs="Times New Roman"/>
+          <w:bCs/>
+          <w:lang w:eastAsia="es-UY"/>
+        </w:rPr>
+        <w:t>QR</w:t>
+      </w:r>
+    </w:p>
+    <w:p>
+      <w:pPr>
+        <w:pStyle w:val="Prrafodelista"/>
+        <w:numPr>
+          <w:ilvl w:val="2"/>
+          <w:numId w:val="12"/>
+        </w:numPr>
+        <w:rPr>
+          <w:rFonts w:ascii="Times New Roman" w:hAnsi="Times New Roman" w:cs="Times New Roman"/>
+          <w:bCs/>
+          <w:lang w:eastAsia="es-UY"/>
+        </w:rPr>
+      </w:pPr>
+      <w:r>
+        <w:rPr>
+          <w:rFonts w:ascii="Times New Roman" w:hAnsi="Times New Roman" w:cs="Times New Roman"/>
+          <w:bCs/>
+          <w:lang w:eastAsia="es-UY"/>
+        </w:rPr>
+        <w:t>Caja blanca</w:t>
+      </w:r>
+    </w:p>
+    <w:p>
+      <w:pPr>
+        <w:pStyle w:val="Prrafodelista"/>
+        <w:numPr>
+          <w:ilvl w:val="2"/>
+          <w:numId w:val="12"/>
+        </w:numPr>
+        <w:rPr>
+          <w:rFonts w:ascii="Times New Roman" w:hAnsi="Times New Roman" w:cs="Times New Roman"/>
+          <w:bCs/>
+          <w:lang w:eastAsia="es-UY"/>
+        </w:rPr>
+      </w:pPr>
+      <w:r>
+        <w:rPr>
+          <w:rFonts w:ascii="Times New Roman" w:hAnsi="Times New Roman" w:cs="Times New Roman"/>
+          <w:bCs/>
+          <w:lang w:eastAsia="es-UY"/>
+        </w:rPr>
+        <w:t>Implementar notificaciones</w:t>
+      </w:r>
+    </w:p>
+    <w:p>
+      <w:pPr>
+        <w:pStyle w:val="Prrafodelista"/>
+        <w:numPr>
+          <w:ilvl w:val="2"/>
+          <w:numId w:val="12"/>
+        </w:numPr>
+        <w:rPr>
+          <w:rFonts w:ascii="Times New Roman" w:hAnsi="Times New Roman" w:cs="Times New Roman"/>
+          <w:bCs/>
+          <w:lang w:eastAsia="es-UY"/>
+        </w:rPr>
+      </w:pPr>
+      <w:r>
+        <w:rPr>
+          <w:rFonts w:ascii="Times New Roman" w:hAnsi="Times New Roman" w:cs="Times New Roman"/>
+          <w:bCs/>
+          <w:lang w:eastAsia="es-UY"/>
+        </w:rPr>
+        <w:t>Categorización</w:t>
+      </w:r>
+    </w:p>
+    <w:p>
+      <w:pPr>
+        <w:pStyle w:val="Prrafodelista"/>
+        <w:numPr>
+          <w:ilvl w:val="1"/>
+          <w:numId w:val="12"/>
+        </w:numPr>
+        <w:rPr>
+          <w:rFonts w:ascii="Times New Roman" w:hAnsi="Times New Roman" w:cs="Times New Roman"/>
+          <w:bCs/>
+          <w:lang w:eastAsia="es-UY"/>
+        </w:rPr>
+      </w:pPr>
+      <w:r>
+        <w:rPr>
+          <w:rFonts w:ascii="Times New Roman" w:hAnsi="Times New Roman" w:cs="Times New Roman"/>
+          <w:b/>
+          <w:lang w:eastAsia="es-UY"/>
+        </w:rPr>
+        <w:t>Tomás Camacho</w:t>
+      </w:r>
+    </w:p>
+    <w:p>
+      <w:pPr>
+        <w:pStyle w:val="Prrafodelista"/>
+        <w:numPr>
+          <w:ilvl w:val="2"/>
+          <w:numId w:val="12"/>
+        </w:numPr>
+        <w:rPr>
+          <w:rFonts w:ascii="Times New Roman" w:hAnsi="Times New Roman" w:cs="Times New Roman"/>
+          <w:bCs/>
+          <w:lang w:eastAsia="es-UY"/>
+        </w:rPr>
+      </w:pPr>
+      <w:r>
+        <w:rPr>
+          <w:rFonts w:ascii="Times New Roman" w:hAnsi="Times New Roman" w:cs="Times New Roman"/>
+          <w:bCs/>
+          <w:lang w:eastAsia="es-UY"/>
+        </w:rPr>
+        <w:t>PERT</w:t>
+      </w:r>
+    </w:p>
+    <w:p>
+      <w:pPr>
+        <w:pStyle w:val="Prrafodelista"/>
+        <w:numPr>
+          <w:ilvl w:val="2"/>
+          <w:numId w:val="12"/>
+        </w:numPr>
+        <w:rPr>
+          <w:rFonts w:ascii="Times New Roman" w:hAnsi="Times New Roman" w:cs="Times New Roman"/>
+          <w:bCs/>
+          <w:lang w:eastAsia="es-UY"/>
+        </w:rPr>
+      </w:pPr>
+      <w:r>
+        <w:rPr>
+          <w:rFonts w:ascii="Times New Roman" w:hAnsi="Times New Roman" w:cs="Times New Roman"/>
+          <w:bCs/>
+          <w:lang w:eastAsia="es-UY"/>
+        </w:rPr>
+        <w:t>Controles</w:t>
+      </w:r>
+    </w:p>
+    <w:p>
+      <w:pPr>
+        <w:pStyle w:val="Prrafodelista"/>
+        <w:numPr>
+          <w:ilvl w:val="2"/>
+          <w:numId w:val="12"/>
+        </w:numPr>
+        <w:rPr>
+          <w:rFonts w:ascii="Times New Roman" w:hAnsi="Times New Roman" w:cs="Times New Roman"/>
+          <w:bCs/>
+          <w:lang w:eastAsia="es-UY"/>
+        </w:rPr>
+      </w:pPr>
+      <w:r>
+        <w:rPr>
+          <w:rFonts w:ascii="Times New Roman" w:hAnsi="Times New Roman" w:cs="Times New Roman"/>
+          <w:bCs/>
+          <w:lang w:eastAsia="es-UY"/>
+        </w:rPr>
+        <w:t>GANTT</w:t>
+      </w:r>
+    </w:p>
+    <w:p>
+      <w:pPr>
+        <w:pStyle w:val="Prrafodelista"/>
+        <w:numPr>
+          <w:ilvl w:val="2"/>
+          <w:numId w:val="12"/>
+        </w:numPr>
+        <w:rPr>
+          <w:rFonts w:ascii="Times New Roman" w:hAnsi="Times New Roman" w:cs="Times New Roman"/>
+          <w:bCs/>
+          <w:lang w:eastAsia="es-UY"/>
+        </w:rPr>
+      </w:pPr>
+      <w:r>
+        <w:rPr>
+          <w:rFonts w:ascii="Times New Roman" w:hAnsi="Times New Roman" w:cs="Times New Roman"/>
+          <w:bCs/>
+          <w:lang w:eastAsia="es-UY"/>
+        </w:rPr>
+        <w:t>Tabla de actividades</w:t>
+      </w:r>
+    </w:p>
+    <w:p>
+      <w:pPr>
+        <w:pStyle w:val="Prrafodelista"/>
+        <w:numPr>
+          <w:ilvl w:val="1"/>
+          <w:numId w:val="12"/>
+        </w:numPr>
+        <w:rPr>
+          <w:rFonts w:ascii="Times New Roman" w:hAnsi="Times New Roman" w:cs="Times New Roman"/>
+          <w:bCs/>
+          <w:lang w:eastAsia="es-UY"/>
+        </w:rPr>
+      </w:pPr>
+      <w:r>
+        <w:rPr>
+          <w:rFonts w:ascii="Times New Roman" w:hAnsi="Times New Roman" w:cs="Times New Roman"/>
+          <w:b/>
+          <w:lang w:eastAsia="es-UY"/>
+        </w:rPr>
+        <w:t>Leonardo Couto</w:t>
+      </w:r>
+    </w:p>
+    <w:p>
+      <w:pPr>
+        <w:pStyle w:val="Prrafodelista"/>
+        <w:numPr>
+          <w:ilvl w:val="2"/>
+          <w:numId w:val="12"/>
+        </w:numPr>
+        <w:rPr>
+          <w:rFonts w:ascii="Times New Roman" w:hAnsi="Times New Roman" w:cs="Times New Roman"/>
+          <w:bCs/>
+          <w:lang w:eastAsia="es-UY"/>
+        </w:rPr>
+      </w:pPr>
+      <w:r>
+        <w:rPr>
+          <w:rFonts w:ascii="Times New Roman" w:hAnsi="Times New Roman" w:cs="Times New Roman"/>
+          <w:bCs/>
+          <w:lang w:eastAsia="es-UY"/>
+        </w:rPr>
+        <w:t>Diagrama de clases</w:t>
+      </w:r>
+    </w:p>
+    <w:p>
+      <w:pPr>
+        <w:pStyle w:val="Prrafodelista"/>
+        <w:numPr>
+          <w:ilvl w:val="2"/>
+          <w:numId w:val="12"/>
+        </w:numPr>
+        <w:rPr>
+          <w:rFonts w:ascii="Times New Roman" w:hAnsi="Times New Roman" w:cs="Times New Roman"/>
+          <w:bCs/>
+          <w:lang w:eastAsia="es-UY"/>
+        </w:rPr>
+      </w:pPr>
+      <w:r>
+        <w:rPr>
+          <w:rFonts w:ascii="Times New Roman" w:hAnsi="Times New Roman" w:cs="Times New Roman"/>
+          <w:bCs/>
+          <w:lang w:eastAsia="es-UY"/>
+        </w:rPr>
+        <w:t>Caja blanca</w:t>
+      </w:r>
+    </w:p>
+    <w:p>
+      <w:pPr>
+        <w:pStyle w:val="Prrafodelista"/>
+        <w:numPr>
+          <w:ilvl w:val="2"/>
+          <w:numId w:val="12"/>
+        </w:numPr>
+        <w:rPr>
+          <w:rFonts w:ascii="Times New Roman" w:hAnsi="Times New Roman" w:cs="Times New Roman"/>
+          <w:bCs/>
+          <w:lang w:eastAsia="es-UY"/>
+        </w:rPr>
+      </w:pPr>
+      <w:r>
+        <w:rPr>
+          <w:rFonts w:ascii="Times New Roman" w:hAnsi="Times New Roman" w:cs="Times New Roman"/>
+          <w:bCs/>
+          <w:lang w:eastAsia="es-UY"/>
+        </w:rPr>
+        <w:t>Tutoriales</w:t>
+      </w:r>
+    </w:p>
+    <w:p>
+      <w:pPr>
+        <w:pStyle w:val="Prrafodelista"/>
+        <w:numPr>
+          <w:ilvl w:val="1"/>
+          <w:numId w:val="12"/>
+        </w:numPr>
+        <w:rPr>
+          <w:rFonts w:ascii="Times New Roman" w:hAnsi="Times New Roman" w:cs="Times New Roman"/>
+          <w:b/>
+          <w:lang w:eastAsia="es-UY"/>
+        </w:rPr>
+      </w:pPr>
+      <w:r>
+        <w:rPr>
+          <w:rFonts w:ascii="Times New Roman" w:hAnsi="Times New Roman" w:cs="Times New Roman"/>
+          <w:b/>
+          <w:lang w:eastAsia="es-UY"/>
+        </w:rPr>
+        <w:t>Daniel Padrón</w:t>
+      </w:r>
+    </w:p>
+    <w:p>
+      <w:pPr>
+        <w:pStyle w:val="Prrafodelista"/>
+        <w:numPr>
+          <w:ilvl w:val="2"/>
+          <w:numId w:val="12"/>
+        </w:numPr>
+        <w:rPr>
+          <w:rFonts w:ascii="Times New Roman" w:hAnsi="Times New Roman" w:cs="Times New Roman"/>
+          <w:bCs/>
+          <w:lang w:eastAsia="es-UY"/>
+        </w:rPr>
+      </w:pPr>
+      <w:r>
+        <w:rPr>
+          <w:rFonts w:ascii="Times New Roman" w:hAnsi="Times New Roman" w:cs="Times New Roman"/>
+          <w:bCs/>
+          <w:lang w:eastAsia="es-UY"/>
+        </w:rPr>
+        <w:t>Venta</w:t>
+      </w:r>
+    </w:p>
+    <w:p>
+      <w:pPr>
+        <w:pStyle w:val="Prrafodelista"/>
+        <w:numPr>
+          <w:ilvl w:val="2"/>
+          <w:numId w:val="12"/>
+        </w:numPr>
+        <w:rPr>
+          <w:rFonts w:ascii="Times New Roman" w:hAnsi="Times New Roman" w:cs="Times New Roman"/>
+          <w:bCs/>
+          <w:lang w:eastAsia="es-UY"/>
+        </w:rPr>
+      </w:pPr>
+      <w:r>
+        <w:rPr>
+          <w:rFonts w:ascii="Times New Roman" w:hAnsi="Times New Roman" w:cs="Times New Roman"/>
+          <w:bCs/>
+          <w:lang w:eastAsia="es-UY"/>
+        </w:rPr>
+        <w:t>FEMP</w:t>
+      </w:r>
+    </w:p>
+    <w:p>
+      <w:pPr>
+        <w:pStyle w:val="Prrafodelista"/>
+        <w:numPr>
+          <w:ilvl w:val="2"/>
+          <w:numId w:val="12"/>
+        </w:numPr>
+        <w:rPr>
+          <w:rFonts w:ascii="Times New Roman" w:hAnsi="Times New Roman" w:cs="Times New Roman"/>
+          <w:bCs/>
+          <w:lang w:eastAsia="es-UY"/>
+        </w:rPr>
+      </w:pPr>
+      <w:r>
+        <w:rPr>
+          <w:rFonts w:ascii="Times New Roman" w:hAnsi="Times New Roman" w:cs="Times New Roman"/>
+          <w:bCs/>
+          <w:lang w:eastAsia="es-UY"/>
+        </w:rPr>
+        <w:t>Programa</w:t>
+      </w:r>
+    </w:p>
+    <w:p>
+      <w:pPr>
+        <w:pStyle w:val="Prrafodelista"/>
+        <w:numPr>
+          <w:ilvl w:val="2"/>
+          <w:numId w:val="12"/>
+        </w:numPr>
+        <w:rPr>
+          <w:rFonts w:ascii="Times New Roman" w:hAnsi="Times New Roman" w:cs="Times New Roman"/>
+          <w:bCs/>
+          <w:lang w:eastAsia="es-UY"/>
+        </w:rPr>
+      </w:pPr>
+      <w:r>
+        <w:rPr>
+          <w:rFonts w:ascii="Times New Roman" w:hAnsi="Times New Roman" w:cs="Times New Roman"/>
+          <w:bCs/>
+          <w:lang w:eastAsia="es-UY"/>
+        </w:rPr>
+        <w:t>Correcciones SHELL</w:t>
+      </w:r>
+    </w:p>
+    <w:p>
+      <w:pPr>
         <w:rPr>
           <w:rFonts w:ascii="Times New Roman" w:hAnsi="Times New Roman" w:cs="Times New Roman"/>
           <w:b/>
@@ -1967,6 +2576,7 @@
           <w:szCs w:val="40"/>
           <w:lang w:eastAsia="es-UY"/>
         </w:rPr>
+        <w:lastRenderedPageBreak/>
         <w:t>Detalles de la reunión siguiente</w:t>
       </w:r>
       <w:r>
@@ -2058,7 +2668,7 @@
           <w:rFonts w:ascii="Times New Roman" w:hAnsi="Times New Roman" w:cs="Times New Roman"/>
           <w:lang w:eastAsia="es-UY"/>
         </w:rPr>
-        <w:t>Octubre</w:t>
+        <w:t>octubre</w:t>
       </w:r>
       <w:r>
         <w:rPr>
@@ -2332,7 +2942,6 @@
                 <w:noProof/>
                 <w:lang w:eastAsia="es-ES"/>
               </w:rPr>
-              <w:lastRenderedPageBreak/>
               <w:drawing>
                 <wp:anchor distT="0" distB="0" distL="114300" distR="114300" simplePos="0" relativeHeight="251665408" behindDoc="0" locked="0" layoutInCell="1" allowOverlap="1" wp14:anchorId="34FA3157" wp14:editId="7D439CCF">
                   <wp:simplePos x="0" y="0"/>
@@ -2359,7 +2968,7 @@
                           </pic:cNvPicPr>
                         </pic:nvPicPr>
                         <pic:blipFill>
-                          <a:blip r:embed="rId8">
+                          <a:blip r:embed="rId7">
                             <a:extLst>
                               <a:ext uri="{28A0092B-C50C-407E-A947-70E740481C1C}">
                                 <a14:useLocalDpi xmlns:a14="http://schemas.microsoft.com/office/drawing/2010/main" val="0"/>
@@ -2442,7 +3051,7 @@
                           </pic:cNvPicPr>
                         </pic:nvPicPr>
                         <pic:blipFill>
-                          <a:blip r:embed="rId9">
+                          <a:blip r:embed="rId8">
                             <a:extLst>
                               <a:ext uri="{28A0092B-C50C-407E-A947-70E740481C1C}">
                                 <a14:useLocalDpi xmlns:a14="http://schemas.microsoft.com/office/drawing/2010/main" val="0"/>
@@ -2528,7 +3137,7 @@
                           </pic:cNvPicPr>
                         </pic:nvPicPr>
                         <pic:blipFill>
-                          <a:blip r:embed="rId10">
+                          <a:blip r:embed="rId9">
                             <a:extLst>
                               <a:ext uri="{28A0092B-C50C-407E-A947-70E740481C1C}">
                                 <a14:useLocalDpi xmlns:a14="http://schemas.microsoft.com/office/drawing/2010/main" val="0"/>
@@ -2568,7 +3177,10 @@
         </w:tc>
       </w:tr>
     </w:tbl>
-    <w:p/>
+    <w:p>
+      <w:bookmarkStart w:id="0" w:name="_GoBack"/>
+      <w:bookmarkEnd w:id="0"/>
+    </w:p>
     <w:tbl>
       <w:tblPr>
         <w:tblStyle w:val="Tablaconcuadrcula"/>
@@ -2712,7 +3324,7 @@
                           </pic:cNvPicPr>
                         </pic:nvPicPr>
                         <pic:blipFill>
-                          <a:blip r:embed="rId11">
+                          <a:blip r:embed="rId10">
                             <a:extLst>
                               <a:ext uri="{28A0092B-C50C-407E-A947-70E740481C1C}">
                                 <a14:useLocalDpi xmlns:a14="http://schemas.microsoft.com/office/drawing/2010/main" val="0"/>
@@ -2794,7 +3406,7 @@
                           </pic:cNvPicPr>
                         </pic:nvPicPr>
                         <pic:blipFill>
-                          <a:blip r:embed="rId12" cstate="print">
+                          <a:blip r:embed="rId11" cstate="print">
                             <a:extLst>
                               <a:ext uri="{28A0092B-C50C-407E-A947-70E740481C1C}">
                                 <a14:useLocalDpi xmlns:a14="http://schemas.microsoft.com/office/drawing/2010/main" val="0"/>
@@ -2839,12 +3451,12 @@
     <w:p/>
     <w:p/>
     <w:sectPr>
-      <w:headerReference w:type="even" r:id="rId13"/>
-      <w:headerReference w:type="default" r:id="rId14"/>
-      <w:footerReference w:type="even" r:id="rId15"/>
-      <w:footerReference w:type="default" r:id="rId16"/>
-      <w:headerReference w:type="first" r:id="rId17"/>
-      <w:footerReference w:type="first" r:id="rId18"/>
+      <w:headerReference w:type="even" r:id="rId12"/>
+      <w:headerReference w:type="default" r:id="rId13"/>
+      <w:footerReference w:type="even" r:id="rId14"/>
+      <w:footerReference w:type="default" r:id="rId15"/>
+      <w:headerReference w:type="first" r:id="rId16"/>
+      <w:footerReference w:type="first" r:id="rId17"/>
       <w:pgSz w:w="11906" w:h="16838"/>
       <w:pgMar w:top="1417" w:right="1701" w:bottom="1417" w:left="1701" w:header="708" w:footer="708" w:gutter="0"/>
       <w:cols w:space="708"/>
@@ -2856,7 +3468,7 @@
 </file>
 
 <file path=word/endnotes.xml><?xml version="1.0" encoding="utf-8"?>
-<w:endnotes xmlns:wpc="http://schemas.microsoft.com/office/word/2010/wordprocessingCanvas" xmlns:mc="http://schemas.openxmlformats.org/markup-compatibility/2006" xmlns:o="urn:schemas-microsoft-com:office:office" xmlns:r="http://schemas.openxmlformats.org/officeDocument/2006/relationships" xmlns:m="http://schemas.openxmlformats.org/officeDocument/2006/math" xmlns:v="urn:schemas-microsoft-com:vml" xmlns:wp14="http://schemas.microsoft.com/office/word/2010/wordprocessingDrawing" xmlns:wp="http://schemas.openxmlformats.org/drawingml/2006/wordprocessingDrawing" xmlns:w10="urn:schemas-microsoft-com:office:word" xmlns:w="http://schemas.openxmlformats.org/wordprocessingml/2006/main" xmlns:w14="http://schemas.microsoft.com/office/word/2010/wordml" xmlns:wpg="http://schemas.microsoft.com/office/word/2010/wordprocessingGroup" xmlns:wpi="http://schemas.microsoft.com/office/word/2010/wordprocessingInk" xmlns:wne="http://schemas.microsoft.com/office/word/2006/wordml" xmlns:wps="http://schemas.microsoft.com/office/word/2010/wordprocessingShape" mc:Ignorable="w14 wp14">
+<w:endnotes xmlns:wpc="http://schemas.microsoft.com/office/word/2010/wordprocessingCanvas" xmlns:cx="http://schemas.microsoft.com/office/drawing/2014/chartex" xmlns:cx1="http://schemas.microsoft.com/office/drawing/2015/9/8/chartex" xmlns:cx2="http://schemas.microsoft.com/office/drawing/2015/10/21/chartex" xmlns:cx3="http://schemas.microsoft.com/office/drawing/2016/5/9/chartex" xmlns:cx4="http://schemas.microsoft.com/office/drawing/2016/5/10/chartex" xmlns:cx5="http://schemas.microsoft.com/office/drawing/2016/5/11/chartex" xmlns:cx6="http://schemas.microsoft.com/office/drawing/2016/5/12/chartex" xmlns:cx7="http://schemas.microsoft.com/office/drawing/2016/5/13/chartex" xmlns:cx8="http://schemas.microsoft.com/office/drawing/2016/5/14/chartex" xmlns:mc="http://schemas.openxmlformats.org/markup-compatibility/2006" xmlns:aink="http://schemas.microsoft.com/office/drawing/2016/ink" xmlns:am3d="http://schemas.microsoft.com/office/drawing/2017/model3d" xmlns:o="urn:schemas-microsoft-com:office:office" xmlns:r="http://schemas.openxmlformats.org/officeDocument/2006/relationships" xmlns:m="http://schemas.openxmlformats.org/officeDocument/2006/math" xmlns:v="urn:schemas-microsoft-com:vml" xmlns:wp14="http://schemas.microsoft.com/office/word/2010/wordprocessingDrawing" xmlns:wp="http://schemas.openxmlformats.org/drawingml/2006/wordprocessingDrawing" xmlns:w10="urn:schemas-microsoft-com:office:word" xmlns:w="http://schemas.openxmlformats.org/wordprocessingml/2006/main" xmlns:w14="http://schemas.microsoft.com/office/word/2010/wordml" xmlns:w15="http://schemas.microsoft.com/office/word/2012/wordml" xmlns:w16cid="http://schemas.microsoft.com/office/word/2016/wordml/cid" xmlns:w16se="http://schemas.microsoft.com/office/word/2015/wordml/symex" xmlns:wpg="http://schemas.microsoft.com/office/word/2010/wordprocessingGroup" xmlns:wpi="http://schemas.microsoft.com/office/word/2010/wordprocessingInk" xmlns:wne="http://schemas.microsoft.com/office/word/2006/wordml" xmlns:wps="http://schemas.microsoft.com/office/word/2010/wordprocessingShape" mc:Ignorable="w14 w15 w16se w16cid wp14">
   <w:endnote w:type="separator" w:id="-1">
     <w:p>
       <w:pPr>
@@ -2881,7 +3493,7 @@
 </file>
 
 <file path=word/footer1.xml><?xml version="1.0" encoding="utf-8"?>
-<w:ftr xmlns:wpc="http://schemas.microsoft.com/office/word/2010/wordprocessingCanvas" xmlns:mc="http://schemas.openxmlformats.org/markup-compatibility/2006" xmlns:o="urn:schemas-microsoft-com:office:office" xmlns:r="http://schemas.openxmlformats.org/officeDocument/2006/relationships" xmlns:m="http://schemas.openxmlformats.org/officeDocument/2006/math" xmlns:v="urn:schemas-microsoft-com:vml" xmlns:wp14="http://schemas.microsoft.com/office/word/2010/wordprocessingDrawing" xmlns:wp="http://schemas.openxmlformats.org/drawingml/2006/wordprocessingDrawing" xmlns:w10="urn:schemas-microsoft-com:office:word" xmlns:w="http://schemas.openxmlformats.org/wordprocessingml/2006/main" xmlns:w14="http://schemas.microsoft.com/office/word/2010/wordml" xmlns:wpg="http://schemas.microsoft.com/office/word/2010/wordprocessingGroup" xmlns:wpi="http://schemas.microsoft.com/office/word/2010/wordprocessingInk" xmlns:wne="http://schemas.microsoft.com/office/word/2006/wordml" xmlns:wps="http://schemas.microsoft.com/office/word/2010/wordprocessingShape" mc:Ignorable="w14 wp14">
+<w:ftr xmlns:wpc="http://schemas.microsoft.com/office/word/2010/wordprocessingCanvas" xmlns:cx="http://schemas.microsoft.com/office/drawing/2014/chartex" xmlns:cx1="http://schemas.microsoft.com/office/drawing/2015/9/8/chartex" xmlns:cx2="http://schemas.microsoft.com/office/drawing/2015/10/21/chartex" xmlns:cx3="http://schemas.microsoft.com/office/drawing/2016/5/9/chartex" xmlns:cx4="http://schemas.microsoft.com/office/drawing/2016/5/10/chartex" xmlns:cx5="http://schemas.microsoft.com/office/drawing/2016/5/11/chartex" xmlns:cx6="http://schemas.microsoft.com/office/drawing/2016/5/12/chartex" xmlns:cx7="http://schemas.microsoft.com/office/drawing/2016/5/13/chartex" xmlns:cx8="http://schemas.microsoft.com/office/drawing/2016/5/14/chartex" xmlns:mc="http://schemas.openxmlformats.org/markup-compatibility/2006" xmlns:aink="http://schemas.microsoft.com/office/drawing/2016/ink" xmlns:am3d="http://schemas.microsoft.com/office/drawing/2017/model3d" xmlns:o="urn:schemas-microsoft-com:office:office" xmlns:r="http://schemas.openxmlformats.org/officeDocument/2006/relationships" xmlns:m="http://schemas.openxmlformats.org/officeDocument/2006/math" xmlns:v="urn:schemas-microsoft-com:vml" xmlns:wp14="http://schemas.microsoft.com/office/word/2010/wordprocessingDrawing" xmlns:wp="http://schemas.openxmlformats.org/drawingml/2006/wordprocessingDrawing" xmlns:w10="urn:schemas-microsoft-com:office:word" xmlns:w="http://schemas.openxmlformats.org/wordprocessingml/2006/main" xmlns:w14="http://schemas.microsoft.com/office/word/2010/wordml" xmlns:w15="http://schemas.microsoft.com/office/word/2012/wordml" xmlns:w16cid="http://schemas.microsoft.com/office/word/2016/wordml/cid" xmlns:w16se="http://schemas.microsoft.com/office/word/2015/wordml/symex" xmlns:wpg="http://schemas.microsoft.com/office/word/2010/wordprocessingGroup" xmlns:wpi="http://schemas.microsoft.com/office/word/2010/wordprocessingInk" xmlns:wne="http://schemas.microsoft.com/office/word/2006/wordml" xmlns:wps="http://schemas.microsoft.com/office/word/2010/wordprocessingShape" mc:Ignorable="w14 w15 w16se w16cid wp14">
   <w:sdt>
     <w:sdtPr>
       <w:id w:val="830255221"/>
@@ -2945,7 +3557,7 @@
 </file>
 
 <file path=word/footer2.xml><?xml version="1.0" encoding="utf-8"?>
-<w:ftr xmlns:wpc="http://schemas.microsoft.com/office/word/2010/wordprocessingCanvas" xmlns:mc="http://schemas.openxmlformats.org/markup-compatibility/2006" xmlns:o="urn:schemas-microsoft-com:office:office" xmlns:r="http://schemas.openxmlformats.org/officeDocument/2006/relationships" xmlns:m="http://schemas.openxmlformats.org/officeDocument/2006/math" xmlns:v="urn:schemas-microsoft-com:vml" xmlns:wp14="http://schemas.microsoft.com/office/word/2010/wordprocessingDrawing" xmlns:wp="http://schemas.openxmlformats.org/drawingml/2006/wordprocessingDrawing" xmlns:w10="urn:schemas-microsoft-com:office:word" xmlns:w="http://schemas.openxmlformats.org/wordprocessingml/2006/main" xmlns:w14="http://schemas.microsoft.com/office/word/2010/wordml" xmlns:wpg="http://schemas.microsoft.com/office/word/2010/wordprocessingGroup" xmlns:wpi="http://schemas.microsoft.com/office/word/2010/wordprocessingInk" xmlns:wne="http://schemas.microsoft.com/office/word/2006/wordml" xmlns:wps="http://schemas.microsoft.com/office/word/2010/wordprocessingShape" mc:Ignorable="w14 wp14">
+<w:ftr xmlns:wpc="http://schemas.microsoft.com/office/word/2010/wordprocessingCanvas" xmlns:cx="http://schemas.microsoft.com/office/drawing/2014/chartex" xmlns:cx1="http://schemas.microsoft.com/office/drawing/2015/9/8/chartex" xmlns:cx2="http://schemas.microsoft.com/office/drawing/2015/10/21/chartex" xmlns:cx3="http://schemas.microsoft.com/office/drawing/2016/5/9/chartex" xmlns:cx4="http://schemas.microsoft.com/office/drawing/2016/5/10/chartex" xmlns:cx5="http://schemas.microsoft.com/office/drawing/2016/5/11/chartex" xmlns:cx6="http://schemas.microsoft.com/office/drawing/2016/5/12/chartex" xmlns:cx7="http://schemas.microsoft.com/office/drawing/2016/5/13/chartex" xmlns:cx8="http://schemas.microsoft.com/office/drawing/2016/5/14/chartex" xmlns:mc="http://schemas.openxmlformats.org/markup-compatibility/2006" xmlns:aink="http://schemas.microsoft.com/office/drawing/2016/ink" xmlns:am3d="http://schemas.microsoft.com/office/drawing/2017/model3d" xmlns:o="urn:schemas-microsoft-com:office:office" xmlns:r="http://schemas.openxmlformats.org/officeDocument/2006/relationships" xmlns:m="http://schemas.openxmlformats.org/officeDocument/2006/math" xmlns:v="urn:schemas-microsoft-com:vml" xmlns:wp14="http://schemas.microsoft.com/office/word/2010/wordprocessingDrawing" xmlns:wp="http://schemas.openxmlformats.org/drawingml/2006/wordprocessingDrawing" xmlns:w10="urn:schemas-microsoft-com:office:word" xmlns:w="http://schemas.openxmlformats.org/wordprocessingml/2006/main" xmlns:w14="http://schemas.microsoft.com/office/word/2010/wordml" xmlns:w15="http://schemas.microsoft.com/office/word/2012/wordml" xmlns:w16cid="http://schemas.microsoft.com/office/word/2016/wordml/cid" xmlns:w16se="http://schemas.microsoft.com/office/word/2015/wordml/symex" xmlns:wpg="http://schemas.microsoft.com/office/word/2010/wordprocessingGroup" xmlns:wpi="http://schemas.microsoft.com/office/word/2010/wordprocessingInk" xmlns:wne="http://schemas.microsoft.com/office/word/2006/wordml" xmlns:wps="http://schemas.microsoft.com/office/word/2010/wordprocessingShape" mc:Ignorable="w14 w15 w16se w16cid wp14">
   <w:sdt>
     <w:sdtPr>
       <w:id w:val="-1689366576"/>
@@ -3039,7 +3651,7 @@
 </file>
 
 <file path=word/footer3.xml><?xml version="1.0" encoding="utf-8"?>
-<w:ftr xmlns:wpc="http://schemas.microsoft.com/office/word/2010/wordprocessingCanvas" xmlns:mc="http://schemas.openxmlformats.org/markup-compatibility/2006" xmlns:o="urn:schemas-microsoft-com:office:office" xmlns:r="http://schemas.openxmlformats.org/officeDocument/2006/relationships" xmlns:m="http://schemas.openxmlformats.org/officeDocument/2006/math" xmlns:v="urn:schemas-microsoft-com:vml" xmlns:wp14="http://schemas.microsoft.com/office/word/2010/wordprocessingDrawing" xmlns:wp="http://schemas.openxmlformats.org/drawingml/2006/wordprocessingDrawing" xmlns:w10="urn:schemas-microsoft-com:office:word" xmlns:w="http://schemas.openxmlformats.org/wordprocessingml/2006/main" xmlns:w14="http://schemas.microsoft.com/office/word/2010/wordml" xmlns:wpg="http://schemas.microsoft.com/office/word/2010/wordprocessingGroup" xmlns:wpi="http://schemas.microsoft.com/office/word/2010/wordprocessingInk" xmlns:wne="http://schemas.microsoft.com/office/word/2006/wordml" xmlns:wps="http://schemas.microsoft.com/office/word/2010/wordprocessingShape" mc:Ignorable="w14 wp14">
+<w:ftr xmlns:wpc="http://schemas.microsoft.com/office/word/2010/wordprocessingCanvas" xmlns:cx="http://schemas.microsoft.com/office/drawing/2014/chartex" xmlns:cx1="http://schemas.microsoft.com/office/drawing/2015/9/8/chartex" xmlns:cx2="http://schemas.microsoft.com/office/drawing/2015/10/21/chartex" xmlns:cx3="http://schemas.microsoft.com/office/drawing/2016/5/9/chartex" xmlns:cx4="http://schemas.microsoft.com/office/drawing/2016/5/10/chartex" xmlns:cx5="http://schemas.microsoft.com/office/drawing/2016/5/11/chartex" xmlns:cx6="http://schemas.microsoft.com/office/drawing/2016/5/12/chartex" xmlns:cx7="http://schemas.microsoft.com/office/drawing/2016/5/13/chartex" xmlns:cx8="http://schemas.microsoft.com/office/drawing/2016/5/14/chartex" xmlns:mc="http://schemas.openxmlformats.org/markup-compatibility/2006" xmlns:aink="http://schemas.microsoft.com/office/drawing/2016/ink" xmlns:am3d="http://schemas.microsoft.com/office/drawing/2017/model3d" xmlns:o="urn:schemas-microsoft-com:office:office" xmlns:r="http://schemas.openxmlformats.org/officeDocument/2006/relationships" xmlns:m="http://schemas.openxmlformats.org/officeDocument/2006/math" xmlns:v="urn:schemas-microsoft-com:vml" xmlns:wp14="http://schemas.microsoft.com/office/word/2010/wordprocessingDrawing" xmlns:wp="http://schemas.openxmlformats.org/drawingml/2006/wordprocessingDrawing" xmlns:w10="urn:schemas-microsoft-com:office:word" xmlns:w="http://schemas.openxmlformats.org/wordprocessingml/2006/main" xmlns:w14="http://schemas.microsoft.com/office/word/2010/wordml" xmlns:w15="http://schemas.microsoft.com/office/word/2012/wordml" xmlns:w16cid="http://schemas.microsoft.com/office/word/2016/wordml/cid" xmlns:w16se="http://schemas.microsoft.com/office/word/2015/wordml/symex" xmlns:wpg="http://schemas.microsoft.com/office/word/2010/wordprocessingGroup" xmlns:wpi="http://schemas.microsoft.com/office/word/2010/wordprocessingInk" xmlns:wne="http://schemas.microsoft.com/office/word/2006/wordml" xmlns:wps="http://schemas.microsoft.com/office/word/2010/wordprocessingShape" mc:Ignorable="w14 w15 w16se w16cid wp14">
   <w:p>
     <w:pPr>
       <w:pStyle w:val="Piedepgina"/>
@@ -3113,7 +3725,7 @@
 </file>
 
 <file path=word/footnotes.xml><?xml version="1.0" encoding="utf-8"?>
-<w:footnotes xmlns:wpc="http://schemas.microsoft.com/office/word/2010/wordprocessingCanvas" xmlns:mc="http://schemas.openxmlformats.org/markup-compatibility/2006" xmlns:o="urn:schemas-microsoft-com:office:office" xmlns:r="http://schemas.openxmlformats.org/officeDocument/2006/relationships" xmlns:m="http://schemas.openxmlformats.org/officeDocument/2006/math" xmlns:v="urn:schemas-microsoft-com:vml" xmlns:wp14="http://schemas.microsoft.com/office/word/2010/wordprocessingDrawing" xmlns:wp="http://schemas.openxmlformats.org/drawingml/2006/wordprocessingDrawing" xmlns:w10="urn:schemas-microsoft-com:office:word" xmlns:w="http://schemas.openxmlformats.org/wordprocessingml/2006/main" xmlns:w14="http://schemas.microsoft.com/office/word/2010/wordml" xmlns:wpg="http://schemas.microsoft.com/office/word/2010/wordprocessingGroup" xmlns:wpi="http://schemas.microsoft.com/office/word/2010/wordprocessingInk" xmlns:wne="http://schemas.microsoft.com/office/word/2006/wordml" xmlns:wps="http://schemas.microsoft.com/office/word/2010/wordprocessingShape" mc:Ignorable="w14 wp14">
+<w:footnotes xmlns:wpc="http://schemas.microsoft.com/office/word/2010/wordprocessingCanvas" xmlns:cx="http://schemas.microsoft.com/office/drawing/2014/chartex" xmlns:cx1="http://schemas.microsoft.com/office/drawing/2015/9/8/chartex" xmlns:cx2="http://schemas.microsoft.com/office/drawing/2015/10/21/chartex" xmlns:cx3="http://schemas.microsoft.com/office/drawing/2016/5/9/chartex" xmlns:cx4="http://schemas.microsoft.com/office/drawing/2016/5/10/chartex" xmlns:cx5="http://schemas.microsoft.com/office/drawing/2016/5/11/chartex" xmlns:cx6="http://schemas.microsoft.com/office/drawing/2016/5/12/chartex" xmlns:cx7="http://schemas.microsoft.com/office/drawing/2016/5/13/chartex" xmlns:cx8="http://schemas.microsoft.com/office/drawing/2016/5/14/chartex" xmlns:mc="http://schemas.openxmlformats.org/markup-compatibility/2006" xmlns:aink="http://schemas.microsoft.com/office/drawing/2016/ink" xmlns:am3d="http://schemas.microsoft.com/office/drawing/2017/model3d" xmlns:o="urn:schemas-microsoft-com:office:office" xmlns:r="http://schemas.openxmlformats.org/officeDocument/2006/relationships" xmlns:m="http://schemas.openxmlformats.org/officeDocument/2006/math" xmlns:v="urn:schemas-microsoft-com:vml" xmlns:wp14="http://schemas.microsoft.com/office/word/2010/wordprocessingDrawing" xmlns:wp="http://schemas.openxmlformats.org/drawingml/2006/wordprocessingDrawing" xmlns:w10="urn:schemas-microsoft-com:office:word" xmlns:w="http://schemas.openxmlformats.org/wordprocessingml/2006/main" xmlns:w14="http://schemas.microsoft.com/office/word/2010/wordml" xmlns:w15="http://schemas.microsoft.com/office/word/2012/wordml" xmlns:w16cid="http://schemas.microsoft.com/office/word/2016/wordml/cid" xmlns:w16se="http://schemas.microsoft.com/office/word/2015/wordml/symex" xmlns:wpg="http://schemas.microsoft.com/office/word/2010/wordprocessingGroup" xmlns:wpi="http://schemas.microsoft.com/office/word/2010/wordprocessingInk" xmlns:wne="http://schemas.microsoft.com/office/word/2006/wordml" xmlns:wps="http://schemas.microsoft.com/office/word/2010/wordprocessingShape" mc:Ignorable="w14 w15 w16se w16cid wp14">
   <w:footnote w:type="separator" w:id="-1">
     <w:p>
       <w:pPr>
@@ -3138,7 +3750,7 @@
 </file>
 
 <file path=word/header1.xml><?xml version="1.0" encoding="utf-8"?>
-<w:hdr xmlns:wpc="http://schemas.microsoft.com/office/word/2010/wordprocessingCanvas" xmlns:mc="http://schemas.openxmlformats.org/markup-compatibility/2006" xmlns:o="urn:schemas-microsoft-com:office:office" xmlns:r="http://schemas.openxmlformats.org/officeDocument/2006/relationships" xmlns:m="http://schemas.openxmlformats.org/officeDocument/2006/math" xmlns:v="urn:schemas-microsoft-com:vml" xmlns:wp14="http://schemas.microsoft.com/office/word/2010/wordprocessingDrawing" xmlns:wp="http://schemas.openxmlformats.org/drawingml/2006/wordprocessingDrawing" xmlns:w10="urn:schemas-microsoft-com:office:word" xmlns:w="http://schemas.openxmlformats.org/wordprocessingml/2006/main" xmlns:w14="http://schemas.microsoft.com/office/word/2010/wordml" xmlns:wpg="http://schemas.microsoft.com/office/word/2010/wordprocessingGroup" xmlns:wpi="http://schemas.microsoft.com/office/word/2010/wordprocessingInk" xmlns:wne="http://schemas.microsoft.com/office/word/2006/wordml" xmlns:wps="http://schemas.microsoft.com/office/word/2010/wordprocessingShape" mc:Ignorable="w14 wp14">
+<w:hdr xmlns:wpc="http://schemas.microsoft.com/office/word/2010/wordprocessingCanvas" xmlns:cx="http://schemas.microsoft.com/office/drawing/2014/chartex" xmlns:cx1="http://schemas.microsoft.com/office/drawing/2015/9/8/chartex" xmlns:cx2="http://schemas.microsoft.com/office/drawing/2015/10/21/chartex" xmlns:cx3="http://schemas.microsoft.com/office/drawing/2016/5/9/chartex" xmlns:cx4="http://schemas.microsoft.com/office/drawing/2016/5/10/chartex" xmlns:cx5="http://schemas.microsoft.com/office/drawing/2016/5/11/chartex" xmlns:cx6="http://schemas.microsoft.com/office/drawing/2016/5/12/chartex" xmlns:cx7="http://schemas.microsoft.com/office/drawing/2016/5/13/chartex" xmlns:cx8="http://schemas.microsoft.com/office/drawing/2016/5/14/chartex" xmlns:mc="http://schemas.openxmlformats.org/markup-compatibility/2006" xmlns:aink="http://schemas.microsoft.com/office/drawing/2016/ink" xmlns:am3d="http://schemas.microsoft.com/office/drawing/2017/model3d" xmlns:o="urn:schemas-microsoft-com:office:office" xmlns:r="http://schemas.openxmlformats.org/officeDocument/2006/relationships" xmlns:m="http://schemas.openxmlformats.org/officeDocument/2006/math" xmlns:v="urn:schemas-microsoft-com:vml" xmlns:wp14="http://schemas.microsoft.com/office/word/2010/wordprocessingDrawing" xmlns:wp="http://schemas.openxmlformats.org/drawingml/2006/wordprocessingDrawing" xmlns:w10="urn:schemas-microsoft-com:office:word" xmlns:w="http://schemas.openxmlformats.org/wordprocessingml/2006/main" xmlns:w14="http://schemas.microsoft.com/office/word/2010/wordml" xmlns:w15="http://schemas.microsoft.com/office/word/2012/wordml" xmlns:w16cid="http://schemas.microsoft.com/office/word/2016/wordml/cid" xmlns:w16se="http://schemas.microsoft.com/office/word/2015/wordml/symex" xmlns:wpg="http://schemas.microsoft.com/office/word/2010/wordprocessingGroup" xmlns:wpi="http://schemas.microsoft.com/office/word/2010/wordprocessingInk" xmlns:wne="http://schemas.microsoft.com/office/word/2006/wordml" xmlns:wps="http://schemas.microsoft.com/office/word/2010/wordprocessingShape" mc:Ignorable="w14 w15 w16se w16cid wp14">
   <w:p>
     <w:pPr>
       <w:pStyle w:val="Encabezado"/>
@@ -3179,7 +3791,7 @@
 </file>
 
 <file path=word/header2.xml><?xml version="1.0" encoding="utf-8"?>
-<w:hdr xmlns:wpc="http://schemas.microsoft.com/office/word/2010/wordprocessingCanvas" xmlns:mc="http://schemas.openxmlformats.org/markup-compatibility/2006" xmlns:o="urn:schemas-microsoft-com:office:office" xmlns:r="http://schemas.openxmlformats.org/officeDocument/2006/relationships" xmlns:m="http://schemas.openxmlformats.org/officeDocument/2006/math" xmlns:v="urn:schemas-microsoft-com:vml" xmlns:wp14="http://schemas.microsoft.com/office/word/2010/wordprocessingDrawing" xmlns:wp="http://schemas.openxmlformats.org/drawingml/2006/wordprocessingDrawing" xmlns:w10="urn:schemas-microsoft-com:office:word" xmlns:w="http://schemas.openxmlformats.org/wordprocessingml/2006/main" xmlns:w14="http://schemas.microsoft.com/office/word/2010/wordml" xmlns:wpg="http://schemas.microsoft.com/office/word/2010/wordprocessingGroup" xmlns:wpi="http://schemas.microsoft.com/office/word/2010/wordprocessingInk" xmlns:wne="http://schemas.microsoft.com/office/word/2006/wordml" xmlns:wps="http://schemas.microsoft.com/office/word/2010/wordprocessingShape" mc:Ignorable="w14 wp14">
+<w:hdr xmlns:wpc="http://schemas.microsoft.com/office/word/2010/wordprocessingCanvas" xmlns:cx="http://schemas.microsoft.com/office/drawing/2014/chartex" xmlns:cx1="http://schemas.microsoft.com/office/drawing/2015/9/8/chartex" xmlns:cx2="http://schemas.microsoft.com/office/drawing/2015/10/21/chartex" xmlns:cx3="http://schemas.microsoft.com/office/drawing/2016/5/9/chartex" xmlns:cx4="http://schemas.microsoft.com/office/drawing/2016/5/10/chartex" xmlns:cx5="http://schemas.microsoft.com/office/drawing/2016/5/11/chartex" xmlns:cx6="http://schemas.microsoft.com/office/drawing/2016/5/12/chartex" xmlns:cx7="http://schemas.microsoft.com/office/drawing/2016/5/13/chartex" xmlns:cx8="http://schemas.microsoft.com/office/drawing/2016/5/14/chartex" xmlns:mc="http://schemas.openxmlformats.org/markup-compatibility/2006" xmlns:aink="http://schemas.microsoft.com/office/drawing/2016/ink" xmlns:am3d="http://schemas.microsoft.com/office/drawing/2017/model3d" xmlns:o="urn:schemas-microsoft-com:office:office" xmlns:r="http://schemas.openxmlformats.org/officeDocument/2006/relationships" xmlns:m="http://schemas.openxmlformats.org/officeDocument/2006/math" xmlns:v="urn:schemas-microsoft-com:vml" xmlns:wp14="http://schemas.microsoft.com/office/word/2010/wordprocessingDrawing" xmlns:wp="http://schemas.openxmlformats.org/drawingml/2006/wordprocessingDrawing" xmlns:w10="urn:schemas-microsoft-com:office:word" xmlns:w="http://schemas.openxmlformats.org/wordprocessingml/2006/main" xmlns:w14="http://schemas.microsoft.com/office/word/2010/wordml" xmlns:w15="http://schemas.microsoft.com/office/word/2012/wordml" xmlns:w16cid="http://schemas.microsoft.com/office/word/2016/wordml/cid" xmlns:w16se="http://schemas.microsoft.com/office/word/2015/wordml/symex" xmlns:wpg="http://schemas.microsoft.com/office/word/2010/wordprocessingGroup" xmlns:wpi="http://schemas.microsoft.com/office/word/2010/wordprocessingInk" xmlns:wne="http://schemas.microsoft.com/office/word/2006/wordml" xmlns:wps="http://schemas.microsoft.com/office/word/2010/wordprocessingShape" mc:Ignorable="w14 w15 w16se w16cid wp14">
   <w:p>
     <w:pPr>
       <w:pStyle w:val="Encabezado"/>
@@ -3225,7 +3837,7 @@
 </file>
 
 <file path=word/header3.xml><?xml version="1.0" encoding="utf-8"?>
-<w:hdr xmlns:wpc="http://schemas.microsoft.com/office/word/2010/wordprocessingCanvas" xmlns:mc="http://schemas.openxmlformats.org/markup-compatibility/2006" xmlns:o="urn:schemas-microsoft-com:office:office" xmlns:r="http://schemas.openxmlformats.org/officeDocument/2006/relationships" xmlns:m="http://schemas.openxmlformats.org/officeDocument/2006/math" xmlns:v="urn:schemas-microsoft-com:vml" xmlns:wp14="http://schemas.microsoft.com/office/word/2010/wordprocessingDrawing" xmlns:wp="http://schemas.openxmlformats.org/drawingml/2006/wordprocessingDrawing" xmlns:w10="urn:schemas-microsoft-com:office:word" xmlns:w="http://schemas.openxmlformats.org/wordprocessingml/2006/main" xmlns:w14="http://schemas.microsoft.com/office/word/2010/wordml" xmlns:wpg="http://schemas.microsoft.com/office/word/2010/wordprocessingGroup" xmlns:wpi="http://schemas.microsoft.com/office/word/2010/wordprocessingInk" xmlns:wne="http://schemas.microsoft.com/office/word/2006/wordml" xmlns:wps="http://schemas.microsoft.com/office/word/2010/wordprocessingShape" mc:Ignorable="w14 wp14">
+<w:hdr xmlns:wpc="http://schemas.microsoft.com/office/word/2010/wordprocessingCanvas" xmlns:cx="http://schemas.microsoft.com/office/drawing/2014/chartex" xmlns:cx1="http://schemas.microsoft.com/office/drawing/2015/9/8/chartex" xmlns:cx2="http://schemas.microsoft.com/office/drawing/2015/10/21/chartex" xmlns:cx3="http://schemas.microsoft.com/office/drawing/2016/5/9/chartex" xmlns:cx4="http://schemas.microsoft.com/office/drawing/2016/5/10/chartex" xmlns:cx5="http://schemas.microsoft.com/office/drawing/2016/5/11/chartex" xmlns:cx6="http://schemas.microsoft.com/office/drawing/2016/5/12/chartex" xmlns:cx7="http://schemas.microsoft.com/office/drawing/2016/5/13/chartex" xmlns:cx8="http://schemas.microsoft.com/office/drawing/2016/5/14/chartex" xmlns:mc="http://schemas.openxmlformats.org/markup-compatibility/2006" xmlns:aink="http://schemas.microsoft.com/office/drawing/2016/ink" xmlns:am3d="http://schemas.microsoft.com/office/drawing/2017/model3d" xmlns:o="urn:schemas-microsoft-com:office:office" xmlns:r="http://schemas.openxmlformats.org/officeDocument/2006/relationships" xmlns:m="http://schemas.openxmlformats.org/officeDocument/2006/math" xmlns:v="urn:schemas-microsoft-com:vml" xmlns:wp14="http://schemas.microsoft.com/office/word/2010/wordprocessingDrawing" xmlns:wp="http://schemas.openxmlformats.org/drawingml/2006/wordprocessingDrawing" xmlns:w10="urn:schemas-microsoft-com:office:word" xmlns:w="http://schemas.openxmlformats.org/wordprocessingml/2006/main" xmlns:w14="http://schemas.microsoft.com/office/word/2010/wordml" xmlns:w15="http://schemas.microsoft.com/office/word/2012/wordml" xmlns:w16cid="http://schemas.microsoft.com/office/word/2016/wordml/cid" xmlns:w16se="http://schemas.microsoft.com/office/word/2015/wordml/symex" xmlns:wpg="http://schemas.microsoft.com/office/word/2010/wordprocessingGroup" xmlns:wpi="http://schemas.microsoft.com/office/word/2010/wordprocessingInk" xmlns:wne="http://schemas.microsoft.com/office/word/2006/wordml" xmlns:wps="http://schemas.microsoft.com/office/word/2010/wordprocessingShape" mc:Ignorable="w14 w15 w16se w16cid wp14">
   <w:p>
     <w:pPr>
       <w:pStyle w:val="Encabezado"/>
@@ -3235,8 +3847,8 @@
 </file>
 
 <file path=word/numbering.xml><?xml version="1.0" encoding="utf-8"?>
-<w:numbering xmlns:wpc="http://schemas.microsoft.com/office/word/2010/wordprocessingCanvas" xmlns:mc="http://schemas.openxmlformats.org/markup-compatibility/2006" xmlns:o="urn:schemas-microsoft-com:office:office" xmlns:r="http://schemas.openxmlformats.org/officeDocument/2006/relationships" xmlns:m="http://schemas.openxmlformats.org/officeDocument/2006/math" xmlns:v="urn:schemas-microsoft-com:vml" xmlns:wp14="http://schemas.microsoft.com/office/word/2010/wordprocessingDrawing" xmlns:wp="http://schemas.openxmlformats.org/drawingml/2006/wordprocessingDrawing" xmlns:w10="urn:schemas-microsoft-com:office:word" xmlns:w="http://schemas.openxmlformats.org/wordprocessingml/2006/main" xmlns:w14="http://schemas.microsoft.com/office/word/2010/wordml" xmlns:wpg="http://schemas.microsoft.com/office/word/2010/wordprocessingGroup" xmlns:wpi="http://schemas.microsoft.com/office/word/2010/wordprocessingInk" xmlns:wne="http://schemas.microsoft.com/office/word/2006/wordml" xmlns:wps="http://schemas.microsoft.com/office/word/2010/wordprocessingShape" mc:Ignorable="w14 wp14">
-  <w:abstractNum w:abstractNumId="0">
+<w:numbering xmlns:wpc="http://schemas.microsoft.com/office/word/2010/wordprocessingCanvas" xmlns:cx="http://schemas.microsoft.com/office/drawing/2014/chartex" xmlns:cx1="http://schemas.microsoft.com/office/drawing/2015/9/8/chartex" xmlns:cx2="http://schemas.microsoft.com/office/drawing/2015/10/21/chartex" xmlns:cx3="http://schemas.microsoft.com/office/drawing/2016/5/9/chartex" xmlns:cx4="http://schemas.microsoft.com/office/drawing/2016/5/10/chartex" xmlns:cx5="http://schemas.microsoft.com/office/drawing/2016/5/11/chartex" xmlns:cx6="http://schemas.microsoft.com/office/drawing/2016/5/12/chartex" xmlns:cx7="http://schemas.microsoft.com/office/drawing/2016/5/13/chartex" xmlns:cx8="http://schemas.microsoft.com/office/drawing/2016/5/14/chartex" xmlns:mc="http://schemas.openxmlformats.org/markup-compatibility/2006" xmlns:aink="http://schemas.microsoft.com/office/drawing/2016/ink" xmlns:am3d="http://schemas.microsoft.com/office/drawing/2017/model3d" xmlns:o="urn:schemas-microsoft-com:office:office" xmlns:r="http://schemas.openxmlformats.org/officeDocument/2006/relationships" xmlns:m="http://schemas.openxmlformats.org/officeDocument/2006/math" xmlns:v="urn:schemas-microsoft-com:vml" xmlns:wp14="http://schemas.microsoft.com/office/word/2010/wordprocessingDrawing" xmlns:wp="http://schemas.openxmlformats.org/drawingml/2006/wordprocessingDrawing" xmlns:w10="urn:schemas-microsoft-com:office:word" xmlns:w="http://schemas.openxmlformats.org/wordprocessingml/2006/main" xmlns:w14="http://schemas.microsoft.com/office/word/2010/wordml" xmlns:w15="http://schemas.microsoft.com/office/word/2012/wordml" xmlns:w16cid="http://schemas.microsoft.com/office/word/2016/wordml/cid" xmlns:w16se="http://schemas.microsoft.com/office/word/2015/wordml/symex" xmlns:wpg="http://schemas.microsoft.com/office/word/2010/wordprocessingGroup" xmlns:wpi="http://schemas.microsoft.com/office/word/2010/wordprocessingInk" xmlns:wne="http://schemas.microsoft.com/office/word/2006/wordml" xmlns:wps="http://schemas.microsoft.com/office/word/2010/wordprocessingShape" mc:Ignorable="w14 w15 w16se w16cid wp14">
+  <w:abstractNum w:abstractNumId="0" w15:restartNumberingAfterBreak="0">
     <w:nsid w:val="03E751E0"/>
     <w:multiLevelType w:val="hybridMultilevel"/>
     <w:tmpl w:val="B7C8FF4A"/>
@@ -3325,7 +3937,7 @@
       </w:pPr>
     </w:lvl>
   </w:abstractNum>
-  <w:abstractNum w:abstractNumId="1">
+  <w:abstractNum w:abstractNumId="1" w15:restartNumberingAfterBreak="0">
     <w:nsid w:val="0FC05F35"/>
     <w:multiLevelType w:val="hybridMultilevel"/>
     <w:tmpl w:val="D586302A"/>
@@ -3438,7 +4050,7 @@
       </w:rPr>
     </w:lvl>
   </w:abstractNum>
-  <w:abstractNum w:abstractNumId="2">
+  <w:abstractNum w:abstractNumId="2" w15:restartNumberingAfterBreak="0">
     <w:nsid w:val="1AC23ECA"/>
     <w:multiLevelType w:val="hybridMultilevel"/>
     <w:tmpl w:val="0A5A81FE"/>
@@ -3551,7 +4163,7 @@
       </w:rPr>
     </w:lvl>
   </w:abstractNum>
-  <w:abstractNum w:abstractNumId="3">
+  <w:abstractNum w:abstractNumId="3" w15:restartNumberingAfterBreak="0">
     <w:nsid w:val="25B008BD"/>
     <w:multiLevelType w:val="hybridMultilevel"/>
     <w:tmpl w:val="CFBAAFE4"/>
@@ -3637,7 +4249,7 @@
       </w:pPr>
     </w:lvl>
   </w:abstractNum>
-  <w:abstractNum w:abstractNumId="4">
+  <w:abstractNum w:abstractNumId="4" w15:restartNumberingAfterBreak="0">
     <w:nsid w:val="2A8B5455"/>
     <w:multiLevelType w:val="hybridMultilevel"/>
     <w:tmpl w:val="F4C497CE"/>
@@ -3723,7 +4335,7 @@
       </w:pPr>
     </w:lvl>
   </w:abstractNum>
-  <w:abstractNum w:abstractNumId="5">
+  <w:abstractNum w:abstractNumId="5" w15:restartNumberingAfterBreak="0">
     <w:nsid w:val="399F4944"/>
     <w:multiLevelType w:val="hybridMultilevel"/>
     <w:tmpl w:val="F6DE49DE"/>
@@ -3836,7 +4448,7 @@
       </w:rPr>
     </w:lvl>
   </w:abstractNum>
-  <w:abstractNum w:abstractNumId="6">
+  <w:abstractNum w:abstractNumId="6" w15:restartNumberingAfterBreak="0">
     <w:nsid w:val="46FC6D56"/>
     <w:multiLevelType w:val="hybridMultilevel"/>
     <w:tmpl w:val="76C49CDC"/>
@@ -3949,7 +4561,7 @@
       </w:rPr>
     </w:lvl>
   </w:abstractNum>
-  <w:abstractNum w:abstractNumId="7">
+  <w:abstractNum w:abstractNumId="7" w15:restartNumberingAfterBreak="0">
     <w:nsid w:val="49EC160E"/>
     <w:multiLevelType w:val="hybridMultilevel"/>
     <w:tmpl w:val="8C8C579A"/>
@@ -4062,7 +4674,7 @@
       </w:rPr>
     </w:lvl>
   </w:abstractNum>
-  <w:abstractNum w:abstractNumId="8">
+  <w:abstractNum w:abstractNumId="8" w15:restartNumberingAfterBreak="0">
     <w:nsid w:val="4E9D3039"/>
     <w:multiLevelType w:val="hybridMultilevel"/>
     <w:tmpl w:val="71F646C8"/>
@@ -4175,7 +4787,7 @@
       </w:rPr>
     </w:lvl>
   </w:abstractNum>
-  <w:abstractNum w:abstractNumId="9">
+  <w:abstractNum w:abstractNumId="9" w15:restartNumberingAfterBreak="0">
     <w:nsid w:val="582B43A2"/>
     <w:multiLevelType w:val="hybridMultilevel"/>
     <w:tmpl w:val="E6D2C3A2"/>
@@ -4288,7 +4900,7 @@
       </w:rPr>
     </w:lvl>
   </w:abstractNum>
-  <w:abstractNum w:abstractNumId="10">
+  <w:abstractNum w:abstractNumId="10" w15:restartNumberingAfterBreak="0">
     <w:nsid w:val="72696607"/>
     <w:multiLevelType w:val="hybridMultilevel"/>
     <w:tmpl w:val="D82E192C"/>
@@ -4304,7 +4916,7 @@
         <w:rFonts w:ascii="Symbol" w:hAnsi="Symbol" w:hint="default"/>
       </w:rPr>
     </w:lvl>
-    <w:lvl w:ilvl="1" w:tplc="380A0003" w:tentative="1">
+    <w:lvl w:ilvl="1" w:tplc="380A0003">
       <w:start w:val="1"/>
       <w:numFmt w:val="bullet"/>
       <w:lvlText w:val="o"/>
@@ -4316,7 +4928,7 @@
         <w:rFonts w:ascii="Courier New" w:hAnsi="Courier New" w:cs="Courier New" w:hint="default"/>
       </w:rPr>
     </w:lvl>
-    <w:lvl w:ilvl="2" w:tplc="380A0005" w:tentative="1">
+    <w:lvl w:ilvl="2" w:tplc="380A0005">
       <w:start w:val="1"/>
       <w:numFmt w:val="bullet"/>
       <w:lvlText w:val=""/>
@@ -4401,7 +5013,7 @@
       </w:rPr>
     </w:lvl>
   </w:abstractNum>
-  <w:abstractNum w:abstractNumId="11">
+  <w:abstractNum w:abstractNumId="11" w15:restartNumberingAfterBreak="0">
     <w:nsid w:val="75394C0F"/>
     <w:multiLevelType w:val="hybridMultilevel"/>
     <w:tmpl w:val="5A62BDE6"/>
@@ -4514,7 +5126,7 @@
       </w:rPr>
     </w:lvl>
   </w:abstractNum>
-  <w:abstractNum w:abstractNumId="12">
+  <w:abstractNum w:abstractNumId="12" w15:restartNumberingAfterBreak="0">
     <w:nsid w:val="7FAB1E68"/>
     <w:multiLevelType w:val="hybridMultilevel"/>
     <w:tmpl w:val="BB0EA240"/>
@@ -4670,7 +5282,7 @@
 </file>
 
 <file path=word/styles.xml><?xml version="1.0" encoding="utf-8"?>
-<w:styles xmlns:mc="http://schemas.openxmlformats.org/markup-compatibility/2006" xmlns:r="http://schemas.openxmlformats.org/officeDocument/2006/relationships" xmlns:w="http://schemas.openxmlformats.org/wordprocessingml/2006/main" xmlns:w14="http://schemas.microsoft.com/office/word/2010/wordml" mc:Ignorable="w14">
+<w:styles xmlns:mc="http://schemas.openxmlformats.org/markup-compatibility/2006" xmlns:r="http://schemas.openxmlformats.org/officeDocument/2006/relationships" xmlns:w="http://schemas.openxmlformats.org/wordprocessingml/2006/main" xmlns:w14="http://schemas.microsoft.com/office/word/2010/wordml" xmlns:w15="http://schemas.microsoft.com/office/word/2012/wordml" xmlns:w16cid="http://schemas.microsoft.com/office/word/2016/wordml/cid" xmlns:w16se="http://schemas.microsoft.com/office/word/2015/wordml/symex" mc:Ignorable="w14 w15 w16se w16cid">
   <w:docDefaults>
     <w:rPrDefault>
       <w:rPr>
@@ -4686,147 +5298,384 @@
       </w:pPr>
     </w:pPrDefault>
   </w:docDefaults>
-  <w:latentStyles w:defLockedState="0" w:defUIPriority="99" w:defSemiHidden="1" w:defUnhideWhenUsed="1" w:defQFormat="0" w:count="267">
-    <w:lsdException w:name="Normal" w:semiHidden="0" w:uiPriority="0" w:unhideWhenUsed="0" w:qFormat="1"/>
-    <w:lsdException w:name="heading 1" w:semiHidden="0" w:uiPriority="9" w:unhideWhenUsed="0" w:qFormat="1"/>
-    <w:lsdException w:name="heading 2" w:uiPriority="9" w:qFormat="1"/>
-    <w:lsdException w:name="heading 3" w:uiPriority="9" w:qFormat="1"/>
-    <w:lsdException w:name="heading 4" w:uiPriority="9" w:qFormat="1"/>
-    <w:lsdException w:name="heading 5" w:uiPriority="9" w:qFormat="1"/>
-    <w:lsdException w:name="heading 6" w:uiPriority="9" w:qFormat="1"/>
-    <w:lsdException w:name="heading 7" w:uiPriority="9" w:qFormat="1"/>
-    <w:lsdException w:name="heading 8" w:uiPriority="9" w:qFormat="1"/>
-    <w:lsdException w:name="heading 9" w:uiPriority="9" w:qFormat="1"/>
-    <w:lsdException w:name="toc 1" w:uiPriority="39"/>
-    <w:lsdException w:name="toc 2" w:uiPriority="39"/>
-    <w:lsdException w:name="toc 3" w:uiPriority="39"/>
-    <w:lsdException w:name="toc 4" w:uiPriority="39"/>
-    <w:lsdException w:name="toc 5" w:uiPriority="39"/>
-    <w:lsdException w:name="toc 6" w:uiPriority="39"/>
-    <w:lsdException w:name="toc 7" w:uiPriority="39"/>
-    <w:lsdException w:name="toc 8" w:uiPriority="39"/>
-    <w:lsdException w:name="toc 9" w:uiPriority="39"/>
-    <w:lsdException w:name="caption" w:uiPriority="35" w:qFormat="1"/>
-    <w:lsdException w:name="Title" w:semiHidden="0" w:uiPriority="10" w:unhideWhenUsed="0" w:qFormat="1"/>
-    <w:lsdException w:name="Default Paragraph Font" w:uiPriority="1"/>
-    <w:lsdException w:name="Subtitle" w:semiHidden="0" w:uiPriority="11" w:unhideWhenUsed="0" w:qFormat="1"/>
-    <w:lsdException w:name="Strong" w:semiHidden="0" w:uiPriority="22" w:unhideWhenUsed="0" w:qFormat="1"/>
-    <w:lsdException w:name="Emphasis" w:semiHidden="0" w:uiPriority="20" w:unhideWhenUsed="0" w:qFormat="1"/>
-    <w:lsdException w:name="Normal Table" w:semiHidden="0" w:unhideWhenUsed="0"/>
-    <w:lsdException w:name="Table Web 3" w:semiHidden="0" w:unhideWhenUsed="0"/>
-    <w:lsdException w:name="Table Grid" w:semiHidden="0" w:uiPriority="39" w:unhideWhenUsed="0"/>
-    <w:lsdException w:name="Table Theme" w:semiHidden="0" w:unhideWhenUsed="0"/>
-    <w:lsdException w:name="Placeholder Text" w:unhideWhenUsed="0"/>
-    <w:lsdException w:name="No Spacing" w:semiHidden="0" w:uiPriority="1" w:unhideWhenUsed="0" w:qFormat="1"/>
-    <w:lsdException w:name="Light Shading" w:semiHidden="0" w:uiPriority="60" w:unhideWhenUsed="0"/>
-    <w:lsdException w:name="Light List" w:semiHidden="0" w:uiPriority="61" w:unhideWhenUsed="0"/>
-    <w:lsdException w:name="Light Grid" w:semiHidden="0" w:uiPriority="62" w:unhideWhenUsed="0"/>
-    <w:lsdException w:name="Medium Shading 1" w:semiHidden="0" w:uiPriority="63" w:unhideWhenUsed="0"/>
-    <w:lsdException w:name="Medium Shading 2" w:semiHidden="0" w:uiPriority="64" w:unhideWhenUsed="0"/>
-    <w:lsdException w:name="Medium List 1" w:semiHidden="0" w:uiPriority="65" w:unhideWhenUsed="0"/>
-    <w:lsdException w:name="Medium List 2" w:semiHidden="0" w:uiPriority="66" w:unhideWhenUsed="0"/>
-    <w:lsdException w:name="Medium Grid 1" w:semiHidden="0" w:uiPriority="67" w:unhideWhenUsed="0"/>
-    <w:lsdException w:name="Medium Grid 2" w:semiHidden="0" w:uiPriority="68" w:unhideWhenUsed="0"/>
-    <w:lsdException w:name="Medium Grid 3" w:semiHidden="0" w:uiPriority="69" w:unhideWhenUsed="0"/>
-    <w:lsdException w:name="Dark List" w:semiHidden="0" w:uiPriority="70" w:unhideWhenUsed="0"/>
-    <w:lsdException w:name="Colorful Shading" w:semiHidden="0" w:uiPriority="71" w:unhideWhenUsed="0"/>
-    <w:lsdException w:name="Colorful List" w:semiHidden="0" w:uiPriority="72" w:unhideWhenUsed="0"/>
-    <w:lsdException w:name="Colorful Grid" w:semiHidden="0" w:uiPriority="73" w:unhideWhenUsed="0"/>
-    <w:lsdException w:name="Light Shading Accent 1" w:semiHidden="0" w:uiPriority="60" w:unhideWhenUsed="0"/>
-    <w:lsdException w:name="Light List Accent 1" w:semiHidden="0" w:uiPriority="61" w:unhideWhenUsed="0"/>
-    <w:lsdException w:name="Light Grid Accent 1" w:semiHidden="0" w:uiPriority="62" w:unhideWhenUsed="0"/>
-    <w:lsdException w:name="Medium Shading 1 Accent 1" w:semiHidden="0" w:uiPriority="63" w:unhideWhenUsed="0"/>
-    <w:lsdException w:name="Medium Shading 2 Accent 1" w:semiHidden="0" w:uiPriority="64" w:unhideWhenUsed="0"/>
-    <w:lsdException w:name="Medium List 1 Accent 1" w:semiHidden="0" w:uiPriority="65" w:unhideWhenUsed="0"/>
-    <w:lsdException w:name="Revision" w:unhideWhenUsed="0"/>
-    <w:lsdException w:name="List Paragraph" w:semiHidden="0" w:uiPriority="34" w:unhideWhenUsed="0" w:qFormat="1"/>
-    <w:lsdException w:name="Quote" w:semiHidden="0" w:uiPriority="29" w:unhideWhenUsed="0" w:qFormat="1"/>
-    <w:lsdException w:name="Intense Quote" w:semiHidden="0" w:uiPriority="30" w:unhideWhenUsed="0" w:qFormat="1"/>
-    <w:lsdException w:name="Medium List 2 Accent 1" w:semiHidden="0" w:uiPriority="66" w:unhideWhenUsed="0"/>
-    <w:lsdException w:name="Medium Grid 1 Accent 1" w:semiHidden="0" w:uiPriority="67" w:unhideWhenUsed="0"/>
-    <w:lsdException w:name="Medium Grid 2 Accent 1" w:semiHidden="0" w:uiPriority="68" w:unhideWhenUsed="0"/>
-    <w:lsdException w:name="Medium Grid 3 Accent 1" w:semiHidden="0" w:uiPriority="69" w:unhideWhenUsed="0"/>
-    <w:lsdException w:name="Dark List Accent 1" w:semiHidden="0" w:uiPriority="70" w:unhideWhenUsed="0"/>
-    <w:lsdException w:name="Colorful Shading Accent 1" w:semiHidden="0" w:uiPriority="71" w:unhideWhenUsed="0"/>
-    <w:lsdException w:name="Colorful List Accent 1" w:semiHidden="0" w:uiPriority="72" w:unhideWhenUsed="0"/>
-    <w:lsdException w:name="Colorful Grid Accent 1" w:semiHidden="0" w:uiPriority="73" w:unhideWhenUsed="0"/>
-    <w:lsdException w:name="Light Shading Accent 2" w:semiHidden="0" w:uiPriority="60" w:unhideWhenUsed="0"/>
-    <w:lsdException w:name="Light List Accent 2" w:semiHidden="0" w:uiPriority="61" w:unhideWhenUsed="0"/>
-    <w:lsdException w:name="Light Grid Accent 2" w:semiHidden="0" w:uiPriority="62" w:unhideWhenUsed="0"/>
-    <w:lsdException w:name="Medium Shading 1 Accent 2" w:semiHidden="0" w:uiPriority="63" w:unhideWhenUsed="0"/>
-    <w:lsdException w:name="Medium Shading 2 Accent 2" w:semiHidden="0" w:uiPriority="64" w:unhideWhenUsed="0"/>
-    <w:lsdException w:name="Medium List 1 Accent 2" w:semiHidden="0" w:uiPriority="65" w:unhideWhenUsed="0"/>
-    <w:lsdException w:name="Medium List 2 Accent 2" w:semiHidden="0" w:uiPriority="66" w:unhideWhenUsed="0"/>
-    <w:lsdException w:name="Medium Grid 1 Accent 2" w:semiHidden="0" w:uiPriority="67" w:unhideWhenUsed="0"/>
-    <w:lsdException w:name="Medium Grid 2 Accent 2" w:semiHidden="0" w:uiPriority="68" w:unhideWhenUsed="0"/>
-    <w:lsdException w:name="Medium Grid 3 Accent 2" w:semiHidden="0" w:uiPriority="69" w:unhideWhenUsed="0"/>
-    <w:lsdException w:name="Dark List Accent 2" w:semiHidden="0" w:uiPriority="70" w:unhideWhenUsed="0"/>
-    <w:lsdException w:name="Colorful Shading Accent 2" w:semiHidden="0" w:uiPriority="71" w:unhideWhenUsed="0"/>
-    <w:lsdException w:name="Colorful List Accent 2" w:semiHidden="0" w:uiPriority="72" w:unhideWhenUsed="0"/>
-    <w:lsdException w:name="Colorful Grid Accent 2" w:semiHidden="0" w:uiPriority="73" w:unhideWhenUsed="0"/>
-    <w:lsdException w:name="Light Shading Accent 3" w:semiHidden="0" w:uiPriority="60" w:unhideWhenUsed="0"/>
-    <w:lsdException w:name="Light List Accent 3" w:semiHidden="0" w:uiPriority="61" w:unhideWhenUsed="0"/>
-    <w:lsdException w:name="Light Grid Accent 3" w:semiHidden="0" w:uiPriority="62" w:unhideWhenUsed="0"/>
-    <w:lsdException w:name="Medium Shading 1 Accent 3" w:semiHidden="0" w:uiPriority="63" w:unhideWhenUsed="0"/>
-    <w:lsdException w:name="Medium Shading 2 Accent 3" w:semiHidden="0" w:uiPriority="64" w:unhideWhenUsed="0"/>
-    <w:lsdException w:name="Medium List 1 Accent 3" w:semiHidden="0" w:uiPriority="65" w:unhideWhenUsed="0"/>
-    <w:lsdException w:name="Medium List 2 Accent 3" w:semiHidden="0" w:uiPriority="66" w:unhideWhenUsed="0"/>
-    <w:lsdException w:name="Medium Grid 1 Accent 3" w:semiHidden="0" w:uiPriority="67" w:unhideWhenUsed="0"/>
-    <w:lsdException w:name="Medium Grid 2 Accent 3" w:semiHidden="0" w:uiPriority="68" w:unhideWhenUsed="0"/>
-    <w:lsdException w:name="Medium Grid 3 Accent 3" w:semiHidden="0" w:uiPriority="69" w:unhideWhenUsed="0"/>
-    <w:lsdException w:name="Dark List Accent 3" w:semiHidden="0" w:uiPriority="70" w:unhideWhenUsed="0"/>
-    <w:lsdException w:name="Colorful Shading Accent 3" w:semiHidden="0" w:uiPriority="71" w:unhideWhenUsed="0"/>
-    <w:lsdException w:name="Colorful List Accent 3" w:semiHidden="0" w:uiPriority="72" w:unhideWhenUsed="0"/>
-    <w:lsdException w:name="Colorful Grid Accent 3" w:semiHidden="0" w:uiPriority="73" w:unhideWhenUsed="0"/>
-    <w:lsdException w:name="Light Shading Accent 4" w:semiHidden="0" w:uiPriority="60" w:unhideWhenUsed="0"/>
-    <w:lsdException w:name="Light List Accent 4" w:semiHidden="0" w:uiPriority="61" w:unhideWhenUsed="0"/>
-    <w:lsdException w:name="Light Grid Accent 4" w:semiHidden="0" w:uiPriority="62" w:unhideWhenUsed="0"/>
-    <w:lsdException w:name="Medium Shading 1 Accent 4" w:semiHidden="0" w:uiPriority="63" w:unhideWhenUsed="0"/>
-    <w:lsdException w:name="Medium Shading 2 Accent 4" w:semiHidden="0" w:uiPriority="64" w:unhideWhenUsed="0"/>
-    <w:lsdException w:name="Medium List 1 Accent 4" w:semiHidden="0" w:uiPriority="65" w:unhideWhenUsed="0"/>
-    <w:lsdException w:name="Medium List 2 Accent 4" w:semiHidden="0" w:uiPriority="66" w:unhideWhenUsed="0"/>
-    <w:lsdException w:name="Medium Grid 1 Accent 4" w:semiHidden="0" w:uiPriority="67" w:unhideWhenUsed="0"/>
-    <w:lsdException w:name="Medium Grid 2 Accent 4" w:semiHidden="0" w:uiPriority="68" w:unhideWhenUsed="0"/>
-    <w:lsdException w:name="Medium Grid 3 Accent 4" w:semiHidden="0" w:uiPriority="69" w:unhideWhenUsed="0"/>
-    <w:lsdException w:name="Dark List Accent 4" w:semiHidden="0" w:uiPriority="70" w:unhideWhenUsed="0"/>
-    <w:lsdException w:name="Colorful Shading Accent 4" w:semiHidden="0" w:uiPriority="71" w:unhideWhenUsed="0"/>
-    <w:lsdException w:name="Colorful List Accent 4" w:semiHidden="0" w:uiPriority="72" w:unhideWhenUsed="0"/>
-    <w:lsdException w:name="Colorful Grid Accent 4" w:semiHidden="0" w:uiPriority="73" w:unhideWhenUsed="0"/>
-    <w:lsdException w:name="Light Shading Accent 5" w:semiHidden="0" w:uiPriority="60" w:unhideWhenUsed="0"/>
-    <w:lsdException w:name="Light List Accent 5" w:semiHidden="0" w:uiPriority="61" w:unhideWhenUsed="0"/>
-    <w:lsdException w:name="Light Grid Accent 5" w:semiHidden="0" w:uiPriority="62" w:unhideWhenUsed="0"/>
-    <w:lsdException w:name="Medium Shading 1 Accent 5" w:semiHidden="0" w:uiPriority="63" w:unhideWhenUsed="0"/>
-    <w:lsdException w:name="Medium Shading 2 Accent 5" w:semiHidden="0" w:uiPriority="64" w:unhideWhenUsed="0"/>
-    <w:lsdException w:name="Medium List 1 Accent 5" w:semiHidden="0" w:uiPriority="65" w:unhideWhenUsed="0"/>
-    <w:lsdException w:name="Medium List 2 Accent 5" w:semiHidden="0" w:uiPriority="66" w:unhideWhenUsed="0"/>
-    <w:lsdException w:name="Medium Grid 1 Accent 5" w:semiHidden="0" w:uiPriority="67" w:unhideWhenUsed="0"/>
-    <w:lsdException w:name="Medium Grid 2 Accent 5" w:semiHidden="0" w:uiPriority="68" w:unhideWhenUsed="0"/>
-    <w:lsdException w:name="Medium Grid 3 Accent 5" w:semiHidden="0" w:uiPriority="69" w:unhideWhenUsed="0"/>
-    <w:lsdException w:name="Dark List Accent 5" w:semiHidden="0" w:uiPriority="70" w:unhideWhenUsed="0"/>
-    <w:lsdException w:name="Colorful Shading Accent 5" w:semiHidden="0" w:uiPriority="71" w:unhideWhenUsed="0"/>
-    <w:lsdException w:name="Colorful List Accent 5" w:semiHidden="0" w:uiPriority="72" w:unhideWhenUsed="0"/>
-    <w:lsdException w:name="Colorful Grid Accent 5" w:semiHidden="0" w:uiPriority="73" w:unhideWhenUsed="0"/>
-    <w:lsdException w:name="Light Shading Accent 6" w:semiHidden="0" w:uiPriority="60" w:unhideWhenUsed="0"/>
-    <w:lsdException w:name="Light List Accent 6" w:semiHidden="0" w:uiPriority="61" w:unhideWhenUsed="0"/>
-    <w:lsdException w:name="Light Grid Accent 6" w:semiHidden="0" w:uiPriority="62" w:unhideWhenUsed="0"/>
-    <w:lsdException w:name="Medium Shading 1 Accent 6" w:semiHidden="0" w:uiPriority="63" w:unhideWhenUsed="0"/>
-    <w:lsdException w:name="Medium Shading 2 Accent 6" w:semiHidden="0" w:uiPriority="64" w:unhideWhenUsed="0"/>
-    <w:lsdException w:name="Medium List 1 Accent 6" w:semiHidden="0" w:uiPriority="65" w:unhideWhenUsed="0"/>
-    <w:lsdException w:name="Medium List 2 Accent 6" w:semiHidden="0" w:uiPriority="66" w:unhideWhenUsed="0"/>
-    <w:lsdException w:name="Medium Grid 1 Accent 6" w:semiHidden="0" w:uiPriority="67" w:unhideWhenUsed="0"/>
-    <w:lsdException w:name="Medium Grid 2 Accent 6" w:semiHidden="0" w:uiPriority="68" w:unhideWhenUsed="0"/>
-    <w:lsdException w:name="Medium Grid 3 Accent 6" w:semiHidden="0" w:uiPriority="69" w:unhideWhenUsed="0"/>
-    <w:lsdException w:name="Dark List Accent 6" w:semiHidden="0" w:uiPriority="70" w:unhideWhenUsed="0"/>
-    <w:lsdException w:name="Colorful Shading Accent 6" w:semiHidden="0" w:uiPriority="71" w:unhideWhenUsed="0"/>
-    <w:lsdException w:name="Colorful List Accent 6" w:semiHidden="0" w:uiPriority="72" w:unhideWhenUsed="0"/>
-    <w:lsdException w:name="Colorful Grid Accent 6" w:semiHidden="0" w:uiPriority="73" w:unhideWhenUsed="0"/>
-    <w:lsdException w:name="Subtle Emphasis" w:semiHidden="0" w:uiPriority="19" w:unhideWhenUsed="0" w:qFormat="1"/>
-    <w:lsdException w:name="Intense Emphasis" w:semiHidden="0" w:uiPriority="21" w:unhideWhenUsed="0" w:qFormat="1"/>
-    <w:lsdException w:name="Subtle Reference" w:semiHidden="0" w:uiPriority="31" w:unhideWhenUsed="0" w:qFormat="1"/>
-    <w:lsdException w:name="Intense Reference" w:semiHidden="0" w:uiPriority="32" w:unhideWhenUsed="0" w:qFormat="1"/>
-    <w:lsdException w:name="Book Title" w:semiHidden="0" w:uiPriority="33" w:unhideWhenUsed="0" w:qFormat="1"/>
-    <w:lsdException w:name="Bibliography" w:uiPriority="37"/>
-    <w:lsdException w:name="TOC Heading" w:uiPriority="39" w:qFormat="1"/>
+  <w:latentStyles w:defLockedState="0" w:defUIPriority="99" w:defSemiHidden="0" w:defUnhideWhenUsed="0" w:defQFormat="0" w:count="377">
+    <w:lsdException w:name="Normal" w:uiPriority="0" w:qFormat="1"/>
+    <w:lsdException w:name="heading 1" w:uiPriority="9" w:qFormat="1"/>
+    <w:lsdException w:name="heading 2" w:semiHidden="1" w:uiPriority="9" w:unhideWhenUsed="1" w:qFormat="1"/>
+    <w:lsdException w:name="heading 3" w:semiHidden="1" w:uiPriority="9" w:unhideWhenUsed="1" w:qFormat="1"/>
+    <w:lsdException w:name="heading 4" w:semiHidden="1" w:uiPriority="9" w:unhideWhenUsed="1" w:qFormat="1"/>
+    <w:lsdException w:name="heading 5" w:semiHidden="1" w:uiPriority="9" w:unhideWhenUsed="1" w:qFormat="1"/>
+    <w:lsdException w:name="heading 6" w:semiHidden="1" w:uiPriority="9" w:unhideWhenUsed="1" w:qFormat="1"/>
+    <w:lsdException w:name="heading 7" w:semiHidden="1" w:uiPriority="9" w:unhideWhenUsed="1" w:qFormat="1"/>
+    <w:lsdException w:name="heading 8" w:semiHidden="1" w:uiPriority="9" w:unhideWhenUsed="1" w:qFormat="1"/>
+    <w:lsdException w:name="heading 9" w:semiHidden="1" w:uiPriority="9" w:unhideWhenUsed="1" w:qFormat="1"/>
+    <w:lsdException w:name="index 1" w:semiHidden="1" w:unhideWhenUsed="1"/>
+    <w:lsdException w:name="index 2" w:semiHidden="1" w:unhideWhenUsed="1"/>
+    <w:lsdException w:name="index 3" w:semiHidden="1" w:unhideWhenUsed="1"/>
+    <w:lsdException w:name="index 4" w:semiHidden="1" w:unhideWhenUsed="1"/>
+    <w:lsdException w:name="index 5" w:semiHidden="1" w:unhideWhenUsed="1"/>
+    <w:lsdException w:name="index 6" w:semiHidden="1" w:unhideWhenUsed="1"/>
+    <w:lsdException w:name="index 7" w:semiHidden="1" w:unhideWhenUsed="1"/>
+    <w:lsdException w:name="index 8" w:semiHidden="1" w:unhideWhenUsed="1"/>
+    <w:lsdException w:name="index 9" w:semiHidden="1" w:unhideWhenUsed="1"/>
+    <w:lsdException w:name="toc 1" w:semiHidden="1" w:uiPriority="39" w:unhideWhenUsed="1"/>
+    <w:lsdException w:name="toc 2" w:semiHidden="1" w:uiPriority="39" w:unhideWhenUsed="1"/>
+    <w:lsdException w:name="toc 3" w:semiHidden="1" w:uiPriority="39" w:unhideWhenUsed="1"/>
+    <w:lsdException w:name="toc 4" w:semiHidden="1" w:uiPriority="39" w:unhideWhenUsed="1"/>
+    <w:lsdException w:name="toc 5" w:semiHidden="1" w:uiPriority="39" w:unhideWhenUsed="1"/>
+    <w:lsdException w:name="toc 6" w:semiHidden="1" w:uiPriority="39" w:unhideWhenUsed="1"/>
+    <w:lsdException w:name="toc 7" w:semiHidden="1" w:uiPriority="39" w:unhideWhenUsed="1"/>
+    <w:lsdException w:name="toc 8" w:semiHidden="1" w:uiPriority="39" w:unhideWhenUsed="1"/>
+    <w:lsdException w:name="toc 9" w:semiHidden="1" w:uiPriority="39" w:unhideWhenUsed="1"/>
+    <w:lsdException w:name="Normal Indent" w:semiHidden="1" w:unhideWhenUsed="1"/>
+    <w:lsdException w:name="footnote text" w:semiHidden="1" w:unhideWhenUsed="1"/>
+    <w:lsdException w:name="annotation text" w:semiHidden="1" w:unhideWhenUsed="1"/>
+    <w:lsdException w:name="header" w:semiHidden="1" w:unhideWhenUsed="1"/>
+    <w:lsdException w:name="footer" w:semiHidden="1" w:unhideWhenUsed="1"/>
+    <w:lsdException w:name="index heading" w:semiHidden="1" w:unhideWhenUsed="1"/>
+    <w:lsdException w:name="caption" w:semiHidden="1" w:uiPriority="35" w:unhideWhenUsed="1" w:qFormat="1"/>
+    <w:lsdException w:name="table of figures" w:semiHidden="1" w:unhideWhenUsed="1"/>
+    <w:lsdException w:name="envelope address" w:semiHidden="1" w:unhideWhenUsed="1"/>
+    <w:lsdException w:name="envelope return" w:semiHidden="1" w:unhideWhenUsed="1"/>
+    <w:lsdException w:name="footnote reference" w:semiHidden="1" w:unhideWhenUsed="1"/>
+    <w:lsdException w:name="annotation reference" w:semiHidden="1" w:unhideWhenUsed="1"/>
+    <w:lsdException w:name="line number" w:semiHidden="1" w:unhideWhenUsed="1"/>
+    <w:lsdException w:name="page number" w:semiHidden="1" w:unhideWhenUsed="1"/>
+    <w:lsdException w:name="endnote reference" w:semiHidden="1" w:unhideWhenUsed="1"/>
+    <w:lsdException w:name="endnote text" w:semiHidden="1" w:unhideWhenUsed="1"/>
+    <w:lsdException w:name="table of authorities" w:semiHidden="1" w:unhideWhenUsed="1"/>
+    <w:lsdException w:name="macro" w:semiHidden="1" w:unhideWhenUsed="1"/>
+    <w:lsdException w:name="toa heading" w:semiHidden="1" w:unhideWhenUsed="1"/>
+    <w:lsdException w:name="List" w:semiHidden="1" w:unhideWhenUsed="1"/>
+    <w:lsdException w:name="List Bullet" w:semiHidden="1" w:unhideWhenUsed="1"/>
+    <w:lsdException w:name="List Number" w:semiHidden="1" w:unhideWhenUsed="1"/>
+    <w:lsdException w:name="List 2" w:semiHidden="1" w:unhideWhenUsed="1"/>
+    <w:lsdException w:name="List 3" w:semiHidden="1" w:unhideWhenUsed="1"/>
+    <w:lsdException w:name="List 4" w:semiHidden="1" w:unhideWhenUsed="1"/>
+    <w:lsdException w:name="List 5" w:semiHidden="1" w:unhideWhenUsed="1"/>
+    <w:lsdException w:name="List Bullet 2" w:semiHidden="1" w:unhideWhenUsed="1"/>
+    <w:lsdException w:name="List Bullet 3" w:semiHidden="1" w:unhideWhenUsed="1"/>
+    <w:lsdException w:name="List Bullet 4" w:semiHidden="1" w:unhideWhenUsed="1"/>
+    <w:lsdException w:name="List Bullet 5" w:semiHidden="1" w:unhideWhenUsed="1"/>
+    <w:lsdException w:name="List Number 2" w:semiHidden="1" w:unhideWhenUsed="1"/>
+    <w:lsdException w:name="List Number 3" w:semiHidden="1" w:unhideWhenUsed="1"/>
+    <w:lsdException w:name="List Number 4" w:semiHidden="1" w:unhideWhenUsed="1"/>
+    <w:lsdException w:name="List Number 5" w:semiHidden="1" w:unhideWhenUsed="1"/>
+    <w:lsdException w:name="Title" w:uiPriority="10" w:qFormat="1"/>
+    <w:lsdException w:name="Closing" w:semiHidden="1" w:unhideWhenUsed="1"/>
+    <w:lsdException w:name="Signature" w:semiHidden="1" w:unhideWhenUsed="1"/>
+    <w:lsdException w:name="Default Paragraph Font" w:semiHidden="1" w:uiPriority="1" w:unhideWhenUsed="1"/>
+    <w:lsdException w:name="Body Text" w:semiHidden="1" w:unhideWhenUsed="1"/>
+    <w:lsdException w:name="Body Text Indent" w:semiHidden="1" w:unhideWhenUsed="1"/>
+    <w:lsdException w:name="List Continue" w:semiHidden="1" w:unhideWhenUsed="1"/>
+    <w:lsdException w:name="List Continue 2" w:semiHidden="1" w:unhideWhenUsed="1"/>
+    <w:lsdException w:name="List Continue 3" w:semiHidden="1" w:unhideWhenUsed="1"/>
+    <w:lsdException w:name="List Continue 4" w:semiHidden="1" w:unhideWhenUsed="1"/>
+    <w:lsdException w:name="List Continue 5" w:semiHidden="1" w:unhideWhenUsed="1"/>
+    <w:lsdException w:name="Message Header" w:semiHidden="1" w:unhideWhenUsed="1"/>
+    <w:lsdException w:name="Subtitle" w:uiPriority="11" w:qFormat="1"/>
+    <w:lsdException w:name="Salutation" w:semiHidden="1" w:unhideWhenUsed="1"/>
+    <w:lsdException w:name="Date" w:semiHidden="1" w:unhideWhenUsed="1"/>
+    <w:lsdException w:name="Body Text First Indent" w:semiHidden="1" w:unhideWhenUsed="1"/>
+    <w:lsdException w:name="Body Text First Indent 2" w:semiHidden="1" w:unhideWhenUsed="1"/>
+    <w:lsdException w:name="Note Heading" w:semiHidden="1" w:unhideWhenUsed="1"/>
+    <w:lsdException w:name="Body Text 2" w:semiHidden="1" w:unhideWhenUsed="1"/>
+    <w:lsdException w:name="Body Text 3" w:semiHidden="1" w:unhideWhenUsed="1"/>
+    <w:lsdException w:name="Body Text Indent 2" w:semiHidden="1" w:unhideWhenUsed="1"/>
+    <w:lsdException w:name="Body Text Indent 3" w:semiHidden="1" w:unhideWhenUsed="1"/>
+    <w:lsdException w:name="Block Text" w:semiHidden="1" w:unhideWhenUsed="1"/>
+    <w:lsdException w:name="Hyperlink" w:semiHidden="1" w:unhideWhenUsed="1"/>
+    <w:lsdException w:name="FollowedHyperlink" w:semiHidden="1" w:unhideWhenUsed="1"/>
+    <w:lsdException w:name="Strong" w:uiPriority="22" w:qFormat="1"/>
+    <w:lsdException w:name="Emphasis" w:uiPriority="20" w:qFormat="1"/>
+    <w:lsdException w:name="Document Map" w:semiHidden="1" w:unhideWhenUsed="1"/>
+    <w:lsdException w:name="Plain Text" w:semiHidden="1" w:unhideWhenUsed="1"/>
+    <w:lsdException w:name="E-mail Signature" w:semiHidden="1" w:unhideWhenUsed="1"/>
+    <w:lsdException w:name="HTML Top of Form" w:semiHidden="1" w:unhideWhenUsed="1"/>
+    <w:lsdException w:name="HTML Bottom of Form" w:semiHidden="1" w:unhideWhenUsed="1"/>
+    <w:lsdException w:name="Normal (Web)" w:semiHidden="1" w:unhideWhenUsed="1"/>
+    <w:lsdException w:name="HTML Acronym" w:semiHidden="1" w:unhideWhenUsed="1"/>
+    <w:lsdException w:name="HTML Address" w:semiHidden="1" w:unhideWhenUsed="1"/>
+    <w:lsdException w:name="HTML Cite" w:semiHidden="1" w:unhideWhenUsed="1"/>
+    <w:lsdException w:name="HTML Code" w:semiHidden="1" w:unhideWhenUsed="1"/>
+    <w:lsdException w:name="HTML Definition" w:semiHidden="1" w:unhideWhenUsed="1"/>
+    <w:lsdException w:name="HTML Keyboard" w:semiHidden="1" w:unhideWhenUsed="1"/>
+    <w:lsdException w:name="HTML Preformatted" w:semiHidden="1" w:unhideWhenUsed="1"/>
+    <w:lsdException w:name="HTML Sample" w:semiHidden="1" w:unhideWhenUsed="1"/>
+    <w:lsdException w:name="HTML Typewriter" w:semiHidden="1" w:unhideWhenUsed="1"/>
+    <w:lsdException w:name="HTML Variable" w:semiHidden="1" w:unhideWhenUsed="1"/>
+    <w:lsdException w:name="Normal Table" w:semiHidden="1" w:unhideWhenUsed="1"/>
+    <w:lsdException w:name="annotation subject" w:semiHidden="1" w:unhideWhenUsed="1"/>
+    <w:lsdException w:name="No List" w:semiHidden="1" w:unhideWhenUsed="1"/>
+    <w:lsdException w:name="Outline List 1" w:semiHidden="1" w:unhideWhenUsed="1"/>
+    <w:lsdException w:name="Outline List 2" w:semiHidden="1" w:unhideWhenUsed="1"/>
+    <w:lsdException w:name="Outline List 3" w:semiHidden="1" w:unhideWhenUsed="1"/>
+    <w:lsdException w:name="Table Simple 1" w:semiHidden="1" w:unhideWhenUsed="1"/>
+    <w:lsdException w:name="Table Simple 2" w:semiHidden="1" w:unhideWhenUsed="1"/>
+    <w:lsdException w:name="Table Simple 3" w:semiHidden="1" w:unhideWhenUsed="1"/>
+    <w:lsdException w:name="Table Classic 1" w:semiHidden="1" w:unhideWhenUsed="1"/>
+    <w:lsdException w:name="Table Classic 2" w:semiHidden="1" w:unhideWhenUsed="1"/>
+    <w:lsdException w:name="Table Classic 3" w:semiHidden="1" w:unhideWhenUsed="1"/>
+    <w:lsdException w:name="Table Classic 4" w:semiHidden="1" w:unhideWhenUsed="1"/>
+    <w:lsdException w:name="Table Colorful 1" w:semiHidden="1" w:unhideWhenUsed="1"/>
+    <w:lsdException w:name="Table Colorful 2" w:semiHidden="1" w:unhideWhenUsed="1"/>
+    <w:lsdException w:name="Table Colorful 3" w:semiHidden="1" w:unhideWhenUsed="1"/>
+    <w:lsdException w:name="Table Columns 1" w:semiHidden="1" w:unhideWhenUsed="1"/>
+    <w:lsdException w:name="Table Columns 2" w:semiHidden="1" w:unhideWhenUsed="1"/>
+    <w:lsdException w:name="Table Columns 3" w:semiHidden="1" w:unhideWhenUsed="1"/>
+    <w:lsdException w:name="Table Columns 4" w:semiHidden="1" w:unhideWhenUsed="1"/>
+    <w:lsdException w:name="Table Columns 5" w:semiHidden="1" w:unhideWhenUsed="1"/>
+    <w:lsdException w:name="Table Grid 1" w:semiHidden="1" w:unhideWhenUsed="1"/>
+    <w:lsdException w:name="Table Grid 2" w:semiHidden="1" w:unhideWhenUsed="1"/>
+    <w:lsdException w:name="Table Grid 3" w:semiHidden="1" w:unhideWhenUsed="1"/>
+    <w:lsdException w:name="Table Grid 4" w:semiHidden="1" w:unhideWhenUsed="1"/>
+    <w:lsdException w:name="Table Grid 5" w:semiHidden="1" w:unhideWhenUsed="1"/>
+    <w:lsdException w:name="Table Grid 6" w:semiHidden="1" w:unhideWhenUsed="1"/>
+    <w:lsdException w:name="Table Grid 7" w:semiHidden="1" w:unhideWhenUsed="1"/>
+    <w:lsdException w:name="Table Grid 8" w:semiHidden="1" w:unhideWhenUsed="1"/>
+    <w:lsdException w:name="Table List 1" w:semiHidden="1" w:unhideWhenUsed="1"/>
+    <w:lsdException w:name="Table List 2" w:semiHidden="1" w:unhideWhenUsed="1"/>
+    <w:lsdException w:name="Table List 3" w:semiHidden="1" w:unhideWhenUsed="1"/>
+    <w:lsdException w:name="Table List 4" w:semiHidden="1" w:unhideWhenUsed="1"/>
+    <w:lsdException w:name="Table List 5" w:semiHidden="1" w:unhideWhenUsed="1"/>
+    <w:lsdException w:name="Table List 6" w:semiHidden="1" w:unhideWhenUsed="1"/>
+    <w:lsdException w:name="Table List 7" w:semiHidden="1" w:unhideWhenUsed="1"/>
+    <w:lsdException w:name="Table List 8" w:semiHidden="1" w:unhideWhenUsed="1"/>
+    <w:lsdException w:name="Table 3D effects 1" w:semiHidden="1" w:unhideWhenUsed="1"/>
+    <w:lsdException w:name="Table 3D effects 2" w:semiHidden="1" w:unhideWhenUsed="1"/>
+    <w:lsdException w:name="Table 3D effects 3" w:semiHidden="1" w:unhideWhenUsed="1"/>
+    <w:lsdException w:name="Table Contemporary" w:semiHidden="1" w:unhideWhenUsed="1"/>
+    <w:lsdException w:name="Table Elegant" w:semiHidden="1" w:unhideWhenUsed="1"/>
+    <w:lsdException w:name="Table Professional" w:semiHidden="1" w:unhideWhenUsed="1"/>
+    <w:lsdException w:name="Table Subtle 1" w:semiHidden="1" w:unhideWhenUsed="1"/>
+    <w:lsdException w:name="Table Subtle 2" w:semiHidden="1" w:unhideWhenUsed="1"/>
+    <w:lsdException w:name="Table Web 1" w:semiHidden="1" w:unhideWhenUsed="1"/>
+    <w:lsdException w:name="Table Web 2" w:semiHidden="1" w:unhideWhenUsed="1"/>
+    <w:lsdException w:name="Table Web 3" w:semiHidden="1" w:unhideWhenUsed="1"/>
+    <w:lsdException w:name="Balloon Text" w:semiHidden="1" w:unhideWhenUsed="1"/>
+    <w:lsdException w:name="Table Grid" w:uiPriority="39"/>
+    <w:lsdException w:name="Table Theme" w:semiHidden="1" w:unhideWhenUsed="1"/>
+    <w:lsdException w:name="Placeholder Text" w:semiHidden="1"/>
+    <w:lsdException w:name="No Spacing" w:uiPriority="1" w:qFormat="1"/>
+    <w:lsdException w:name="Light Shading" w:uiPriority="60"/>
+    <w:lsdException w:name="Light List" w:uiPriority="61"/>
+    <w:lsdException w:name="Light Grid" w:uiPriority="62"/>
+    <w:lsdException w:name="Medium Shading 1" w:uiPriority="63"/>
+    <w:lsdException w:name="Medium Shading 2" w:uiPriority="64"/>
+    <w:lsdException w:name="Medium List 1" w:uiPriority="65"/>
+    <w:lsdException w:name="Medium List 2" w:uiPriority="66"/>
+    <w:lsdException w:name="Medium Grid 1" w:uiPriority="67"/>
+    <w:lsdException w:name="Medium Grid 2" w:uiPriority="68"/>
+    <w:lsdException w:name="Medium Grid 3" w:uiPriority="69"/>
+    <w:lsdException w:name="Dark List" w:uiPriority="70"/>
+    <w:lsdException w:name="Colorful Shading" w:uiPriority="71"/>
+    <w:lsdException w:name="Colorful List" w:uiPriority="72"/>
+    <w:lsdException w:name="Colorful Grid" w:uiPriority="73"/>
+    <w:lsdException w:name="Light Shading Accent 1" w:uiPriority="60"/>
+    <w:lsdException w:name="Light List Accent 1" w:uiPriority="61"/>
+    <w:lsdException w:name="Light Grid Accent 1" w:uiPriority="62"/>
+    <w:lsdException w:name="Medium Shading 1 Accent 1" w:uiPriority="63"/>
+    <w:lsdException w:name="Medium Shading 2 Accent 1" w:uiPriority="64"/>
+    <w:lsdException w:name="Medium List 1 Accent 1" w:uiPriority="65"/>
+    <w:lsdException w:name="Revision" w:semiHidden="1"/>
+    <w:lsdException w:name="List Paragraph" w:uiPriority="34" w:qFormat="1"/>
+    <w:lsdException w:name="Quote" w:uiPriority="29" w:qFormat="1"/>
+    <w:lsdException w:name="Intense Quote" w:uiPriority="30" w:qFormat="1"/>
+    <w:lsdException w:name="Medium List 2 Accent 1" w:uiPriority="66"/>
+    <w:lsdException w:name="Medium Grid 1 Accent 1" w:uiPriority="67"/>
+    <w:lsdException w:name="Medium Grid 2 Accent 1" w:uiPriority="68"/>
+    <w:lsdException w:name="Medium Grid 3 Accent 1" w:uiPriority="69"/>
+    <w:lsdException w:name="Dark List Accent 1" w:uiPriority="70"/>
+    <w:lsdException w:name="Colorful Shading Accent 1" w:uiPriority="71"/>
+    <w:lsdException w:name="Colorful List Accent 1" w:uiPriority="72"/>
+    <w:lsdException w:name="Colorful Grid Accent 1" w:uiPriority="73"/>
+    <w:lsdException w:name="Light Shading Accent 2" w:uiPriority="60"/>
+    <w:lsdException w:name="Light List Accent 2" w:uiPriority="61"/>
+    <w:lsdException w:name="Light Grid Accent 2" w:uiPriority="62"/>
+    <w:lsdException w:name="Medium Shading 1 Accent 2" w:uiPriority="63"/>
+    <w:lsdException w:name="Medium Shading 2 Accent 2" w:uiPriority="64"/>
+    <w:lsdException w:name="Medium List 1 Accent 2" w:uiPriority="65"/>
+    <w:lsdException w:name="Medium List 2 Accent 2" w:uiPriority="66"/>
+    <w:lsdException w:name="Medium Grid 1 Accent 2" w:uiPriority="67"/>
+    <w:lsdException w:name="Medium Grid 2 Accent 2" w:uiPriority="68"/>
+    <w:lsdException w:name="Medium Grid 3 Accent 2" w:uiPriority="69"/>
+    <w:lsdException w:name="Dark List Accent 2" w:uiPriority="70"/>
+    <w:lsdException w:name="Colorful Shading Accent 2" w:uiPriority="71"/>
+    <w:lsdException w:name="Colorful List Accent 2" w:uiPriority="72"/>
+    <w:lsdException w:name="Colorful Grid Accent 2" w:uiPriority="73"/>
+    <w:lsdException w:name="Light Shading Accent 3" w:uiPriority="60"/>
+    <w:lsdException w:name="Light List Accent 3" w:uiPriority="61"/>
+    <w:lsdException w:name="Light Grid Accent 3" w:uiPriority="62"/>
+    <w:lsdException w:name="Medium Shading 1 Accent 3" w:uiPriority="63"/>
+    <w:lsdException w:name="Medium Shading 2 Accent 3" w:uiPriority="64"/>
+    <w:lsdException w:name="Medium List 1 Accent 3" w:uiPriority="65"/>
+    <w:lsdException w:name="Medium List 2 Accent 3" w:uiPriority="66"/>
+    <w:lsdException w:name="Medium Grid 1 Accent 3" w:uiPriority="67"/>
+    <w:lsdException w:name="Medium Grid 2 Accent 3" w:uiPriority="68"/>
+    <w:lsdException w:name="Medium Grid 3 Accent 3" w:uiPriority="69"/>
+    <w:lsdException w:name="Dark List Accent 3" w:uiPriority="70"/>
+    <w:lsdException w:name="Colorful Shading Accent 3" w:uiPriority="71"/>
+    <w:lsdException w:name="Colorful List Accent 3" w:uiPriority="72"/>
+    <w:lsdException w:name="Colorful Grid Accent 3" w:uiPriority="73"/>
+    <w:lsdException w:name="Light Shading Accent 4" w:uiPriority="60"/>
+    <w:lsdException w:name="Light List Accent 4" w:uiPriority="61"/>
+    <w:lsdException w:name="Light Grid Accent 4" w:uiPriority="62"/>
+    <w:lsdException w:name="Medium Shading 1 Accent 4" w:uiPriority="63"/>
+    <w:lsdException w:name="Medium Shading 2 Accent 4" w:uiPriority="64"/>
+    <w:lsdException w:name="Medium List 1 Accent 4" w:uiPriority="65"/>
+    <w:lsdException w:name="Medium List 2 Accent 4" w:uiPriority="66"/>
+    <w:lsdException w:name="Medium Grid 1 Accent 4" w:uiPriority="67"/>
+    <w:lsdException w:name="Medium Grid 2 Accent 4" w:uiPriority="68"/>
+    <w:lsdException w:name="Medium Grid 3 Accent 4" w:uiPriority="69"/>
+    <w:lsdException w:name="Dark List Accent 4" w:uiPriority="70"/>
+    <w:lsdException w:name="Colorful Shading Accent 4" w:uiPriority="71"/>
+    <w:lsdException w:name="Colorful List Accent 4" w:uiPriority="72"/>
+    <w:lsdException w:name="Colorful Grid Accent 4" w:uiPriority="73"/>
+    <w:lsdException w:name="Light Shading Accent 5" w:uiPriority="60"/>
+    <w:lsdException w:name="Light List Accent 5" w:uiPriority="61"/>
+    <w:lsdException w:name="Light Grid Accent 5" w:uiPriority="62"/>
+    <w:lsdException w:name="Medium Shading 1 Accent 5" w:uiPriority="63"/>
+    <w:lsdException w:name="Medium Shading 2 Accent 5" w:uiPriority="64"/>
+    <w:lsdException w:name="Medium List 1 Accent 5" w:uiPriority="65"/>
+    <w:lsdException w:name="Medium List 2 Accent 5" w:uiPriority="66"/>
+    <w:lsdException w:name="Medium Grid 1 Accent 5" w:uiPriority="67"/>
+    <w:lsdException w:name="Medium Grid 2 Accent 5" w:uiPriority="68"/>
+    <w:lsdException w:name="Medium Grid 3 Accent 5" w:uiPriority="69"/>
+    <w:lsdException w:name="Dark List Accent 5" w:uiPriority="70"/>
+    <w:lsdException w:name="Colorful Shading Accent 5" w:uiPriority="71"/>
+    <w:lsdException w:name="Colorful List Accent 5" w:uiPriority="72"/>
+    <w:lsdException w:name="Colorful Grid Accent 5" w:uiPriority="73"/>
+    <w:lsdException w:name="Light Shading Accent 6" w:uiPriority="60"/>
+    <w:lsdException w:name="Light List Accent 6" w:uiPriority="61"/>
+    <w:lsdException w:name="Light Grid Accent 6" w:uiPriority="62"/>
+    <w:lsdException w:name="Medium Shading 1 Accent 6" w:uiPriority="63"/>
+    <w:lsdException w:name="Medium Shading 2 Accent 6" w:uiPriority="64"/>
+    <w:lsdException w:name="Medium List 1 Accent 6" w:uiPriority="65"/>
+    <w:lsdException w:name="Medium List 2 Accent 6" w:uiPriority="66"/>
+    <w:lsdException w:name="Medium Grid 1 Accent 6" w:uiPriority="67"/>
+    <w:lsdException w:name="Medium Grid 2 Accent 6" w:uiPriority="68"/>
+    <w:lsdException w:name="Medium Grid 3 Accent 6" w:uiPriority="69"/>
+    <w:lsdException w:name="Dark List Accent 6" w:uiPriority="70"/>
+    <w:lsdException w:name="Colorful Shading Accent 6" w:uiPriority="71"/>
+    <w:lsdException w:name="Colorful List Accent 6" w:uiPriority="72"/>
+    <w:lsdException w:name="Colorful Grid Accent 6" w:uiPriority="73"/>
+    <w:lsdException w:name="Subtle Emphasis" w:uiPriority="19" w:qFormat="1"/>
+    <w:lsdException w:name="Intense Emphasis" w:uiPriority="21" w:qFormat="1"/>
+    <w:lsdException w:name="Subtle Reference" w:uiPriority="31" w:qFormat="1"/>
+    <w:lsdException w:name="Intense Reference" w:uiPriority="32" w:qFormat="1"/>
+    <w:lsdException w:name="Book Title" w:uiPriority="33" w:qFormat="1"/>
+    <w:lsdException w:name="Bibliography" w:semiHidden="1" w:uiPriority="37" w:unhideWhenUsed="1"/>
+    <w:lsdException w:name="TOC Heading" w:semiHidden="1" w:uiPriority="39" w:unhideWhenUsed="1" w:qFormat="1"/>
+    <w:lsdException w:name="Plain Table 1" w:uiPriority="41"/>
+    <w:lsdException w:name="Plain Table 2" w:uiPriority="42"/>
+    <w:lsdException w:name="Plain Table 3" w:uiPriority="43"/>
+    <w:lsdException w:name="Plain Table 4" w:uiPriority="44"/>
+    <w:lsdException w:name="Plain Table 5" w:uiPriority="45"/>
+    <w:lsdException w:name="Grid Table Light" w:uiPriority="40"/>
+    <w:lsdException w:name="Grid Table 1 Light" w:uiPriority="46"/>
+    <w:lsdException w:name="Grid Table 2" w:uiPriority="47"/>
+    <w:lsdException w:name="Grid Table 3" w:uiPriority="48"/>
+    <w:lsdException w:name="Grid Table 4" w:uiPriority="49"/>
+    <w:lsdException w:name="Grid Table 5 Dark" w:uiPriority="50"/>
+    <w:lsdException w:name="Grid Table 6 Colorful" w:uiPriority="51"/>
+    <w:lsdException w:name="Grid Table 7 Colorful" w:uiPriority="52"/>
+    <w:lsdException w:name="Grid Table 1 Light Accent 1" w:uiPriority="46"/>
+    <w:lsdException w:name="Grid Table 2 Accent 1" w:uiPriority="47"/>
+    <w:lsdException w:name="Grid Table 3 Accent 1" w:uiPriority="48"/>
+    <w:lsdException w:name="Grid Table 4 Accent 1" w:uiPriority="49"/>
+    <w:lsdException w:name="Grid Table 5 Dark Accent 1" w:uiPriority="50"/>
+    <w:lsdException w:name="Grid Table 6 Colorful Accent 1" w:uiPriority="51"/>
+    <w:lsdException w:name="Grid Table 7 Colorful Accent 1" w:uiPriority="52"/>
+    <w:lsdException w:name="Grid Table 1 Light Accent 2" w:uiPriority="46"/>
+    <w:lsdException w:name="Grid Table 2 Accent 2" w:uiPriority="47"/>
+    <w:lsdException w:name="Grid Table 3 Accent 2" w:uiPriority="48"/>
+    <w:lsdException w:name="Grid Table 4 Accent 2" w:uiPriority="49"/>
+    <w:lsdException w:name="Grid Table 5 Dark Accent 2" w:uiPriority="50"/>
+    <w:lsdException w:name="Grid Table 6 Colorful Accent 2" w:uiPriority="51"/>
+    <w:lsdException w:name="Grid Table 7 Colorful Accent 2" w:uiPriority="52"/>
+    <w:lsdException w:name="Grid Table 1 Light Accent 3" w:uiPriority="46"/>
+    <w:lsdException w:name="Grid Table 2 Accent 3" w:uiPriority="47"/>
+    <w:lsdException w:name="Grid Table 3 Accent 3" w:uiPriority="48"/>
+    <w:lsdException w:name="Grid Table 4 Accent 3" w:uiPriority="49"/>
+    <w:lsdException w:name="Grid Table 5 Dark Accent 3" w:uiPriority="50"/>
+    <w:lsdException w:name="Grid Table 6 Colorful Accent 3" w:uiPriority="51"/>
+    <w:lsdException w:name="Grid Table 7 Colorful Accent 3" w:uiPriority="52"/>
+    <w:lsdException w:name="Grid Table 1 Light Accent 4" w:uiPriority="46"/>
+    <w:lsdException w:name="Grid Table 2 Accent 4" w:uiPriority="47"/>
+    <w:lsdException w:name="Grid Table 3 Accent 4" w:uiPriority="48"/>
+    <w:lsdException w:name="Grid Table 4 Accent 4" w:uiPriority="49"/>
+    <w:lsdException w:name="Grid Table 5 Dark Accent 4" w:uiPriority="50"/>
+    <w:lsdException w:name="Grid Table 6 Colorful Accent 4" w:uiPriority="51"/>
+    <w:lsdException w:name="Grid Table 7 Colorful Accent 4" w:uiPriority="52"/>
+    <w:lsdException w:name="Grid Table 1 Light Accent 5" w:uiPriority="46"/>
+    <w:lsdException w:name="Grid Table 2 Accent 5" w:uiPriority="47"/>
+    <w:lsdException w:name="Grid Table 3 Accent 5" w:uiPriority="48"/>
+    <w:lsdException w:name="Grid Table 4 Accent 5" w:uiPriority="49"/>
+    <w:lsdException w:name="Grid Table 5 Dark Accent 5" w:uiPriority="50"/>
+    <w:lsdException w:name="Grid Table 6 Colorful Accent 5" w:uiPriority="51"/>
+    <w:lsdException w:name="Grid Table 7 Colorful Accent 5" w:uiPriority="52"/>
+    <w:lsdException w:name="Grid Table 1 Light Accent 6" w:uiPriority="46"/>
+    <w:lsdException w:name="Grid Table 2 Accent 6" w:uiPriority="47"/>
+    <w:lsdException w:name="Grid Table 3 Accent 6" w:uiPriority="48"/>
+    <w:lsdException w:name="Grid Table 4 Accent 6" w:uiPriority="49"/>
+    <w:lsdException w:name="Grid Table 5 Dark Accent 6" w:uiPriority="50"/>
+    <w:lsdException w:name="Grid Table 6 Colorful Accent 6" w:uiPriority="51"/>
+    <w:lsdException w:name="Grid Table 7 Colorful Accent 6" w:uiPriority="52"/>
+    <w:lsdException w:name="List Table 1 Light" w:uiPriority="46"/>
+    <w:lsdException w:name="List Table 2" w:uiPriority="47"/>
+    <w:lsdException w:name="List Table 3" w:uiPriority="48"/>
+    <w:lsdException w:name="List Table 4" w:uiPriority="49"/>
+    <w:lsdException w:name="List Table 5 Dark" w:uiPriority="50"/>
+    <w:lsdException w:name="List Table 6 Colorful" w:uiPriority="51"/>
+    <w:lsdException w:name="List Table 7 Colorful" w:uiPriority="52"/>
+    <w:lsdException w:name="List Table 1 Light Accent 1" w:uiPriority="46"/>
+    <w:lsdException w:name="List Table 2 Accent 1" w:uiPriority="47"/>
+    <w:lsdException w:name="List Table 3 Accent 1" w:uiPriority="48"/>
+    <w:lsdException w:name="List Table 4 Accent 1" w:uiPriority="49"/>
+    <w:lsdException w:name="List Table 5 Dark Accent 1" w:uiPriority="50"/>
+    <w:lsdException w:name="List Table 6 Colorful Accent 1" w:uiPriority="51"/>
+    <w:lsdException w:name="List Table 7 Colorful Accent 1" w:uiPriority="52"/>
+    <w:lsdException w:name="List Table 1 Light Accent 2" w:uiPriority="46"/>
+    <w:lsdException w:name="List Table 2 Accent 2" w:uiPriority="47"/>
+    <w:lsdException w:name="List Table 3 Accent 2" w:uiPriority="48"/>
+    <w:lsdException w:name="List Table 4 Accent 2" w:uiPriority="49"/>
+    <w:lsdException w:name="List Table 5 Dark Accent 2" w:uiPriority="50"/>
+    <w:lsdException w:name="List Table 6 Colorful Accent 2" w:uiPriority="51"/>
+    <w:lsdException w:name="List Table 7 Colorful Accent 2" w:uiPriority="52"/>
+    <w:lsdException w:name="List Table 1 Light Accent 3" w:uiPriority="46"/>
+    <w:lsdException w:name="List Table 2 Accent 3" w:uiPriority="47"/>
+    <w:lsdException w:name="List Table 3 Accent 3" w:uiPriority="48"/>
+    <w:lsdException w:name="List Table 4 Accent 3" w:uiPriority="49"/>
+    <w:lsdException w:name="List Table 5 Dark Accent 3" w:uiPriority="50"/>
+    <w:lsdException w:name="List Table 6 Colorful Accent 3" w:uiPriority="51"/>
+    <w:lsdException w:name="List Table 7 Colorful Accent 3" w:uiPriority="52"/>
+    <w:lsdException w:name="List Table 1 Light Accent 4" w:uiPriority="46"/>
+    <w:lsdException w:name="List Table 2 Accent 4" w:uiPriority="47"/>
+    <w:lsdException w:name="List Table 3 Accent 4" w:uiPriority="48"/>
+    <w:lsdException w:name="List Table 4 Accent 4" w:uiPriority="49"/>
+    <w:lsdException w:name="List Table 5 Dark Accent 4" w:uiPriority="50"/>
+    <w:lsdException w:name="List Table 6 Colorful Accent 4" w:uiPriority="51"/>
+    <w:lsdException w:name="List Table 7 Colorful Accent 4" w:uiPriority="52"/>
+    <w:lsdException w:name="List Table 1 Light Accent 5" w:uiPriority="46"/>
+    <w:lsdException w:name="List Table 2 Accent 5" w:uiPriority="47"/>
+    <w:lsdException w:name="List Table 3 Accent 5" w:uiPriority="48"/>
+    <w:lsdException w:name="List Table 4 Accent 5" w:uiPriority="49"/>
+    <w:lsdException w:name="List Table 5 Dark Accent 5" w:uiPriority="50"/>
+    <w:lsdException w:name="List Table 6 Colorful Accent 5" w:uiPriority="51"/>
+    <w:lsdException w:name="List Table 7 Colorful Accent 5" w:uiPriority="52"/>
+    <w:lsdException w:name="List Table 1 Light Accent 6" w:uiPriority="46"/>
+    <w:lsdException w:name="List Table 2 Accent 6" w:uiPriority="47"/>
+    <w:lsdException w:name="List Table 3 Accent 6" w:uiPriority="48"/>
+    <w:lsdException w:name="List Table 4 Accent 6" w:uiPriority="49"/>
+    <w:lsdException w:name="List Table 5 Dark Accent 6" w:uiPriority="50"/>
+    <w:lsdException w:name="List Table 6 Colorful Accent 6" w:uiPriority="51"/>
+    <w:lsdException w:name="List Table 7 Colorful Accent 6" w:uiPriority="52"/>
+    <w:lsdException w:name="Mention" w:semiHidden="1" w:unhideWhenUsed="1"/>
+    <w:lsdException w:name="Smart Hyperlink" w:semiHidden="1" w:unhideWhenUsed="1"/>
+    <w:lsdException w:name="Hashtag" w:semiHidden="1" w:unhideWhenUsed="1"/>
+    <w:lsdException w:name="Unresolved Mention" w:semiHidden="1" w:unhideWhenUsed="1"/>
+    <w:lsdException w:name="Smart Link" w:semiHidden="1" w:unhideWhenUsed="1"/>
+    <w:lsdException w:name="Smart Link Error" w:semiHidden="1" w:unhideWhenUsed="1"/>
   </w:latentStyles>
   <w:style w:type="paragraph" w:default="1" w:styleId="Normal">
     <w:name w:val="Normal"/>
@@ -4971,7 +5820,6 @@
       <w:spacing w:after="0" w:line="240" w:lineRule="auto"/>
     </w:pPr>
     <w:tblPr>
-      <w:tblInd w:w="0" w:type="dxa"/>
       <w:tblBorders>
         <w:top w:val="single" w:sz="4" w:space="0" w:color="auto"/>
         <w:left w:val="single" w:sz="4" w:space="0" w:color="auto"/>
@@ -4980,12 +5828,6 @@
         <w:insideH w:val="single" w:sz="4" w:space="0" w:color="auto"/>
         <w:insideV w:val="single" w:sz="4" w:space="0" w:color="auto"/>
       </w:tblBorders>
-      <w:tblCellMar>
-        <w:top w:w="0" w:type="dxa"/>
-        <w:left w:w="108" w:type="dxa"/>
-        <w:bottom w:w="0" w:type="dxa"/>
-        <w:right w:w="108" w:type="dxa"/>
-      </w:tblCellMar>
     </w:tblPr>
   </w:style>
   <w:style w:type="paragraph" w:styleId="Textodeglobo">
@@ -5030,384 +5872,8 @@
       <w:u w:val="single"/>
     </w:rPr>
   </w:style>
-  <w:style w:type="character" w:customStyle="1" w:styleId="UnresolvedMention">
-    <w:name w:val="Unresolved Mention"/>
-    <w:basedOn w:val="Fuentedeprrafopredeter"/>
-    <w:uiPriority w:val="99"/>
-    <w:semiHidden/>
-    <w:unhideWhenUsed/>
-    <w:rsid w:val="00646C7E"/>
-    <w:rPr>
-      <w:color w:val="605E5C"/>
-      <w:shd w:val="clear" w:color="auto" w:fill="E1DFDD"/>
-    </w:rPr>
-  </w:style>
-</w:styles>
-</file>
-
-<file path=word/stylesWithEffects.xml><?xml version="1.0" encoding="utf-8"?>
-<w:styles xmlns:wpc="http://schemas.microsoft.com/office/word/2010/wordprocessingCanvas" xmlns:mc="http://schemas.openxmlformats.org/markup-compatibility/2006" xmlns:o="urn:schemas-microsoft-com:office:office" xmlns:r="http://schemas.openxmlformats.org/officeDocument/2006/relationships" xmlns:m="http://schemas.openxmlformats.org/officeDocument/2006/math" xmlns:v="urn:schemas-microsoft-com:vml" xmlns:wp14="http://schemas.microsoft.com/office/word/2010/wordprocessingDrawing" xmlns:wp="http://schemas.openxmlformats.org/drawingml/2006/wordprocessingDrawing" xmlns:w10="urn:schemas-microsoft-com:office:word" xmlns:w="http://schemas.openxmlformats.org/wordprocessingml/2006/main" xmlns:w14="http://schemas.microsoft.com/office/word/2010/wordml" xmlns:wpg="http://schemas.microsoft.com/office/word/2010/wordprocessingGroup" xmlns:wpi="http://schemas.microsoft.com/office/word/2010/wordprocessingInk" xmlns:wne="http://schemas.microsoft.com/office/word/2006/wordml" xmlns:wps="http://schemas.microsoft.com/office/word/2010/wordprocessingShape" mc:Ignorable="w14 wp14">
-  <w:docDefaults>
-    <w:rPrDefault>
-      <w:rPr>
-        <w:rFonts w:asciiTheme="minorHAnsi" w:eastAsiaTheme="minorHAnsi" w:hAnsiTheme="minorHAnsi" w:cstheme="minorBidi"/>
-        <w:sz w:val="22"/>
-        <w:szCs w:val="22"/>
-        <w:lang w:val="es-UY" w:eastAsia="en-US" w:bidi="ar-SA"/>
-      </w:rPr>
-    </w:rPrDefault>
-    <w:pPrDefault>
-      <w:pPr>
-        <w:spacing w:after="160" w:line="259" w:lineRule="auto"/>
-      </w:pPr>
-    </w:pPrDefault>
-  </w:docDefaults>
-  <w:latentStyles w:defLockedState="0" w:defUIPriority="99" w:defSemiHidden="1" w:defUnhideWhenUsed="1" w:defQFormat="0" w:count="267">
-    <w:lsdException w:name="Normal" w:semiHidden="0" w:uiPriority="0" w:unhideWhenUsed="0" w:qFormat="1"/>
-    <w:lsdException w:name="heading 1" w:semiHidden="0" w:uiPriority="9" w:unhideWhenUsed="0" w:qFormat="1"/>
-    <w:lsdException w:name="heading 2" w:uiPriority="9" w:qFormat="1"/>
-    <w:lsdException w:name="heading 3" w:uiPriority="9" w:qFormat="1"/>
-    <w:lsdException w:name="heading 4" w:uiPriority="9" w:qFormat="1"/>
-    <w:lsdException w:name="heading 5" w:uiPriority="9" w:qFormat="1"/>
-    <w:lsdException w:name="heading 6" w:uiPriority="9" w:qFormat="1"/>
-    <w:lsdException w:name="heading 7" w:uiPriority="9" w:qFormat="1"/>
-    <w:lsdException w:name="heading 8" w:uiPriority="9" w:qFormat="1"/>
-    <w:lsdException w:name="heading 9" w:uiPriority="9" w:qFormat="1"/>
-    <w:lsdException w:name="toc 1" w:uiPriority="39"/>
-    <w:lsdException w:name="toc 2" w:uiPriority="39"/>
-    <w:lsdException w:name="toc 3" w:uiPriority="39"/>
-    <w:lsdException w:name="toc 4" w:uiPriority="39"/>
-    <w:lsdException w:name="toc 5" w:uiPriority="39"/>
-    <w:lsdException w:name="toc 6" w:uiPriority="39"/>
-    <w:lsdException w:name="toc 7" w:uiPriority="39"/>
-    <w:lsdException w:name="toc 8" w:uiPriority="39"/>
-    <w:lsdException w:name="toc 9" w:uiPriority="39"/>
-    <w:lsdException w:name="caption" w:uiPriority="35" w:qFormat="1"/>
-    <w:lsdException w:name="Title" w:semiHidden="0" w:uiPriority="10" w:unhideWhenUsed="0" w:qFormat="1"/>
-    <w:lsdException w:name="Default Paragraph Font" w:uiPriority="1"/>
-    <w:lsdException w:name="Subtitle" w:semiHidden="0" w:uiPriority="11" w:unhideWhenUsed="0" w:qFormat="1"/>
-    <w:lsdException w:name="Strong" w:semiHidden="0" w:uiPriority="22" w:unhideWhenUsed="0" w:qFormat="1"/>
-    <w:lsdException w:name="Emphasis" w:semiHidden="0" w:uiPriority="20" w:unhideWhenUsed="0" w:qFormat="1"/>
-    <w:lsdException w:name="Normal Table" w:semiHidden="0" w:unhideWhenUsed="0"/>
-    <w:lsdException w:name="Table Web 3" w:semiHidden="0" w:unhideWhenUsed="0"/>
-    <w:lsdException w:name="Table Grid" w:semiHidden="0" w:uiPriority="39" w:unhideWhenUsed="0"/>
-    <w:lsdException w:name="Table Theme" w:semiHidden="0" w:unhideWhenUsed="0"/>
-    <w:lsdException w:name="Placeholder Text" w:unhideWhenUsed="0"/>
-    <w:lsdException w:name="No Spacing" w:semiHidden="0" w:uiPriority="1" w:unhideWhenUsed="0" w:qFormat="1"/>
-    <w:lsdException w:name="Light Shading" w:semiHidden="0" w:uiPriority="60" w:unhideWhenUsed="0"/>
-    <w:lsdException w:name="Light List" w:semiHidden="0" w:uiPriority="61" w:unhideWhenUsed="0"/>
-    <w:lsdException w:name="Light Grid" w:semiHidden="0" w:uiPriority="62" w:unhideWhenUsed="0"/>
-    <w:lsdException w:name="Medium Shading 1" w:semiHidden="0" w:uiPriority="63" w:unhideWhenUsed="0"/>
-    <w:lsdException w:name="Medium Shading 2" w:semiHidden="0" w:uiPriority="64" w:unhideWhenUsed="0"/>
-    <w:lsdException w:name="Medium List 1" w:semiHidden="0" w:uiPriority="65" w:unhideWhenUsed="0"/>
-    <w:lsdException w:name="Medium List 2" w:semiHidden="0" w:uiPriority="66" w:unhideWhenUsed="0"/>
-    <w:lsdException w:name="Medium Grid 1" w:semiHidden="0" w:uiPriority="67" w:unhideWhenUsed="0"/>
-    <w:lsdException w:name="Medium Grid 2" w:semiHidden="0" w:uiPriority="68" w:unhideWhenUsed="0"/>
-    <w:lsdException w:name="Medium Grid 3" w:semiHidden="0" w:uiPriority="69" w:unhideWhenUsed="0"/>
-    <w:lsdException w:name="Dark List" w:semiHidden="0" w:uiPriority="70" w:unhideWhenUsed="0"/>
-    <w:lsdException w:name="Colorful Shading" w:semiHidden="0" w:uiPriority="71" w:unhideWhenUsed="0"/>
-    <w:lsdException w:name="Colorful List" w:semiHidden="0" w:uiPriority="72" w:unhideWhenUsed="0"/>
-    <w:lsdException w:name="Colorful Grid" w:semiHidden="0" w:uiPriority="73" w:unhideWhenUsed="0"/>
-    <w:lsdException w:name="Light Shading Accent 1" w:semiHidden="0" w:uiPriority="60" w:unhideWhenUsed="0"/>
-    <w:lsdException w:name="Light List Accent 1" w:semiHidden="0" w:uiPriority="61" w:unhideWhenUsed="0"/>
-    <w:lsdException w:name="Light Grid Accent 1" w:semiHidden="0" w:uiPriority="62" w:unhideWhenUsed="0"/>
-    <w:lsdException w:name="Medium Shading 1 Accent 1" w:semiHidden="0" w:uiPriority="63" w:unhideWhenUsed="0"/>
-    <w:lsdException w:name="Medium Shading 2 Accent 1" w:semiHidden="0" w:uiPriority="64" w:unhideWhenUsed="0"/>
-    <w:lsdException w:name="Medium List 1 Accent 1" w:semiHidden="0" w:uiPriority="65" w:unhideWhenUsed="0"/>
-    <w:lsdException w:name="Revision" w:unhideWhenUsed="0"/>
-    <w:lsdException w:name="List Paragraph" w:semiHidden="0" w:uiPriority="34" w:unhideWhenUsed="0" w:qFormat="1"/>
-    <w:lsdException w:name="Quote" w:semiHidden="0" w:uiPriority="29" w:unhideWhenUsed="0" w:qFormat="1"/>
-    <w:lsdException w:name="Intense Quote" w:semiHidden="0" w:uiPriority="30" w:unhideWhenUsed="0" w:qFormat="1"/>
-    <w:lsdException w:name="Medium List 2 Accent 1" w:semiHidden="0" w:uiPriority="66" w:unhideWhenUsed="0"/>
-    <w:lsdException w:name="Medium Grid 1 Accent 1" w:semiHidden="0" w:uiPriority="67" w:unhideWhenUsed="0"/>
-    <w:lsdException w:name="Medium Grid 2 Accent 1" w:semiHidden="0" w:uiPriority="68" w:unhideWhenUsed="0"/>
-    <w:lsdException w:name="Medium Grid 3 Accent 1" w:semiHidden="0" w:uiPriority="69" w:unhideWhenUsed="0"/>
-    <w:lsdException w:name="Dark List Accent 1" w:semiHidden="0" w:uiPriority="70" w:unhideWhenUsed="0"/>
-    <w:lsdException w:name="Colorful Shading Accent 1" w:semiHidden="0" w:uiPriority="71" w:unhideWhenUsed="0"/>
-    <w:lsdException w:name="Colorful List Accent 1" w:semiHidden="0" w:uiPriority="72" w:unhideWhenUsed="0"/>
-    <w:lsdException w:name="Colorful Grid Accent 1" w:semiHidden="0" w:uiPriority="73" w:unhideWhenUsed="0"/>
-    <w:lsdException w:name="Light Shading Accent 2" w:semiHidden="0" w:uiPriority="60" w:unhideWhenUsed="0"/>
-    <w:lsdException w:name="Light List Accent 2" w:semiHidden="0" w:uiPriority="61" w:unhideWhenUsed="0"/>
-    <w:lsdException w:name="Light Grid Accent 2" w:semiHidden="0" w:uiPriority="62" w:unhideWhenUsed="0"/>
-    <w:lsdException w:name="Medium Shading 1 Accent 2" w:semiHidden="0" w:uiPriority="63" w:unhideWhenUsed="0"/>
-    <w:lsdException w:name="Medium Shading 2 Accent 2" w:semiHidden="0" w:uiPriority="64" w:unhideWhenUsed="0"/>
-    <w:lsdException w:name="Medium List 1 Accent 2" w:semiHidden="0" w:uiPriority="65" w:unhideWhenUsed="0"/>
-    <w:lsdException w:name="Medium List 2 Accent 2" w:semiHidden="0" w:uiPriority="66" w:unhideWhenUsed="0"/>
-    <w:lsdException w:name="Medium Grid 1 Accent 2" w:semiHidden="0" w:uiPriority="67" w:unhideWhenUsed="0"/>
-    <w:lsdException w:name="Medium Grid 2 Accent 2" w:semiHidden="0" w:uiPriority="68" w:unhideWhenUsed="0"/>
-    <w:lsdException w:name="Medium Grid 3 Accent 2" w:semiHidden="0" w:uiPriority="69" w:unhideWhenUsed="0"/>
-    <w:lsdException w:name="Dark List Accent 2" w:semiHidden="0" w:uiPriority="70" w:unhideWhenUsed="0"/>
-    <w:lsdException w:name="Colorful Shading Accent 2" w:semiHidden="0" w:uiPriority="71" w:unhideWhenUsed="0"/>
-    <w:lsdException w:name="Colorful List Accent 2" w:semiHidden="0" w:uiPriority="72" w:unhideWhenUsed="0"/>
-    <w:lsdException w:name="Colorful Grid Accent 2" w:semiHidden="0" w:uiPriority="73" w:unhideWhenUsed="0"/>
-    <w:lsdException w:name="Light Shading Accent 3" w:semiHidden="0" w:uiPriority="60" w:unhideWhenUsed="0"/>
-    <w:lsdException w:name="Light List Accent 3" w:semiHidden="0" w:uiPriority="61" w:unhideWhenUsed="0"/>
-    <w:lsdException w:name="Light Grid Accent 3" w:semiHidden="0" w:uiPriority="62" w:unhideWhenUsed="0"/>
-    <w:lsdException w:name="Medium Shading 1 Accent 3" w:semiHidden="0" w:uiPriority="63" w:unhideWhenUsed="0"/>
-    <w:lsdException w:name="Medium Shading 2 Accent 3" w:semiHidden="0" w:uiPriority="64" w:unhideWhenUsed="0"/>
-    <w:lsdException w:name="Medium List 1 Accent 3" w:semiHidden="0" w:uiPriority="65" w:unhideWhenUsed="0"/>
-    <w:lsdException w:name="Medium List 2 Accent 3" w:semiHidden="0" w:uiPriority="66" w:unhideWhenUsed="0"/>
-    <w:lsdException w:name="Medium Grid 1 Accent 3" w:semiHidden="0" w:uiPriority="67" w:unhideWhenUsed="0"/>
-    <w:lsdException w:name="Medium Grid 2 Accent 3" w:semiHidden="0" w:uiPriority="68" w:unhideWhenUsed="0"/>
-    <w:lsdException w:name="Medium Grid 3 Accent 3" w:semiHidden="0" w:uiPriority="69" w:unhideWhenUsed="0"/>
-    <w:lsdException w:name="Dark List Accent 3" w:semiHidden="0" w:uiPriority="70" w:unhideWhenUsed="0"/>
-    <w:lsdException w:name="Colorful Shading Accent 3" w:semiHidden="0" w:uiPriority="71" w:unhideWhenUsed="0"/>
-    <w:lsdException w:name="Colorful List Accent 3" w:semiHidden="0" w:uiPriority="72" w:unhideWhenUsed="0"/>
-    <w:lsdException w:name="Colorful Grid Accent 3" w:semiHidden="0" w:uiPriority="73" w:unhideWhenUsed="0"/>
-    <w:lsdException w:name="Light Shading Accent 4" w:semiHidden="0" w:uiPriority="60" w:unhideWhenUsed="0"/>
-    <w:lsdException w:name="Light List Accent 4" w:semiHidden="0" w:uiPriority="61" w:unhideWhenUsed="0"/>
-    <w:lsdException w:name="Light Grid Accent 4" w:semiHidden="0" w:uiPriority="62" w:unhideWhenUsed="0"/>
-    <w:lsdException w:name="Medium Shading 1 Accent 4" w:semiHidden="0" w:uiPriority="63" w:unhideWhenUsed="0"/>
-    <w:lsdException w:name="Medium Shading 2 Accent 4" w:semiHidden="0" w:uiPriority="64" w:unhideWhenUsed="0"/>
-    <w:lsdException w:name="Medium List 1 Accent 4" w:semiHidden="0" w:uiPriority="65" w:unhideWhenUsed="0"/>
-    <w:lsdException w:name="Medium List 2 Accent 4" w:semiHidden="0" w:uiPriority="66" w:unhideWhenUsed="0"/>
-    <w:lsdException w:name="Medium Grid 1 Accent 4" w:semiHidden="0" w:uiPriority="67" w:unhideWhenUsed="0"/>
-    <w:lsdException w:name="Medium Grid 2 Accent 4" w:semiHidden="0" w:uiPriority="68" w:unhideWhenUsed="0"/>
-    <w:lsdException w:name="Medium Grid 3 Accent 4" w:semiHidden="0" w:uiPriority="69" w:unhideWhenUsed="0"/>
-    <w:lsdException w:name="Dark List Accent 4" w:semiHidden="0" w:uiPriority="70" w:unhideWhenUsed="0"/>
-    <w:lsdException w:name="Colorful Shading Accent 4" w:semiHidden="0" w:uiPriority="71" w:unhideWhenUsed="0"/>
-    <w:lsdException w:name="Colorful List Accent 4" w:semiHidden="0" w:uiPriority="72" w:unhideWhenUsed="0"/>
-    <w:lsdException w:name="Colorful Grid Accent 4" w:semiHidden="0" w:uiPriority="73" w:unhideWhenUsed="0"/>
-    <w:lsdException w:name="Light Shading Accent 5" w:semiHidden="0" w:uiPriority="60" w:unhideWhenUsed="0"/>
-    <w:lsdException w:name="Light List Accent 5" w:semiHidden="0" w:uiPriority="61" w:unhideWhenUsed="0"/>
-    <w:lsdException w:name="Light Grid Accent 5" w:semiHidden="0" w:uiPriority="62" w:unhideWhenUsed="0"/>
-    <w:lsdException w:name="Medium Shading 1 Accent 5" w:semiHidden="0" w:uiPriority="63" w:unhideWhenUsed="0"/>
-    <w:lsdException w:name="Medium Shading 2 Accent 5" w:semiHidden="0" w:uiPriority="64" w:unhideWhenUsed="0"/>
-    <w:lsdException w:name="Medium List 1 Accent 5" w:semiHidden="0" w:uiPriority="65" w:unhideWhenUsed="0"/>
-    <w:lsdException w:name="Medium List 2 Accent 5" w:semiHidden="0" w:uiPriority="66" w:unhideWhenUsed="0"/>
-    <w:lsdException w:name="Medium Grid 1 Accent 5" w:semiHidden="0" w:uiPriority="67" w:unhideWhenUsed="0"/>
-    <w:lsdException w:name="Medium Grid 2 Accent 5" w:semiHidden="0" w:uiPriority="68" w:unhideWhenUsed="0"/>
-    <w:lsdException w:name="Medium Grid 3 Accent 5" w:semiHidden="0" w:uiPriority="69" w:unhideWhenUsed="0"/>
-    <w:lsdException w:name="Dark List Accent 5" w:semiHidden="0" w:uiPriority="70" w:unhideWhenUsed="0"/>
-    <w:lsdException w:name="Colorful Shading Accent 5" w:semiHidden="0" w:uiPriority="71" w:unhideWhenUsed="0"/>
-    <w:lsdException w:name="Colorful List Accent 5" w:semiHidden="0" w:uiPriority="72" w:unhideWhenUsed="0"/>
-    <w:lsdException w:name="Colorful Grid Accent 5" w:semiHidden="0" w:uiPriority="73" w:unhideWhenUsed="0"/>
-    <w:lsdException w:name="Light Shading Accent 6" w:semiHidden="0" w:uiPriority="60" w:unhideWhenUsed="0"/>
-    <w:lsdException w:name="Light List Accent 6" w:semiHidden="0" w:uiPriority="61" w:unhideWhenUsed="0"/>
-    <w:lsdException w:name="Light Grid Accent 6" w:semiHidden="0" w:uiPriority="62" w:unhideWhenUsed="0"/>
-    <w:lsdException w:name="Medium Shading 1 Accent 6" w:semiHidden="0" w:uiPriority="63" w:unhideWhenUsed="0"/>
-    <w:lsdException w:name="Medium Shading 2 Accent 6" w:semiHidden="0" w:uiPriority="64" w:unhideWhenUsed="0"/>
-    <w:lsdException w:name="Medium List 1 Accent 6" w:semiHidden="0" w:uiPriority="65" w:unhideWhenUsed="0"/>
-    <w:lsdException w:name="Medium List 2 Accent 6" w:semiHidden="0" w:uiPriority="66" w:unhideWhenUsed="0"/>
-    <w:lsdException w:name="Medium Grid 1 Accent 6" w:semiHidden="0" w:uiPriority="67" w:unhideWhenUsed="0"/>
-    <w:lsdException w:name="Medium Grid 2 Accent 6" w:semiHidden="0" w:uiPriority="68" w:unhideWhenUsed="0"/>
-    <w:lsdException w:name="Medium Grid 3 Accent 6" w:semiHidden="0" w:uiPriority="69" w:unhideWhenUsed="0"/>
-    <w:lsdException w:name="Dark List Accent 6" w:semiHidden="0" w:uiPriority="70" w:unhideWhenUsed="0"/>
-    <w:lsdException w:name="Colorful Shading Accent 6" w:semiHidden="0" w:uiPriority="71" w:unhideWhenUsed="0"/>
-    <w:lsdException w:name="Colorful List Accent 6" w:semiHidden="0" w:uiPriority="72" w:unhideWhenUsed="0"/>
-    <w:lsdException w:name="Colorful Grid Accent 6" w:semiHidden="0" w:uiPriority="73" w:unhideWhenUsed="0"/>
-    <w:lsdException w:name="Subtle Emphasis" w:semiHidden="0" w:uiPriority="19" w:unhideWhenUsed="0" w:qFormat="1"/>
-    <w:lsdException w:name="Intense Emphasis" w:semiHidden="0" w:uiPriority="21" w:unhideWhenUsed="0" w:qFormat="1"/>
-    <w:lsdException w:name="Subtle Reference" w:semiHidden="0" w:uiPriority="31" w:unhideWhenUsed="0" w:qFormat="1"/>
-    <w:lsdException w:name="Intense Reference" w:semiHidden="0" w:uiPriority="32" w:unhideWhenUsed="0" w:qFormat="1"/>
-    <w:lsdException w:name="Book Title" w:semiHidden="0" w:uiPriority="33" w:unhideWhenUsed="0" w:qFormat="1"/>
-    <w:lsdException w:name="Bibliography" w:uiPriority="37"/>
-    <w:lsdException w:name="TOC Heading" w:uiPriority="39" w:qFormat="1"/>
-  </w:latentStyles>
-  <w:style w:type="paragraph" w:default="1" w:styleId="Normal">
-    <w:name w:val="Normal"/>
-    <w:qFormat/>
-    <w:rsid w:val="000C4BEA"/>
-    <w:rPr>
-      <w:lang w:val="es-ES"/>
-    </w:rPr>
-  </w:style>
-  <w:style w:type="character" w:default="1" w:styleId="Fuentedeprrafopredeter">
-    <w:name w:val="Default Paragraph Font"/>
-    <w:uiPriority w:val="1"/>
-    <w:semiHidden/>
-    <w:unhideWhenUsed/>
-  </w:style>
-  <w:style w:type="table" w:default="1" w:styleId="Tablanormal">
-    <w:name w:val="Normal Table"/>
-    <w:uiPriority w:val="99"/>
-    <w:semiHidden/>
-    <w:unhideWhenUsed/>
-    <w:tblPr>
-      <w:tblInd w:w="0" w:type="dxa"/>
-      <w:tblCellMar>
-        <w:top w:w="0" w:type="dxa"/>
-        <w:left w:w="108" w:type="dxa"/>
-        <w:bottom w:w="0" w:type="dxa"/>
-        <w:right w:w="108" w:type="dxa"/>
-      </w:tblCellMar>
-    </w:tblPr>
-  </w:style>
-  <w:style w:type="numbering" w:default="1" w:styleId="Sinlista">
-    <w:name w:val="No List"/>
-    <w:uiPriority w:val="99"/>
-    <w:semiHidden/>
-    <w:unhideWhenUsed/>
-  </w:style>
-  <w:style w:type="paragraph" w:styleId="Encabezado">
-    <w:name w:val="header"/>
-    <w:basedOn w:val="Normal"/>
-    <w:link w:val="EncabezadoCar"/>
-    <w:uiPriority w:val="99"/>
-    <w:unhideWhenUsed/>
-    <w:rsid w:val="000C4BEA"/>
-    <w:pPr>
-      <w:tabs>
-        <w:tab w:val="center" w:pos="4252"/>
-        <w:tab w:val="right" w:pos="8504"/>
-      </w:tabs>
-      <w:spacing w:after="0" w:line="240" w:lineRule="auto"/>
-    </w:pPr>
-  </w:style>
-  <w:style w:type="character" w:customStyle="1" w:styleId="EncabezadoCar">
-    <w:name w:val="Encabezado Car"/>
-    <w:basedOn w:val="Fuentedeprrafopredeter"/>
-    <w:link w:val="Encabezado"/>
-    <w:uiPriority w:val="99"/>
-    <w:rsid w:val="000C4BEA"/>
-    <w:rPr>
-      <w:lang w:val="es-ES"/>
-    </w:rPr>
-  </w:style>
-  <w:style w:type="paragraph" w:styleId="Piedepgina">
-    <w:name w:val="footer"/>
-    <w:basedOn w:val="Normal"/>
-    <w:link w:val="PiedepginaCar"/>
-    <w:uiPriority w:val="99"/>
-    <w:unhideWhenUsed/>
-    <w:rsid w:val="000C4BEA"/>
-    <w:pPr>
-      <w:tabs>
-        <w:tab w:val="center" w:pos="4252"/>
-        <w:tab w:val="right" w:pos="8504"/>
-      </w:tabs>
-      <w:spacing w:after="0" w:line="240" w:lineRule="auto"/>
-    </w:pPr>
-  </w:style>
-  <w:style w:type="character" w:customStyle="1" w:styleId="PiedepginaCar">
-    <w:name w:val="Pie de página Car"/>
-    <w:basedOn w:val="Fuentedeprrafopredeter"/>
-    <w:link w:val="Piedepgina"/>
-    <w:uiPriority w:val="99"/>
-    <w:rsid w:val="000C4BEA"/>
-    <w:rPr>
-      <w:lang w:val="es-ES"/>
-    </w:rPr>
-  </w:style>
-  <w:style w:type="paragraph" w:styleId="Sinespaciado">
-    <w:name w:val="No Spacing"/>
-    <w:link w:val="SinespaciadoCar"/>
-    <w:uiPriority w:val="1"/>
-    <w:qFormat/>
-    <w:rsid w:val="000C4BEA"/>
-    <w:pPr>
-      <w:spacing w:after="0" w:line="240" w:lineRule="auto"/>
-    </w:pPr>
-    <w:rPr>
-      <w:rFonts w:eastAsiaTheme="minorEastAsia"/>
-      <w:lang w:eastAsia="es-UY"/>
-    </w:rPr>
-  </w:style>
-  <w:style w:type="character" w:customStyle="1" w:styleId="SinespaciadoCar">
-    <w:name w:val="Sin espaciado Car"/>
-    <w:basedOn w:val="Fuentedeprrafopredeter"/>
-    <w:link w:val="Sinespaciado"/>
-    <w:uiPriority w:val="1"/>
-    <w:rsid w:val="000C4BEA"/>
-    <w:rPr>
-      <w:rFonts w:eastAsiaTheme="minorEastAsia"/>
-      <w:lang w:eastAsia="es-UY"/>
-    </w:rPr>
-  </w:style>
-  <w:style w:type="paragraph" w:styleId="Prrafodelista">
-    <w:name w:val="List Paragraph"/>
-    <w:basedOn w:val="Normal"/>
-    <w:uiPriority w:val="34"/>
-    <w:qFormat/>
-    <w:rsid w:val="000C4BEA"/>
-    <w:pPr>
-      <w:ind w:left="720"/>
-      <w:contextualSpacing/>
-    </w:pPr>
-  </w:style>
-  <w:style w:type="paragraph" w:styleId="ndice1">
-    <w:name w:val="index 1"/>
-    <w:basedOn w:val="Normal"/>
-    <w:next w:val="Normal"/>
-    <w:autoRedefine/>
-    <w:uiPriority w:val="99"/>
-    <w:unhideWhenUsed/>
-    <w:rsid w:val="000C4BEA"/>
-    <w:pPr>
-      <w:spacing w:after="0" w:line="240" w:lineRule="auto"/>
-      <w:ind w:left="220" w:hanging="220"/>
-    </w:pPr>
-  </w:style>
-  <w:style w:type="table" w:styleId="Tablaconcuadrcula">
-    <w:name w:val="Table Grid"/>
-    <w:basedOn w:val="Tablanormal"/>
-    <w:uiPriority w:val="39"/>
-    <w:rsid w:val="000C4BEA"/>
-    <w:pPr>
-      <w:spacing w:after="0" w:line="240" w:lineRule="auto"/>
-    </w:pPr>
-    <w:tblPr>
-      <w:tblInd w:w="0" w:type="dxa"/>
-      <w:tblBorders>
-        <w:top w:val="single" w:sz="4" w:space="0" w:color="auto"/>
-        <w:left w:val="single" w:sz="4" w:space="0" w:color="auto"/>
-        <w:bottom w:val="single" w:sz="4" w:space="0" w:color="auto"/>
-        <w:right w:val="single" w:sz="4" w:space="0" w:color="auto"/>
-        <w:insideH w:val="single" w:sz="4" w:space="0" w:color="auto"/>
-        <w:insideV w:val="single" w:sz="4" w:space="0" w:color="auto"/>
-      </w:tblBorders>
-      <w:tblCellMar>
-        <w:top w:w="0" w:type="dxa"/>
-        <w:left w:w="108" w:type="dxa"/>
-        <w:bottom w:w="0" w:type="dxa"/>
-        <w:right w:w="108" w:type="dxa"/>
-      </w:tblCellMar>
-    </w:tblPr>
-  </w:style>
-  <w:style w:type="paragraph" w:styleId="Textodeglobo">
-    <w:name w:val="Balloon Text"/>
-    <w:basedOn w:val="Normal"/>
-    <w:link w:val="TextodegloboCar"/>
-    <w:uiPriority w:val="99"/>
-    <w:semiHidden/>
-    <w:unhideWhenUsed/>
-    <w:rsid w:val="00B60FED"/>
-    <w:pPr>
-      <w:spacing w:after="0" w:line="240" w:lineRule="auto"/>
-    </w:pPr>
-    <w:rPr>
-      <w:rFonts w:ascii="Tahoma" w:hAnsi="Tahoma" w:cs="Tahoma"/>
-      <w:sz w:val="16"/>
-      <w:szCs w:val="16"/>
-    </w:rPr>
-  </w:style>
-  <w:style w:type="character" w:customStyle="1" w:styleId="TextodegloboCar">
-    <w:name w:val="Texto de globo Car"/>
-    <w:basedOn w:val="Fuentedeprrafopredeter"/>
-    <w:link w:val="Textodeglobo"/>
-    <w:uiPriority w:val="99"/>
-    <w:semiHidden/>
-    <w:rsid w:val="00B60FED"/>
-    <w:rPr>
-      <w:rFonts w:ascii="Tahoma" w:hAnsi="Tahoma" w:cs="Tahoma"/>
-      <w:sz w:val="16"/>
-      <w:szCs w:val="16"/>
-      <w:lang w:val="es-ES"/>
-    </w:rPr>
-  </w:style>
-  <w:style w:type="character" w:styleId="Hipervnculo">
-    <w:name w:val="Hyperlink"/>
-    <w:basedOn w:val="Fuentedeprrafopredeter"/>
-    <w:uiPriority w:val="99"/>
-    <w:unhideWhenUsed/>
-    <w:rsid w:val="00646C7E"/>
-    <w:rPr>
-      <w:color w:val="0563C1" w:themeColor="hyperlink"/>
-      <w:u w:val="single"/>
-    </w:rPr>
-  </w:style>
-  <w:style w:type="character" w:customStyle="1" w:styleId="UnresolvedMention">
-    <w:name w:val="Unresolved Mention"/>
+  <w:style w:type="character" w:customStyle="1" w:styleId="Mencinsinresolver1">
+    <w:name w:val="Mención sin resolver1"/>
     <w:basedOn w:val="Fuentedeprrafopredeter"/>
     <w:uiPriority w:val="99"/>
     <w:semiHidden/>
@@ -5422,7 +5888,7 @@
 </file>
 
 <file path=word/glossary/document.xml><?xml version="1.0" encoding="utf-8"?>
-<w:glossaryDocument xmlns:wpc="http://schemas.microsoft.com/office/word/2010/wordprocessingCanvas" xmlns:mc="http://schemas.openxmlformats.org/markup-compatibility/2006" xmlns:o="urn:schemas-microsoft-com:office:office" xmlns:r="http://schemas.openxmlformats.org/officeDocument/2006/relationships" xmlns:m="http://schemas.openxmlformats.org/officeDocument/2006/math" xmlns:v="urn:schemas-microsoft-com:vml" xmlns:wp14="http://schemas.microsoft.com/office/word/2010/wordprocessingDrawing" xmlns:wp="http://schemas.openxmlformats.org/drawingml/2006/wordprocessingDrawing" xmlns:w10="urn:schemas-microsoft-com:office:word" xmlns:w="http://schemas.openxmlformats.org/wordprocessingml/2006/main" xmlns:w14="http://schemas.microsoft.com/office/word/2010/wordml" xmlns:wpg="http://schemas.microsoft.com/office/word/2010/wordprocessingGroup" xmlns:wpi="http://schemas.microsoft.com/office/word/2010/wordprocessingInk" xmlns:wne="http://schemas.microsoft.com/office/word/2006/wordml" xmlns:wps="http://schemas.microsoft.com/office/word/2010/wordprocessingShape" mc:Ignorable="w14 wp14">
+<w:glossaryDocument xmlns:wpc="http://schemas.microsoft.com/office/word/2010/wordprocessingCanvas" xmlns:cx="http://schemas.microsoft.com/office/drawing/2014/chartex" xmlns:cx1="http://schemas.microsoft.com/office/drawing/2015/9/8/chartex" xmlns:cx2="http://schemas.microsoft.com/office/drawing/2015/10/21/chartex" xmlns:cx3="http://schemas.microsoft.com/office/drawing/2016/5/9/chartex" xmlns:cx4="http://schemas.microsoft.com/office/drawing/2016/5/10/chartex" xmlns:cx5="http://schemas.microsoft.com/office/drawing/2016/5/11/chartex" xmlns:cx6="http://schemas.microsoft.com/office/drawing/2016/5/12/chartex" xmlns:cx7="http://schemas.microsoft.com/office/drawing/2016/5/13/chartex" xmlns:cx8="http://schemas.microsoft.com/office/drawing/2016/5/14/chartex" xmlns:mc="http://schemas.openxmlformats.org/markup-compatibility/2006" xmlns:aink="http://schemas.microsoft.com/office/drawing/2016/ink" xmlns:am3d="http://schemas.microsoft.com/office/drawing/2017/model3d" xmlns:o="urn:schemas-microsoft-com:office:office" xmlns:r="http://schemas.openxmlformats.org/officeDocument/2006/relationships" xmlns:m="http://schemas.openxmlformats.org/officeDocument/2006/math" xmlns:v="urn:schemas-microsoft-com:vml" xmlns:wp14="http://schemas.microsoft.com/office/word/2010/wordprocessingDrawing" xmlns:wp="http://schemas.openxmlformats.org/drawingml/2006/wordprocessingDrawing" xmlns:w10="urn:schemas-microsoft-com:office:word" xmlns:w="http://schemas.openxmlformats.org/wordprocessingml/2006/main" xmlns:w14="http://schemas.microsoft.com/office/word/2010/wordml" xmlns:w15="http://schemas.microsoft.com/office/word/2012/wordml" xmlns:w16cid="http://schemas.microsoft.com/office/word/2016/wordml/cid" xmlns:w16se="http://schemas.microsoft.com/office/word/2015/wordml/symex" xmlns:wpg="http://schemas.microsoft.com/office/word/2010/wordprocessingGroup" xmlns:wpi="http://schemas.microsoft.com/office/word/2010/wordprocessingInk" xmlns:wne="http://schemas.microsoft.com/office/word/2006/wordml" xmlns:wps="http://schemas.microsoft.com/office/word/2010/wordprocessingShape" mc:Ignorable="w14 w15 w16se w16cid wp14">
   <w:docParts>
     <w:docPart>
       <w:docPartPr>
@@ -5458,13 +5924,13 @@
 </file>
 
 <file path=word/glossary/fontTable.xml><?xml version="1.0" encoding="utf-8"?>
-<w:fonts xmlns:mc="http://schemas.openxmlformats.org/markup-compatibility/2006" xmlns:r="http://schemas.openxmlformats.org/officeDocument/2006/relationships" xmlns:w="http://schemas.openxmlformats.org/wordprocessingml/2006/main" xmlns:w14="http://schemas.microsoft.com/office/word/2010/wordml" mc:Ignorable="w14">
+<w:fonts xmlns:mc="http://schemas.openxmlformats.org/markup-compatibility/2006" xmlns:r="http://schemas.openxmlformats.org/officeDocument/2006/relationships" xmlns:w="http://schemas.openxmlformats.org/wordprocessingml/2006/main" xmlns:w14="http://schemas.microsoft.com/office/word/2010/wordml" xmlns:w15="http://schemas.microsoft.com/office/word/2012/wordml" xmlns:w16cid="http://schemas.microsoft.com/office/word/2016/wordml/cid" xmlns:w16se="http://schemas.microsoft.com/office/word/2015/wordml/symex" mc:Ignorable="w14 w15 w16se w16cid">
   <w:font w:name="Times New Roman">
     <w:panose1 w:val="02020603050405020304"/>
     <w:charset w:val="00"/>
     <w:family w:val="roman"/>
     <w:pitch w:val="variable"/>
-    <w:sig w:usb0="E0002AFF" w:usb1="C0007841" w:usb2="00000009" w:usb3="00000000" w:csb0="000001FF" w:csb1="00000000"/>
+    <w:sig w:usb0="E0002EFF" w:usb1="C000785B" w:usb2="00000009" w:usb3="00000000" w:csb0="000001FF" w:csb1="00000000"/>
   </w:font>
   <w:font w:name="Symbol">
     <w:panose1 w:val="05050102010706020507"/>
@@ -5485,14 +5951,14 @@
     <w:charset w:val="00"/>
     <w:family w:val="modern"/>
     <w:pitch w:val="fixed"/>
-    <w:sig w:usb0="E0002AFF" w:usb1="C0007843" w:usb2="00000009" w:usb3="00000000" w:csb0="000001FF" w:csb1="00000000"/>
+    <w:sig w:usb0="E0002EFF" w:usb1="C0007843" w:usb2="00000009" w:usb3="00000000" w:csb0="000001FF" w:csb1="00000000"/>
   </w:font>
   <w:font w:name="Calibri">
     <w:panose1 w:val="020F0502020204030204"/>
     <w:charset w:val="00"/>
     <w:family w:val="swiss"/>
     <w:pitch w:val="variable"/>
-    <w:sig w:usb0="E00002FF" w:usb1="4000ACFF" w:usb2="00000001" w:usb3="00000000" w:csb0="0000019F" w:csb1="00000000"/>
+    <w:sig w:usb0="E4002EFF" w:usb1="C000247B" w:usb2="00000009" w:usb3="00000000" w:csb0="000001FF" w:csb1="00000000"/>
   </w:font>
   <w:font w:name="Tahoma">
     <w:panose1 w:val="020B0604030504040204"/>
@@ -5503,7 +5969,6 @@
   </w:font>
   <w:font w:name="Open Sans">
     <w:altName w:val="Segoe UI"/>
-    <w:panose1 w:val="020B0606030504020204"/>
     <w:charset w:val="00"/>
     <w:family w:val="swiss"/>
     <w:pitch w:val="variable"/>
@@ -5514,20 +5979,13 @@
     <w:charset w:val="00"/>
     <w:family w:val="swiss"/>
     <w:pitch w:val="variable"/>
-    <w:sig w:usb0="A00002EF" w:usb1="4000207B" w:usb2="00000000" w:usb3="00000000" w:csb0="0000019F" w:csb1="00000000"/>
-  </w:font>
-  <w:font w:name="Cambria">
-    <w:panose1 w:val="02040503050406030204"/>
-    <w:charset w:val="00"/>
-    <w:family w:val="roman"/>
-    <w:pitch w:val="variable"/>
-    <w:sig w:usb0="E00002FF" w:usb1="400004FF" w:usb2="00000000" w:usb3="00000000" w:csb0="0000019F" w:csb1="00000000"/>
+    <w:sig w:usb0="E4002EFF" w:usb1="C000247B" w:usb2="00000009" w:usb3="00000000" w:csb0="000001FF" w:csb1="00000000"/>
   </w:font>
 </w:fonts>
 </file>
 
 <file path=word/glossary/settings.xml><?xml version="1.0" encoding="utf-8"?>
-<w:settings xmlns:mc="http://schemas.openxmlformats.org/markup-compatibility/2006" xmlns:o="urn:schemas-microsoft-com:office:office" xmlns:r="http://schemas.openxmlformats.org/officeDocument/2006/relationships" xmlns:m="http://schemas.openxmlformats.org/officeDocument/2006/math" xmlns:v="urn:schemas-microsoft-com:vml" xmlns:w10="urn:schemas-microsoft-com:office:word" xmlns:w="http://schemas.openxmlformats.org/wordprocessingml/2006/main" xmlns:w14="http://schemas.microsoft.com/office/word/2010/wordml" xmlns:sl="http://schemas.openxmlformats.org/schemaLibrary/2006/main" mc:Ignorable="w14">
+<w:settings xmlns:mc="http://schemas.openxmlformats.org/markup-compatibility/2006" xmlns:o="urn:schemas-microsoft-com:office:office" xmlns:r="http://schemas.openxmlformats.org/officeDocument/2006/relationships" xmlns:m="http://schemas.openxmlformats.org/officeDocument/2006/math" xmlns:v="urn:schemas-microsoft-com:vml" xmlns:w10="urn:schemas-microsoft-com:office:word" xmlns:w="http://schemas.openxmlformats.org/wordprocessingml/2006/main" xmlns:w14="http://schemas.microsoft.com/office/word/2010/wordml" xmlns:w15="http://schemas.microsoft.com/office/word/2012/wordml" xmlns:w16cid="http://schemas.microsoft.com/office/word/2016/wordml/cid" xmlns:w16se="http://schemas.microsoft.com/office/word/2015/wordml/symex" xmlns:sl="http://schemas.openxmlformats.org/schemaLibrary/2006/main" mc:Ignorable="w14 w15 w16se w16cid">
   <w:view w:val="normal"/>
   <w:defaultTabStop w:val="708"/>
   <w:hyphenationZone w:val="425"/>
@@ -5538,6 +5996,7 @@
     <w:compatSetting w:name="overrideTableStyleFontSizeAndJustification" w:uri="http://schemas.microsoft.com/office/word" w:val="1"/>
     <w:compatSetting w:name="enableOpenTypeFeatures" w:uri="http://schemas.microsoft.com/office/word" w:val="1"/>
     <w:compatSetting w:name="doNotFlipMirrorIndents" w:uri="http://schemas.microsoft.com/office/word" w:val="1"/>
+    <w:compatSetting w:name="useWord2013TrackBottomHyphenation" w:uri="http://schemas.microsoft.com/office/word" w:val="1"/>
   </w:compat>
   <w:rsids>
     <w:rsidRoot w:val="00C43E91"/>
@@ -5550,6 +6009,7 @@
     <w:rsid w:val="0048453D"/>
     <w:rsid w:val="00636778"/>
     <w:rsid w:val="007A0F49"/>
+    <w:rsid w:val="007B351F"/>
     <w:rsid w:val="008B784E"/>
     <w:rsid w:val="009C20DA"/>
     <w:rsid w:val="009C35D0"/>
@@ -5557,6 +6017,7 @@
     <w:rsid w:val="00DD39CB"/>
     <w:rsid w:val="00E37008"/>
     <w:rsid w:val="00E76972"/>
+    <w:rsid w:val="00EB5277"/>
     <w:rsid w:val="00EC6CA2"/>
     <w:rsid w:val="00F046D8"/>
     <w:rsid w:val="00F629BE"/>
@@ -5583,7 +6044,7 @@
 </file>
 
 <file path=word/glossary/styles.xml><?xml version="1.0" encoding="utf-8"?>
-<w:styles xmlns:mc="http://schemas.openxmlformats.org/markup-compatibility/2006" xmlns:r="http://schemas.openxmlformats.org/officeDocument/2006/relationships" xmlns:w="http://schemas.openxmlformats.org/wordprocessingml/2006/main" xmlns:w14="http://schemas.microsoft.com/office/word/2010/wordml" mc:Ignorable="w14">
+<w:styles xmlns:mc="http://schemas.openxmlformats.org/markup-compatibility/2006" xmlns:r="http://schemas.openxmlformats.org/officeDocument/2006/relationships" xmlns:w="http://schemas.openxmlformats.org/wordprocessingml/2006/main" xmlns:w14="http://schemas.microsoft.com/office/word/2010/wordml" xmlns:w15="http://schemas.microsoft.com/office/word/2012/wordml" xmlns:w16cid="http://schemas.microsoft.com/office/word/2016/wordml/cid" xmlns:w16se="http://schemas.microsoft.com/office/word/2015/wordml/symex" mc:Ignorable="w14 w15 w16se w16cid">
   <w:docDefaults>
     <w:rPrDefault>
       <w:rPr>
@@ -5599,366 +6060,384 @@
       </w:pPr>
     </w:pPrDefault>
   </w:docDefaults>
-  <w:latentStyles w:defLockedState="0" w:defUIPriority="99" w:defSemiHidden="1" w:defUnhideWhenUsed="1" w:defQFormat="0" w:count="267">
-    <w:lsdException w:name="Normal" w:semiHidden="0" w:uiPriority="0" w:unhideWhenUsed="0" w:qFormat="1"/>
-    <w:lsdException w:name="heading 1" w:semiHidden="0" w:uiPriority="9" w:unhideWhenUsed="0" w:qFormat="1"/>
-    <w:lsdException w:name="heading 2" w:uiPriority="9" w:qFormat="1"/>
-    <w:lsdException w:name="heading 3" w:uiPriority="9" w:qFormat="1"/>
-    <w:lsdException w:name="heading 4" w:uiPriority="9" w:qFormat="1"/>
-    <w:lsdException w:name="heading 5" w:uiPriority="9" w:qFormat="1"/>
-    <w:lsdException w:name="heading 6" w:uiPriority="9" w:qFormat="1"/>
-    <w:lsdException w:name="heading 7" w:uiPriority="9" w:qFormat="1"/>
-    <w:lsdException w:name="heading 8" w:uiPriority="9" w:qFormat="1"/>
-    <w:lsdException w:name="heading 9" w:uiPriority="9" w:qFormat="1"/>
-    <w:lsdException w:name="toc 1" w:uiPriority="39"/>
-    <w:lsdException w:name="toc 2" w:uiPriority="39"/>
-    <w:lsdException w:name="toc 3" w:uiPriority="39"/>
-    <w:lsdException w:name="toc 4" w:uiPriority="39"/>
-    <w:lsdException w:name="toc 5" w:uiPriority="39"/>
-    <w:lsdException w:name="toc 6" w:uiPriority="39"/>
-    <w:lsdException w:name="toc 7" w:uiPriority="39"/>
-    <w:lsdException w:name="toc 8" w:uiPriority="39"/>
-    <w:lsdException w:name="toc 9" w:uiPriority="39"/>
-    <w:lsdException w:name="caption" w:uiPriority="35" w:qFormat="1"/>
-    <w:lsdException w:name="Title" w:semiHidden="0" w:uiPriority="10" w:unhideWhenUsed="0" w:qFormat="1"/>
-    <w:lsdException w:name="Default Paragraph Font" w:uiPriority="1"/>
-    <w:lsdException w:name="Subtitle" w:semiHidden="0" w:uiPriority="11" w:unhideWhenUsed="0" w:qFormat="1"/>
-    <w:lsdException w:name="Strong" w:semiHidden="0" w:uiPriority="22" w:unhideWhenUsed="0" w:qFormat="1"/>
-    <w:lsdException w:name="Emphasis" w:semiHidden="0" w:uiPriority="20" w:unhideWhenUsed="0" w:qFormat="1"/>
-    <w:lsdException w:name="Normal Table" w:semiHidden="0" w:unhideWhenUsed="0"/>
-    <w:lsdException w:name="Table Web 3" w:semiHidden="0" w:unhideWhenUsed="0"/>
-    <w:lsdException w:name="Table Grid" w:semiHidden="0" w:uiPriority="39" w:unhideWhenUsed="0"/>
-    <w:lsdException w:name="Table Theme" w:semiHidden="0" w:unhideWhenUsed="0"/>
-    <w:lsdException w:name="Placeholder Text" w:unhideWhenUsed="0"/>
-    <w:lsdException w:name="No Spacing" w:semiHidden="0" w:uiPriority="1" w:unhideWhenUsed="0" w:qFormat="1"/>
-    <w:lsdException w:name="Light Shading" w:semiHidden="0" w:uiPriority="60" w:unhideWhenUsed="0"/>
-    <w:lsdException w:name="Light List" w:semiHidden="0" w:uiPriority="61" w:unhideWhenUsed="0"/>
-    <w:lsdException w:name="Light Grid" w:semiHidden="0" w:uiPriority="62" w:unhideWhenUsed="0"/>
-    <w:lsdException w:name="Medium Shading 1" w:semiHidden="0" w:uiPriority="63" w:unhideWhenUsed="0"/>
-    <w:lsdException w:name="Medium Shading 2" w:semiHidden="0" w:uiPriority="64" w:unhideWhenUsed="0"/>
-    <w:lsdException w:name="Medium List 1" w:semiHidden="0" w:uiPriority="65" w:unhideWhenUsed="0"/>
-    <w:lsdException w:name="Medium List 2" w:semiHidden="0" w:uiPriority="66" w:unhideWhenUsed="0"/>
-    <w:lsdException w:name="Medium Grid 1" w:semiHidden="0" w:uiPriority="67" w:unhideWhenUsed="0"/>
-    <w:lsdException w:name="Medium Grid 2" w:semiHidden="0" w:uiPriority="68" w:unhideWhenUsed="0"/>
-    <w:lsdException w:name="Medium Grid 3" w:semiHidden="0" w:uiPriority="69" w:unhideWhenUsed="0"/>
-    <w:lsdException w:name="Dark List" w:semiHidden="0" w:uiPriority="70" w:unhideWhenUsed="0"/>
-    <w:lsdException w:name="Colorful Shading" w:semiHidden="0" w:uiPriority="71" w:unhideWhenUsed="0"/>
-    <w:lsdException w:name="Colorful List" w:semiHidden="0" w:uiPriority="72" w:unhideWhenUsed="0"/>
-    <w:lsdException w:name="Colorful Grid" w:semiHidden="0" w:uiPriority="73" w:unhideWhenUsed="0"/>
-    <w:lsdException w:name="Light Shading Accent 1" w:semiHidden="0" w:uiPriority="60" w:unhideWhenUsed="0"/>
-    <w:lsdException w:name="Light List Accent 1" w:semiHidden="0" w:uiPriority="61" w:unhideWhenUsed="0"/>
-    <w:lsdException w:name="Light Grid Accent 1" w:semiHidden="0" w:uiPriority="62" w:unhideWhenUsed="0"/>
-    <w:lsdException w:name="Medium Shading 1 Accent 1" w:semiHidden="0" w:uiPriority="63" w:unhideWhenUsed="0"/>
-    <w:lsdException w:name="Medium Shading 2 Accent 1" w:semiHidden="0" w:uiPriority="64" w:unhideWhenUsed="0"/>
-    <w:lsdException w:name="Medium List 1 Accent 1" w:semiHidden="0" w:uiPriority="65" w:unhideWhenUsed="0"/>
-    <w:lsdException w:name="Revision" w:unhideWhenUsed="0"/>
-    <w:lsdException w:name="List Paragraph" w:semiHidden="0" w:uiPriority="34" w:unhideWhenUsed="0" w:qFormat="1"/>
-    <w:lsdException w:name="Quote" w:semiHidden="0" w:uiPriority="29" w:unhideWhenUsed="0" w:qFormat="1"/>
-    <w:lsdException w:name="Intense Quote" w:semiHidden="0" w:uiPriority="30" w:unhideWhenUsed="0" w:qFormat="1"/>
-    <w:lsdException w:name="Medium List 2 Accent 1" w:semiHidden="0" w:uiPriority="66" w:unhideWhenUsed="0"/>
-    <w:lsdException w:name="Medium Grid 1 Accent 1" w:semiHidden="0" w:uiPriority="67" w:unhideWhenUsed="0"/>
-    <w:lsdException w:name="Medium Grid 2 Accent 1" w:semiHidden="0" w:uiPriority="68" w:unhideWhenUsed="0"/>
-    <w:lsdException w:name="Medium Grid 3 Accent 1" w:semiHidden="0" w:uiPriority="69" w:unhideWhenUsed="0"/>
-    <w:lsdException w:name="Dark List Accent 1" w:semiHidden="0" w:uiPriority="70" w:unhideWhenUsed="0"/>
-    <w:lsdException w:name="Colorful Shading Accent 1" w:semiHidden="0" w:uiPriority="71" w:unhideWhenUsed="0"/>
-    <w:lsdException w:name="Colorful List Accent 1" w:semiHidden="0" w:uiPriority="72" w:unhideWhenUsed="0"/>
-    <w:lsdException w:name="Colorful Grid Accent 1" w:semiHidden="0" w:uiPriority="73" w:unhideWhenUsed="0"/>
-    <w:lsdException w:name="Light Shading Accent 2" w:semiHidden="0" w:uiPriority="60" w:unhideWhenUsed="0"/>
-    <w:lsdException w:name="Light List Accent 2" w:semiHidden="0" w:uiPriority="61" w:unhideWhenUsed="0"/>
-    <w:lsdException w:name="Light Grid Accent 2" w:semiHidden="0" w:uiPriority="62" w:unhideWhenUsed="0"/>
-    <w:lsdException w:name="Medium Shading 1 Accent 2" w:semiHidden="0" w:uiPriority="63" w:unhideWhenUsed="0"/>
-    <w:lsdException w:name="Medium Shading 2 Accent 2" w:semiHidden="0" w:uiPriority="64" w:unhideWhenUsed="0"/>
-    <w:lsdException w:name="Medium List 1 Accent 2" w:semiHidden="0" w:uiPriority="65" w:unhideWhenUsed="0"/>
-    <w:lsdException w:name="Medium List 2 Accent 2" w:semiHidden="0" w:uiPriority="66" w:unhideWhenUsed="0"/>
-    <w:lsdException w:name="Medium Grid 1 Accent 2" w:semiHidden="0" w:uiPriority="67" w:unhideWhenUsed="0"/>
-    <w:lsdException w:name="Medium Grid 2 Accent 2" w:semiHidden="0" w:uiPriority="68" w:unhideWhenUsed="0"/>
-    <w:lsdException w:name="Medium Grid 3 Accent 2" w:semiHidden="0" w:uiPriority="69" w:unhideWhenUsed="0"/>
-    <w:lsdException w:name="Dark List Accent 2" w:semiHidden="0" w:uiPriority="70" w:unhideWhenUsed="0"/>
-    <w:lsdException w:name="Colorful Shading Accent 2" w:semiHidden="0" w:uiPriority="71" w:unhideWhenUsed="0"/>
-    <w:lsdException w:name="Colorful List Accent 2" w:semiHidden="0" w:uiPriority="72" w:unhideWhenUsed="0"/>
-    <w:lsdException w:name="Colorful Grid Accent 2" w:semiHidden="0" w:uiPriority="73" w:unhideWhenUsed="0"/>
-    <w:lsdException w:name="Light Shading Accent 3" w:semiHidden="0" w:uiPriority="60" w:unhideWhenUsed="0"/>
-    <w:lsdException w:name="Light List Accent 3" w:semiHidden="0" w:uiPriority="61" w:unhideWhenUsed="0"/>
-    <w:lsdException w:name="Light Grid Accent 3" w:semiHidden="0" w:uiPriority="62" w:unhideWhenUsed="0"/>
-    <w:lsdException w:name="Medium Shading 1 Accent 3" w:semiHidden="0" w:uiPriority="63" w:unhideWhenUsed="0"/>
-    <w:lsdException w:name="Medium Shading 2 Accent 3" w:semiHidden="0" w:uiPriority="64" w:unhideWhenUsed="0"/>
-    <w:lsdException w:name="Medium List 1 Accent 3" w:semiHidden="0" w:uiPriority="65" w:unhideWhenUsed="0"/>
-    <w:lsdException w:name="Medium List 2 Accent 3" w:semiHidden="0" w:uiPriority="66" w:unhideWhenUsed="0"/>
-    <w:lsdException w:name="Medium Grid 1 Accent 3" w:semiHidden="0" w:uiPriority="67" w:unhideWhenUsed="0"/>
-    <w:lsdException w:name="Medium Grid 2 Accent 3" w:semiHidden="0" w:uiPriority="68" w:unhideWhenUsed="0"/>
-    <w:lsdException w:name="Medium Grid 3 Accent 3" w:semiHidden="0" w:uiPriority="69" w:unhideWhenUsed="0"/>
-    <w:lsdException w:name="Dark List Accent 3" w:semiHidden="0" w:uiPriority="70" w:unhideWhenUsed="0"/>
-    <w:lsdException w:name="Colorful Shading Accent 3" w:semiHidden="0" w:uiPriority="71" w:unhideWhenUsed="0"/>
-    <w:lsdException w:name="Colorful List Accent 3" w:semiHidden="0" w:uiPriority="72" w:unhideWhenUsed="0"/>
-    <w:lsdException w:name="Colorful Grid Accent 3" w:semiHidden="0" w:uiPriority="73" w:unhideWhenUsed="0"/>
-    <w:lsdException w:name="Light Shading Accent 4" w:semiHidden="0" w:uiPriority="60" w:unhideWhenUsed="0"/>
-    <w:lsdException w:name="Light List Accent 4" w:semiHidden="0" w:uiPriority="61" w:unhideWhenUsed="0"/>
-    <w:lsdException w:name="Light Grid Accent 4" w:semiHidden="0" w:uiPriority="62" w:unhideWhenUsed="0"/>
-    <w:lsdException w:name="Medium Shading 1 Accent 4" w:semiHidden="0" w:uiPriority="63" w:unhideWhenUsed="0"/>
-    <w:lsdException w:name="Medium Shading 2 Accent 4" w:semiHidden="0" w:uiPriority="64" w:unhideWhenUsed="0"/>
-    <w:lsdException w:name="Medium List 1 Accent 4" w:semiHidden="0" w:uiPriority="65" w:unhideWhenUsed="0"/>
-    <w:lsdException w:name="Medium List 2 Accent 4" w:semiHidden="0" w:uiPriority="66" w:unhideWhenUsed="0"/>
-    <w:lsdException w:name="Medium Grid 1 Accent 4" w:semiHidden="0" w:uiPriority="67" w:unhideWhenUsed="0"/>
-    <w:lsdException w:name="Medium Grid 2 Accent 4" w:semiHidden="0" w:uiPriority="68" w:unhideWhenUsed="0"/>
-    <w:lsdException w:name="Medium Grid 3 Accent 4" w:semiHidden="0" w:uiPriority="69" w:unhideWhenUsed="0"/>
-    <w:lsdException w:name="Dark List Accent 4" w:semiHidden="0" w:uiPriority="70" w:unhideWhenUsed="0"/>
-    <w:lsdException w:name="Colorful Shading Accent 4" w:semiHidden="0" w:uiPriority="71" w:unhideWhenUsed="0"/>
-    <w:lsdException w:name="Colorful List Accent 4" w:semiHidden="0" w:uiPriority="72" w:unhideWhenUsed="0"/>
-    <w:lsdException w:name="Colorful Grid Accent 4" w:semiHidden="0" w:uiPriority="73" w:unhideWhenUsed="0"/>
-    <w:lsdException w:name="Light Shading Accent 5" w:semiHidden="0" w:uiPriority="60" w:unhideWhenUsed="0"/>
-    <w:lsdException w:name="Light List Accent 5" w:semiHidden="0" w:uiPriority="61" w:unhideWhenUsed="0"/>
-    <w:lsdException w:name="Light Grid Accent 5" w:semiHidden="0" w:uiPriority="62" w:unhideWhenUsed="0"/>
-    <w:lsdException w:name="Medium Shading 1 Accent 5" w:semiHidden="0" w:uiPriority="63" w:unhideWhenUsed="0"/>
-    <w:lsdException w:name="Medium Shading 2 Accent 5" w:semiHidden="0" w:uiPriority="64" w:unhideWhenUsed="0"/>
-    <w:lsdException w:name="Medium List 1 Accent 5" w:semiHidden="0" w:uiPriority="65" w:unhideWhenUsed="0"/>
-    <w:lsdException w:name="Medium List 2 Accent 5" w:semiHidden="0" w:uiPriority="66" w:unhideWhenUsed="0"/>
-    <w:lsdException w:name="Medium Grid 1 Accent 5" w:semiHidden="0" w:uiPriority="67" w:unhideWhenUsed="0"/>
-    <w:lsdException w:name="Medium Grid 2 Accent 5" w:semiHidden="0" w:uiPriority="68" w:unhideWhenUsed="0"/>
-    <w:lsdException w:name="Medium Grid 3 Accent 5" w:semiHidden="0" w:uiPriority="69" w:unhideWhenUsed="0"/>
-    <w:lsdException w:name="Dark List Accent 5" w:semiHidden="0" w:uiPriority="70" w:unhideWhenUsed="0"/>
-    <w:lsdException w:name="Colorful Shading Accent 5" w:semiHidden="0" w:uiPriority="71" w:unhideWhenUsed="0"/>
-    <w:lsdException w:name="Colorful List Accent 5" w:semiHidden="0" w:uiPriority="72" w:unhideWhenUsed="0"/>
-    <w:lsdException w:name="Colorful Grid Accent 5" w:semiHidden="0" w:uiPriority="73" w:unhideWhenUsed="0"/>
-    <w:lsdException w:name="Light Shading Accent 6" w:semiHidden="0" w:uiPriority="60" w:unhideWhenUsed="0"/>
-    <w:lsdException w:name="Light List Accent 6" w:semiHidden="0" w:uiPriority="61" w:unhideWhenUsed="0"/>
-    <w:lsdException w:name="Light Grid Accent 6" w:semiHidden="0" w:uiPriority="62" w:unhideWhenUsed="0"/>
-    <w:lsdException w:name="Medium Shading 1 Accent 6" w:semiHidden="0" w:uiPriority="63" w:unhideWhenUsed="0"/>
-    <w:lsdException w:name="Medium Shading 2 Accent 6" w:semiHidden="0" w:uiPriority="64" w:unhideWhenUsed="0"/>
-    <w:lsdException w:name="Medium List 1 Accent 6" w:semiHidden="0" w:uiPriority="65" w:unhideWhenUsed="0"/>
-    <w:lsdException w:name="Medium List 2 Accent 6" w:semiHidden="0" w:uiPriority="66" w:unhideWhenUsed="0"/>
-    <w:lsdException w:name="Medium Grid 1 Accent 6" w:semiHidden="0" w:uiPriority="67" w:unhideWhenUsed="0"/>
-    <w:lsdException w:name="Medium Grid 2 Accent 6" w:semiHidden="0" w:uiPriority="68" w:unhideWhenUsed="0"/>
-    <w:lsdException w:name="Medium Grid 3 Accent 6" w:semiHidden="0" w:uiPriority="69" w:unhideWhenUsed="0"/>
-    <w:lsdException w:name="Dark List Accent 6" w:semiHidden="0" w:uiPriority="70" w:unhideWhenUsed="0"/>
-    <w:lsdException w:name="Colorful Shading Accent 6" w:semiHidden="0" w:uiPriority="71" w:unhideWhenUsed="0"/>
-    <w:lsdException w:name="Colorful List Accent 6" w:semiHidden="0" w:uiPriority="72" w:unhideWhenUsed="0"/>
-    <w:lsdException w:name="Colorful Grid Accent 6" w:semiHidden="0" w:uiPriority="73" w:unhideWhenUsed="0"/>
-    <w:lsdException w:name="Subtle Emphasis" w:semiHidden="0" w:uiPriority="19" w:unhideWhenUsed="0" w:qFormat="1"/>
-    <w:lsdException w:name="Intense Emphasis" w:semiHidden="0" w:uiPriority="21" w:unhideWhenUsed="0" w:qFormat="1"/>
-    <w:lsdException w:name="Subtle Reference" w:semiHidden="0" w:uiPriority="31" w:unhideWhenUsed="0" w:qFormat="1"/>
-    <w:lsdException w:name="Intense Reference" w:semiHidden="0" w:uiPriority="32" w:unhideWhenUsed="0" w:qFormat="1"/>
-    <w:lsdException w:name="Book Title" w:semiHidden="0" w:uiPriority="33" w:unhideWhenUsed="0" w:qFormat="1"/>
-    <w:lsdException w:name="Bibliography" w:uiPriority="37"/>
-    <w:lsdException w:name="TOC Heading" w:uiPriority="39" w:qFormat="1"/>
-  </w:latentStyles>
-  <w:style w:type="paragraph" w:default="1" w:styleId="Normal">
-    <w:name w:val="Normal"/>
-    <w:qFormat/>
-  </w:style>
-  <w:style w:type="character" w:default="1" w:styleId="Fuentedeprrafopredeter">
-    <w:name w:val="Default Paragraph Font"/>
-    <w:uiPriority w:val="1"/>
-    <w:semiHidden/>
-    <w:unhideWhenUsed/>
-  </w:style>
-  <w:style w:type="table" w:default="1" w:styleId="Tablanormal">
-    <w:name w:val="Normal Table"/>
-    <w:uiPriority w:val="99"/>
-    <w:semiHidden/>
-    <w:unhideWhenUsed/>
-    <w:tblPr>
-      <w:tblInd w:w="0" w:type="dxa"/>
-      <w:tblCellMar>
-        <w:top w:w="0" w:type="dxa"/>
-        <w:left w:w="108" w:type="dxa"/>
-        <w:bottom w:w="0" w:type="dxa"/>
-        <w:right w:w="108" w:type="dxa"/>
-      </w:tblCellMar>
-    </w:tblPr>
-  </w:style>
-  <w:style w:type="numbering" w:default="1" w:styleId="Sinlista">
-    <w:name w:val="No List"/>
-    <w:uiPriority w:val="99"/>
-    <w:semiHidden/>
-    <w:unhideWhenUsed/>
-  </w:style>
-  <w:style w:type="character" w:styleId="Textodelmarcadordeposicin">
-    <w:name w:val="Placeholder Text"/>
-    <w:basedOn w:val="Fuentedeprrafopredeter"/>
-    <w:uiPriority w:val="99"/>
-    <w:semiHidden/>
-    <w:rsid w:val="0048453D"/>
-    <w:rPr>
-      <w:color w:val="808080"/>
-    </w:rPr>
-  </w:style>
-  <w:style w:type="paragraph" w:customStyle="1" w:styleId="547C1CA8D2D94DB18F3045B5DFCEBC67">
-    <w:name w:val="547C1CA8D2D94DB18F3045B5DFCEBC67"/>
-    <w:rsid w:val="00C43E91"/>
-  </w:style>
-  <w:style w:type="paragraph" w:customStyle="1" w:styleId="0DAA7D5E5FF2401DAB2FC00118481E14">
-    <w:name w:val="0DAA7D5E5FF2401DAB2FC00118481E14"/>
-    <w:rsid w:val="0048453D"/>
-  </w:style>
-  <w:style w:type="paragraph" w:customStyle="1" w:styleId="DFAAA6A7DFBB4C7ABB346F3612719C69">
-    <w:name w:val="DFAAA6A7DFBB4C7ABB346F3612719C69"/>
-    <w:rsid w:val="0048453D"/>
-  </w:style>
-  <w:style w:type="paragraph" w:customStyle="1" w:styleId="D5AC40B81D154CF1A27693BAAFED71FD">
-    <w:name w:val="D5AC40B81D154CF1A27693BAAFED71FD"/>
-    <w:rsid w:val="0048453D"/>
-  </w:style>
-</w:styles>
-</file>
-
-<file path=word/glossary/stylesWithEffects.xml><?xml version="1.0" encoding="utf-8"?>
-<w:styles xmlns:wpc="http://schemas.microsoft.com/office/word/2010/wordprocessingCanvas" xmlns:mc="http://schemas.openxmlformats.org/markup-compatibility/2006" xmlns:o="urn:schemas-microsoft-com:office:office" xmlns:r="http://schemas.openxmlformats.org/officeDocument/2006/relationships" xmlns:m="http://schemas.openxmlformats.org/officeDocument/2006/math" xmlns:v="urn:schemas-microsoft-com:vml" xmlns:wp14="http://schemas.microsoft.com/office/word/2010/wordprocessingDrawing" xmlns:wp="http://schemas.openxmlformats.org/drawingml/2006/wordprocessingDrawing" xmlns:w10="urn:schemas-microsoft-com:office:word" xmlns:w="http://schemas.openxmlformats.org/wordprocessingml/2006/main" xmlns:w14="http://schemas.microsoft.com/office/word/2010/wordml" xmlns:wpg="http://schemas.microsoft.com/office/word/2010/wordprocessingGroup" xmlns:wpi="http://schemas.microsoft.com/office/word/2010/wordprocessingInk" xmlns:wne="http://schemas.microsoft.com/office/word/2006/wordml" xmlns:wps="http://schemas.microsoft.com/office/word/2010/wordprocessingShape" mc:Ignorable="w14 wp14">
-  <w:docDefaults>
-    <w:rPrDefault>
-      <w:rPr>
-        <w:rFonts w:asciiTheme="minorHAnsi" w:eastAsiaTheme="minorEastAsia" w:hAnsiTheme="minorHAnsi" w:cstheme="minorBidi"/>
-        <w:sz w:val="22"/>
-        <w:szCs w:val="22"/>
-        <w:lang w:val="es-UY" w:eastAsia="es-UY" w:bidi="ar-SA"/>
-      </w:rPr>
-    </w:rPrDefault>
-    <w:pPrDefault>
-      <w:pPr>
-        <w:spacing w:after="160" w:line="259" w:lineRule="auto"/>
-      </w:pPr>
-    </w:pPrDefault>
-  </w:docDefaults>
-  <w:latentStyles w:defLockedState="0" w:defUIPriority="99" w:defSemiHidden="1" w:defUnhideWhenUsed="1" w:defQFormat="0" w:count="267">
-    <w:lsdException w:name="Normal" w:semiHidden="0" w:uiPriority="0" w:unhideWhenUsed="0" w:qFormat="1"/>
-    <w:lsdException w:name="heading 1" w:semiHidden="0" w:uiPriority="9" w:unhideWhenUsed="0" w:qFormat="1"/>
-    <w:lsdException w:name="heading 2" w:uiPriority="9" w:qFormat="1"/>
-    <w:lsdException w:name="heading 3" w:uiPriority="9" w:qFormat="1"/>
-    <w:lsdException w:name="heading 4" w:uiPriority="9" w:qFormat="1"/>
-    <w:lsdException w:name="heading 5" w:uiPriority="9" w:qFormat="1"/>
-    <w:lsdException w:name="heading 6" w:uiPriority="9" w:qFormat="1"/>
-    <w:lsdException w:name="heading 7" w:uiPriority="9" w:qFormat="1"/>
-    <w:lsdException w:name="heading 8" w:uiPriority="9" w:qFormat="1"/>
-    <w:lsdException w:name="heading 9" w:uiPriority="9" w:qFormat="1"/>
-    <w:lsdException w:name="toc 1" w:uiPriority="39"/>
-    <w:lsdException w:name="toc 2" w:uiPriority="39"/>
-    <w:lsdException w:name="toc 3" w:uiPriority="39"/>
-    <w:lsdException w:name="toc 4" w:uiPriority="39"/>
-    <w:lsdException w:name="toc 5" w:uiPriority="39"/>
-    <w:lsdException w:name="toc 6" w:uiPriority="39"/>
-    <w:lsdException w:name="toc 7" w:uiPriority="39"/>
-    <w:lsdException w:name="toc 8" w:uiPriority="39"/>
-    <w:lsdException w:name="toc 9" w:uiPriority="39"/>
-    <w:lsdException w:name="caption" w:uiPriority="35" w:qFormat="1"/>
-    <w:lsdException w:name="Title" w:semiHidden="0" w:uiPriority="10" w:unhideWhenUsed="0" w:qFormat="1"/>
-    <w:lsdException w:name="Default Paragraph Font" w:uiPriority="1"/>
-    <w:lsdException w:name="Subtitle" w:semiHidden="0" w:uiPriority="11" w:unhideWhenUsed="0" w:qFormat="1"/>
-    <w:lsdException w:name="Strong" w:semiHidden="0" w:uiPriority="22" w:unhideWhenUsed="0" w:qFormat="1"/>
-    <w:lsdException w:name="Emphasis" w:semiHidden="0" w:uiPriority="20" w:unhideWhenUsed="0" w:qFormat="1"/>
-    <w:lsdException w:name="Normal Table" w:semiHidden="0" w:unhideWhenUsed="0"/>
-    <w:lsdException w:name="Table Web 3" w:semiHidden="0" w:unhideWhenUsed="0"/>
-    <w:lsdException w:name="Table Grid" w:semiHidden="0" w:uiPriority="39" w:unhideWhenUsed="0"/>
-    <w:lsdException w:name="Table Theme" w:semiHidden="0" w:unhideWhenUsed="0"/>
-    <w:lsdException w:name="Placeholder Text" w:unhideWhenUsed="0"/>
-    <w:lsdException w:name="No Spacing" w:semiHidden="0" w:uiPriority="1" w:unhideWhenUsed="0" w:qFormat="1"/>
-    <w:lsdException w:name="Light Shading" w:semiHidden="0" w:uiPriority="60" w:unhideWhenUsed="0"/>
-    <w:lsdException w:name="Light List" w:semiHidden="0" w:uiPriority="61" w:unhideWhenUsed="0"/>
-    <w:lsdException w:name="Light Grid" w:semiHidden="0" w:uiPriority="62" w:unhideWhenUsed="0"/>
-    <w:lsdException w:name="Medium Shading 1" w:semiHidden="0" w:uiPriority="63" w:unhideWhenUsed="0"/>
-    <w:lsdException w:name="Medium Shading 2" w:semiHidden="0" w:uiPriority="64" w:unhideWhenUsed="0"/>
-    <w:lsdException w:name="Medium List 1" w:semiHidden="0" w:uiPriority="65" w:unhideWhenUsed="0"/>
-    <w:lsdException w:name="Medium List 2" w:semiHidden="0" w:uiPriority="66" w:unhideWhenUsed="0"/>
-    <w:lsdException w:name="Medium Grid 1" w:semiHidden="0" w:uiPriority="67" w:unhideWhenUsed="0"/>
-    <w:lsdException w:name="Medium Grid 2" w:semiHidden="0" w:uiPriority="68" w:unhideWhenUsed="0"/>
-    <w:lsdException w:name="Medium Grid 3" w:semiHidden="0" w:uiPriority="69" w:unhideWhenUsed="0"/>
-    <w:lsdException w:name="Dark List" w:semiHidden="0" w:uiPriority="70" w:unhideWhenUsed="0"/>
-    <w:lsdException w:name="Colorful Shading" w:semiHidden="0" w:uiPriority="71" w:unhideWhenUsed="0"/>
-    <w:lsdException w:name="Colorful List" w:semiHidden="0" w:uiPriority="72" w:unhideWhenUsed="0"/>
-    <w:lsdException w:name="Colorful Grid" w:semiHidden="0" w:uiPriority="73" w:unhideWhenUsed="0"/>
-    <w:lsdException w:name="Light Shading Accent 1" w:semiHidden="0" w:uiPriority="60" w:unhideWhenUsed="0"/>
-    <w:lsdException w:name="Light List Accent 1" w:semiHidden="0" w:uiPriority="61" w:unhideWhenUsed="0"/>
-    <w:lsdException w:name="Light Grid Accent 1" w:semiHidden="0" w:uiPriority="62" w:unhideWhenUsed="0"/>
-    <w:lsdException w:name="Medium Shading 1 Accent 1" w:semiHidden="0" w:uiPriority="63" w:unhideWhenUsed="0"/>
-    <w:lsdException w:name="Medium Shading 2 Accent 1" w:semiHidden="0" w:uiPriority="64" w:unhideWhenUsed="0"/>
-    <w:lsdException w:name="Medium List 1 Accent 1" w:semiHidden="0" w:uiPriority="65" w:unhideWhenUsed="0"/>
-    <w:lsdException w:name="Revision" w:unhideWhenUsed="0"/>
-    <w:lsdException w:name="List Paragraph" w:semiHidden="0" w:uiPriority="34" w:unhideWhenUsed="0" w:qFormat="1"/>
-    <w:lsdException w:name="Quote" w:semiHidden="0" w:uiPriority="29" w:unhideWhenUsed="0" w:qFormat="1"/>
-    <w:lsdException w:name="Intense Quote" w:semiHidden="0" w:uiPriority="30" w:unhideWhenUsed="0" w:qFormat="1"/>
-    <w:lsdException w:name="Medium List 2 Accent 1" w:semiHidden="0" w:uiPriority="66" w:unhideWhenUsed="0"/>
-    <w:lsdException w:name="Medium Grid 1 Accent 1" w:semiHidden="0" w:uiPriority="67" w:unhideWhenUsed="0"/>
-    <w:lsdException w:name="Medium Grid 2 Accent 1" w:semiHidden="0" w:uiPriority="68" w:unhideWhenUsed="0"/>
-    <w:lsdException w:name="Medium Grid 3 Accent 1" w:semiHidden="0" w:uiPriority="69" w:unhideWhenUsed="0"/>
-    <w:lsdException w:name="Dark List Accent 1" w:semiHidden="0" w:uiPriority="70" w:unhideWhenUsed="0"/>
-    <w:lsdException w:name="Colorful Shading Accent 1" w:semiHidden="0" w:uiPriority="71" w:unhideWhenUsed="0"/>
-    <w:lsdException w:name="Colorful List Accent 1" w:semiHidden="0" w:uiPriority="72" w:unhideWhenUsed="0"/>
-    <w:lsdException w:name="Colorful Grid Accent 1" w:semiHidden="0" w:uiPriority="73" w:unhideWhenUsed="0"/>
-    <w:lsdException w:name="Light Shading Accent 2" w:semiHidden="0" w:uiPriority="60" w:unhideWhenUsed="0"/>
-    <w:lsdException w:name="Light List Accent 2" w:semiHidden="0" w:uiPriority="61" w:unhideWhenUsed="0"/>
-    <w:lsdException w:name="Light Grid Accent 2" w:semiHidden="0" w:uiPriority="62" w:unhideWhenUsed="0"/>
-    <w:lsdException w:name="Medium Shading 1 Accent 2" w:semiHidden="0" w:uiPriority="63" w:unhideWhenUsed="0"/>
-    <w:lsdException w:name="Medium Shading 2 Accent 2" w:semiHidden="0" w:uiPriority="64" w:unhideWhenUsed="0"/>
-    <w:lsdException w:name="Medium List 1 Accent 2" w:semiHidden="0" w:uiPriority="65" w:unhideWhenUsed="0"/>
-    <w:lsdException w:name="Medium List 2 Accent 2" w:semiHidden="0" w:uiPriority="66" w:unhideWhenUsed="0"/>
-    <w:lsdException w:name="Medium Grid 1 Accent 2" w:semiHidden="0" w:uiPriority="67" w:unhideWhenUsed="0"/>
-    <w:lsdException w:name="Medium Grid 2 Accent 2" w:semiHidden="0" w:uiPriority="68" w:unhideWhenUsed="0"/>
-    <w:lsdException w:name="Medium Grid 3 Accent 2" w:semiHidden="0" w:uiPriority="69" w:unhideWhenUsed="0"/>
-    <w:lsdException w:name="Dark List Accent 2" w:semiHidden="0" w:uiPriority="70" w:unhideWhenUsed="0"/>
-    <w:lsdException w:name="Colorful Shading Accent 2" w:semiHidden="0" w:uiPriority="71" w:unhideWhenUsed="0"/>
-    <w:lsdException w:name="Colorful List Accent 2" w:semiHidden="0" w:uiPriority="72" w:unhideWhenUsed="0"/>
-    <w:lsdException w:name="Colorful Grid Accent 2" w:semiHidden="0" w:uiPriority="73" w:unhideWhenUsed="0"/>
-    <w:lsdException w:name="Light Shading Accent 3" w:semiHidden="0" w:uiPriority="60" w:unhideWhenUsed="0"/>
-    <w:lsdException w:name="Light List Accent 3" w:semiHidden="0" w:uiPriority="61" w:unhideWhenUsed="0"/>
-    <w:lsdException w:name="Light Grid Accent 3" w:semiHidden="0" w:uiPriority="62" w:unhideWhenUsed="0"/>
-    <w:lsdException w:name="Medium Shading 1 Accent 3" w:semiHidden="0" w:uiPriority="63" w:unhideWhenUsed="0"/>
-    <w:lsdException w:name="Medium Shading 2 Accent 3" w:semiHidden="0" w:uiPriority="64" w:unhideWhenUsed="0"/>
-    <w:lsdException w:name="Medium List 1 Accent 3" w:semiHidden="0" w:uiPriority="65" w:unhideWhenUsed="0"/>
-    <w:lsdException w:name="Medium List 2 Accent 3" w:semiHidden="0" w:uiPriority="66" w:unhideWhenUsed="0"/>
-    <w:lsdException w:name="Medium Grid 1 Accent 3" w:semiHidden="0" w:uiPriority="67" w:unhideWhenUsed="0"/>
-    <w:lsdException w:name="Medium Grid 2 Accent 3" w:semiHidden="0" w:uiPriority="68" w:unhideWhenUsed="0"/>
-    <w:lsdException w:name="Medium Grid 3 Accent 3" w:semiHidden="0" w:uiPriority="69" w:unhideWhenUsed="0"/>
-    <w:lsdException w:name="Dark List Accent 3" w:semiHidden="0" w:uiPriority="70" w:unhideWhenUsed="0"/>
-    <w:lsdException w:name="Colorful Shading Accent 3" w:semiHidden="0" w:uiPriority="71" w:unhideWhenUsed="0"/>
-    <w:lsdException w:name="Colorful List Accent 3" w:semiHidden="0" w:uiPriority="72" w:unhideWhenUsed="0"/>
-    <w:lsdException w:name="Colorful Grid Accent 3" w:semiHidden="0" w:uiPriority="73" w:unhideWhenUsed="0"/>
-    <w:lsdException w:name="Light Shading Accent 4" w:semiHidden="0" w:uiPriority="60" w:unhideWhenUsed="0"/>
-    <w:lsdException w:name="Light List Accent 4" w:semiHidden="0" w:uiPriority="61" w:unhideWhenUsed="0"/>
-    <w:lsdException w:name="Light Grid Accent 4" w:semiHidden="0" w:uiPriority="62" w:unhideWhenUsed="0"/>
-    <w:lsdException w:name="Medium Shading 1 Accent 4" w:semiHidden="0" w:uiPriority="63" w:unhideWhenUsed="0"/>
-    <w:lsdException w:name="Medium Shading 2 Accent 4" w:semiHidden="0" w:uiPriority="64" w:unhideWhenUsed="0"/>
-    <w:lsdException w:name="Medium List 1 Accent 4" w:semiHidden="0" w:uiPriority="65" w:unhideWhenUsed="0"/>
-    <w:lsdException w:name="Medium List 2 Accent 4" w:semiHidden="0" w:uiPriority="66" w:unhideWhenUsed="0"/>
-    <w:lsdException w:name="Medium Grid 1 Accent 4" w:semiHidden="0" w:uiPriority="67" w:unhideWhenUsed="0"/>
-    <w:lsdException w:name="Medium Grid 2 Accent 4" w:semiHidden="0" w:uiPriority="68" w:unhideWhenUsed="0"/>
-    <w:lsdException w:name="Medium Grid 3 Accent 4" w:semiHidden="0" w:uiPriority="69" w:unhideWhenUsed="0"/>
-    <w:lsdException w:name="Dark List Accent 4" w:semiHidden="0" w:uiPriority="70" w:unhideWhenUsed="0"/>
-    <w:lsdException w:name="Colorful Shading Accent 4" w:semiHidden="0" w:uiPriority="71" w:unhideWhenUsed="0"/>
-    <w:lsdException w:name="Colorful List Accent 4" w:semiHidden="0" w:uiPriority="72" w:unhideWhenUsed="0"/>
-    <w:lsdException w:name="Colorful Grid Accent 4" w:semiHidden="0" w:uiPriority="73" w:unhideWhenUsed="0"/>
-    <w:lsdException w:name="Light Shading Accent 5" w:semiHidden="0" w:uiPriority="60" w:unhideWhenUsed="0"/>
-    <w:lsdException w:name="Light List Accent 5" w:semiHidden="0" w:uiPriority="61" w:unhideWhenUsed="0"/>
-    <w:lsdException w:name="Light Grid Accent 5" w:semiHidden="0" w:uiPriority="62" w:unhideWhenUsed="0"/>
-    <w:lsdException w:name="Medium Shading 1 Accent 5" w:semiHidden="0" w:uiPriority="63" w:unhideWhenUsed="0"/>
-    <w:lsdException w:name="Medium Shading 2 Accent 5" w:semiHidden="0" w:uiPriority="64" w:unhideWhenUsed="0"/>
-    <w:lsdException w:name="Medium List 1 Accent 5" w:semiHidden="0" w:uiPriority="65" w:unhideWhenUsed="0"/>
-    <w:lsdException w:name="Medium List 2 Accent 5" w:semiHidden="0" w:uiPriority="66" w:unhideWhenUsed="0"/>
-    <w:lsdException w:name="Medium Grid 1 Accent 5" w:semiHidden="0" w:uiPriority="67" w:unhideWhenUsed="0"/>
-    <w:lsdException w:name="Medium Grid 2 Accent 5" w:semiHidden="0" w:uiPriority="68" w:unhideWhenUsed="0"/>
-    <w:lsdException w:name="Medium Grid 3 Accent 5" w:semiHidden="0" w:uiPriority="69" w:unhideWhenUsed="0"/>
-    <w:lsdException w:name="Dark List Accent 5" w:semiHidden="0" w:uiPriority="70" w:unhideWhenUsed="0"/>
-    <w:lsdException w:name="Colorful Shading Accent 5" w:semiHidden="0" w:uiPriority="71" w:unhideWhenUsed="0"/>
-    <w:lsdException w:name="Colorful List Accent 5" w:semiHidden="0" w:uiPriority="72" w:unhideWhenUsed="0"/>
-    <w:lsdException w:name="Colorful Grid Accent 5" w:semiHidden="0" w:uiPriority="73" w:unhideWhenUsed="0"/>
-    <w:lsdException w:name="Light Shading Accent 6" w:semiHidden="0" w:uiPriority="60" w:unhideWhenUsed="0"/>
-    <w:lsdException w:name="Light List Accent 6" w:semiHidden="0" w:uiPriority="61" w:unhideWhenUsed="0"/>
-    <w:lsdException w:name="Light Grid Accent 6" w:semiHidden="0" w:uiPriority="62" w:unhideWhenUsed="0"/>
-    <w:lsdException w:name="Medium Shading 1 Accent 6" w:semiHidden="0" w:uiPriority="63" w:unhideWhenUsed="0"/>
-    <w:lsdException w:name="Medium Shading 2 Accent 6" w:semiHidden="0" w:uiPriority="64" w:unhideWhenUsed="0"/>
-    <w:lsdException w:name="Medium List 1 Accent 6" w:semiHidden="0" w:uiPriority="65" w:unhideWhenUsed="0"/>
-    <w:lsdException w:name="Medium List 2 Accent 6" w:semiHidden="0" w:uiPriority="66" w:unhideWhenUsed="0"/>
-    <w:lsdException w:name="Medium Grid 1 Accent 6" w:semiHidden="0" w:uiPriority="67" w:unhideWhenUsed="0"/>
-    <w:lsdException w:name="Medium Grid 2 Accent 6" w:semiHidden="0" w:uiPriority="68" w:unhideWhenUsed="0"/>
-    <w:lsdException w:name="Medium Grid 3 Accent 6" w:semiHidden="0" w:uiPriority="69" w:unhideWhenUsed="0"/>
-    <w:lsdException w:name="Dark List Accent 6" w:semiHidden="0" w:uiPriority="70" w:unhideWhenUsed="0"/>
-    <w:lsdException w:name="Colorful Shading Accent 6" w:semiHidden="0" w:uiPriority="71" w:unhideWhenUsed="0"/>
-    <w:lsdException w:name="Colorful List Accent 6" w:semiHidden="0" w:uiPriority="72" w:unhideWhenUsed="0"/>
-    <w:lsdException w:name="Colorful Grid Accent 6" w:semiHidden="0" w:uiPriority="73" w:unhideWhenUsed="0"/>
-    <w:lsdException w:name="Subtle Emphasis" w:semiHidden="0" w:uiPriority="19" w:unhideWhenUsed="0" w:qFormat="1"/>
-    <w:lsdException w:name="Intense Emphasis" w:semiHidden="0" w:uiPriority="21" w:unhideWhenUsed="0" w:qFormat="1"/>
-    <w:lsdException w:name="Subtle Reference" w:semiHidden="0" w:uiPriority="31" w:unhideWhenUsed="0" w:qFormat="1"/>
-    <w:lsdException w:name="Intense Reference" w:semiHidden="0" w:uiPriority="32" w:unhideWhenUsed="0" w:qFormat="1"/>
-    <w:lsdException w:name="Book Title" w:semiHidden="0" w:uiPriority="33" w:unhideWhenUsed="0" w:qFormat="1"/>
-    <w:lsdException w:name="Bibliography" w:uiPriority="37"/>
-    <w:lsdException w:name="TOC Heading" w:uiPriority="39" w:qFormat="1"/>
+  <w:latentStyles w:defLockedState="0" w:defUIPriority="99" w:defSemiHidden="0" w:defUnhideWhenUsed="0" w:defQFormat="0" w:count="377">
+    <w:lsdException w:name="Normal" w:uiPriority="0" w:qFormat="1"/>
+    <w:lsdException w:name="heading 1" w:uiPriority="9" w:qFormat="1"/>
+    <w:lsdException w:name="heading 2" w:semiHidden="1" w:uiPriority="9" w:unhideWhenUsed="1" w:qFormat="1"/>
+    <w:lsdException w:name="heading 3" w:semiHidden="1" w:uiPriority="9" w:unhideWhenUsed="1" w:qFormat="1"/>
+    <w:lsdException w:name="heading 4" w:semiHidden="1" w:uiPriority="9" w:unhideWhenUsed="1" w:qFormat="1"/>
+    <w:lsdException w:name="heading 5" w:semiHidden="1" w:uiPriority="9" w:unhideWhenUsed="1" w:qFormat="1"/>
+    <w:lsdException w:name="heading 6" w:semiHidden="1" w:uiPriority="9" w:unhideWhenUsed="1" w:qFormat="1"/>
+    <w:lsdException w:name="heading 7" w:semiHidden="1" w:uiPriority="9" w:unhideWhenUsed="1" w:qFormat="1"/>
+    <w:lsdException w:name="heading 8" w:semiHidden="1" w:uiPriority="9" w:unhideWhenUsed="1" w:qFormat="1"/>
+    <w:lsdException w:name="heading 9" w:semiHidden="1" w:uiPriority="9" w:unhideWhenUsed="1" w:qFormat="1"/>
+    <w:lsdException w:name="index 1" w:semiHidden="1" w:unhideWhenUsed="1"/>
+    <w:lsdException w:name="index 2" w:semiHidden="1" w:unhideWhenUsed="1"/>
+    <w:lsdException w:name="index 3" w:semiHidden="1" w:unhideWhenUsed="1"/>
+    <w:lsdException w:name="index 4" w:semiHidden="1" w:unhideWhenUsed="1"/>
+    <w:lsdException w:name="index 5" w:semiHidden="1" w:unhideWhenUsed="1"/>
+    <w:lsdException w:name="index 6" w:semiHidden="1" w:unhideWhenUsed="1"/>
+    <w:lsdException w:name="index 7" w:semiHidden="1" w:unhideWhenUsed="1"/>
+    <w:lsdException w:name="index 8" w:semiHidden="1" w:unhideWhenUsed="1"/>
+    <w:lsdException w:name="index 9" w:semiHidden="1" w:unhideWhenUsed="1"/>
+    <w:lsdException w:name="toc 1" w:semiHidden="1" w:uiPriority="39" w:unhideWhenUsed="1"/>
+    <w:lsdException w:name="toc 2" w:semiHidden="1" w:uiPriority="39" w:unhideWhenUsed="1"/>
+    <w:lsdException w:name="toc 3" w:semiHidden="1" w:uiPriority="39" w:unhideWhenUsed="1"/>
+    <w:lsdException w:name="toc 4" w:semiHidden="1" w:uiPriority="39" w:unhideWhenUsed="1"/>
+    <w:lsdException w:name="toc 5" w:semiHidden="1" w:uiPriority="39" w:unhideWhenUsed="1"/>
+    <w:lsdException w:name="toc 6" w:semiHidden="1" w:uiPriority="39" w:unhideWhenUsed="1"/>
+    <w:lsdException w:name="toc 7" w:semiHidden="1" w:uiPriority="39" w:unhideWhenUsed="1"/>
+    <w:lsdException w:name="toc 8" w:semiHidden="1" w:uiPriority="39" w:unhideWhenUsed="1"/>
+    <w:lsdException w:name="toc 9" w:semiHidden="1" w:uiPriority="39" w:unhideWhenUsed="1"/>
+    <w:lsdException w:name="Normal Indent" w:semiHidden="1" w:unhideWhenUsed="1"/>
+    <w:lsdException w:name="footnote text" w:semiHidden="1" w:unhideWhenUsed="1"/>
+    <w:lsdException w:name="annotation text" w:semiHidden="1" w:unhideWhenUsed="1"/>
+    <w:lsdException w:name="header" w:semiHidden="1" w:unhideWhenUsed="1"/>
+    <w:lsdException w:name="footer" w:semiHidden="1" w:unhideWhenUsed="1"/>
+    <w:lsdException w:name="index heading" w:semiHidden="1" w:unhideWhenUsed="1"/>
+    <w:lsdException w:name="caption" w:semiHidden="1" w:uiPriority="35" w:unhideWhenUsed="1" w:qFormat="1"/>
+    <w:lsdException w:name="table of figures" w:semiHidden="1" w:unhideWhenUsed="1"/>
+    <w:lsdException w:name="envelope address" w:semiHidden="1" w:unhideWhenUsed="1"/>
+    <w:lsdException w:name="envelope return" w:semiHidden="1" w:unhideWhenUsed="1"/>
+    <w:lsdException w:name="footnote reference" w:semiHidden="1" w:unhideWhenUsed="1"/>
+    <w:lsdException w:name="annotation reference" w:semiHidden="1" w:unhideWhenUsed="1"/>
+    <w:lsdException w:name="line number" w:semiHidden="1" w:unhideWhenUsed="1"/>
+    <w:lsdException w:name="page number" w:semiHidden="1" w:unhideWhenUsed="1"/>
+    <w:lsdException w:name="endnote reference" w:semiHidden="1" w:unhideWhenUsed="1"/>
+    <w:lsdException w:name="endnote text" w:semiHidden="1" w:unhideWhenUsed="1"/>
+    <w:lsdException w:name="table of authorities" w:semiHidden="1" w:unhideWhenUsed="1"/>
+    <w:lsdException w:name="macro" w:semiHidden="1" w:unhideWhenUsed="1"/>
+    <w:lsdException w:name="toa heading" w:semiHidden="1" w:unhideWhenUsed="1"/>
+    <w:lsdException w:name="List" w:semiHidden="1" w:unhideWhenUsed="1"/>
+    <w:lsdException w:name="List Bullet" w:semiHidden="1" w:unhideWhenUsed="1"/>
+    <w:lsdException w:name="List Number" w:semiHidden="1" w:unhideWhenUsed="1"/>
+    <w:lsdException w:name="List 2" w:semiHidden="1" w:unhideWhenUsed="1"/>
+    <w:lsdException w:name="List 3" w:semiHidden="1" w:unhideWhenUsed="1"/>
+    <w:lsdException w:name="List 4" w:semiHidden="1" w:unhideWhenUsed="1"/>
+    <w:lsdException w:name="List 5" w:semiHidden="1" w:unhideWhenUsed="1"/>
+    <w:lsdException w:name="List Bullet 2" w:semiHidden="1" w:unhideWhenUsed="1"/>
+    <w:lsdException w:name="List Bullet 3" w:semiHidden="1" w:unhideWhenUsed="1"/>
+    <w:lsdException w:name="List Bullet 4" w:semiHidden="1" w:unhideWhenUsed="1"/>
+    <w:lsdException w:name="List Bullet 5" w:semiHidden="1" w:unhideWhenUsed="1"/>
+    <w:lsdException w:name="List Number 2" w:semiHidden="1" w:unhideWhenUsed="1"/>
+    <w:lsdException w:name="List Number 3" w:semiHidden="1" w:unhideWhenUsed="1"/>
+    <w:lsdException w:name="List Number 4" w:semiHidden="1" w:unhideWhenUsed="1"/>
+    <w:lsdException w:name="List Number 5" w:semiHidden="1" w:unhideWhenUsed="1"/>
+    <w:lsdException w:name="Title" w:uiPriority="10" w:qFormat="1"/>
+    <w:lsdException w:name="Closing" w:semiHidden="1" w:unhideWhenUsed="1"/>
+    <w:lsdException w:name="Signature" w:semiHidden="1" w:unhideWhenUsed="1"/>
+    <w:lsdException w:name="Default Paragraph Font" w:semiHidden="1" w:uiPriority="1" w:unhideWhenUsed="1"/>
+    <w:lsdException w:name="Body Text" w:semiHidden="1" w:unhideWhenUsed="1"/>
+    <w:lsdException w:name="Body Text Indent" w:semiHidden="1" w:unhideWhenUsed="1"/>
+    <w:lsdException w:name="List Continue" w:semiHidden="1" w:unhideWhenUsed="1"/>
+    <w:lsdException w:name="List Continue 2" w:semiHidden="1" w:unhideWhenUsed="1"/>
+    <w:lsdException w:name="List Continue 3" w:semiHidden="1" w:unhideWhenUsed="1"/>
+    <w:lsdException w:name="List Continue 4" w:semiHidden="1" w:unhideWhenUsed="1"/>
+    <w:lsdException w:name="List Continue 5" w:semiHidden="1" w:unhideWhenUsed="1"/>
+    <w:lsdException w:name="Message Header" w:semiHidden="1" w:unhideWhenUsed="1"/>
+    <w:lsdException w:name="Subtitle" w:uiPriority="11" w:qFormat="1"/>
+    <w:lsdException w:name="Salutation" w:semiHidden="1" w:unhideWhenUsed="1"/>
+    <w:lsdException w:name="Date" w:semiHidden="1" w:unhideWhenUsed="1"/>
+    <w:lsdException w:name="Body Text First Indent" w:semiHidden="1" w:unhideWhenUsed="1"/>
+    <w:lsdException w:name="Body Text First Indent 2" w:semiHidden="1" w:unhideWhenUsed="1"/>
+    <w:lsdException w:name="Note Heading" w:semiHidden="1" w:unhideWhenUsed="1"/>
+    <w:lsdException w:name="Body Text 2" w:semiHidden="1" w:unhideWhenUsed="1"/>
+    <w:lsdException w:name="Body Text 3" w:semiHidden="1" w:unhideWhenUsed="1"/>
+    <w:lsdException w:name="Body Text Indent 2" w:semiHidden="1" w:unhideWhenUsed="1"/>
+    <w:lsdException w:name="Body Text Indent 3" w:semiHidden="1" w:unhideWhenUsed="1"/>
+    <w:lsdException w:name="Block Text" w:semiHidden="1" w:unhideWhenUsed="1"/>
+    <w:lsdException w:name="Hyperlink" w:semiHidden="1" w:unhideWhenUsed="1"/>
+    <w:lsdException w:name="FollowedHyperlink" w:semiHidden="1" w:unhideWhenUsed="1"/>
+    <w:lsdException w:name="Strong" w:uiPriority="22" w:qFormat="1"/>
+    <w:lsdException w:name="Emphasis" w:uiPriority="20" w:qFormat="1"/>
+    <w:lsdException w:name="Document Map" w:semiHidden="1" w:unhideWhenUsed="1"/>
+    <w:lsdException w:name="Plain Text" w:semiHidden="1" w:unhideWhenUsed="1"/>
+    <w:lsdException w:name="E-mail Signature" w:semiHidden="1" w:unhideWhenUsed="1"/>
+    <w:lsdException w:name="HTML Top of Form" w:semiHidden="1" w:unhideWhenUsed="1"/>
+    <w:lsdException w:name="HTML Bottom of Form" w:semiHidden="1" w:unhideWhenUsed="1"/>
+    <w:lsdException w:name="Normal (Web)" w:semiHidden="1" w:unhideWhenUsed="1"/>
+    <w:lsdException w:name="HTML Acronym" w:semiHidden="1" w:unhideWhenUsed="1"/>
+    <w:lsdException w:name="HTML Address" w:semiHidden="1" w:unhideWhenUsed="1"/>
+    <w:lsdException w:name="HTML Cite" w:semiHidden="1" w:unhideWhenUsed="1"/>
+    <w:lsdException w:name="HTML Code" w:semiHidden="1" w:unhideWhenUsed="1"/>
+    <w:lsdException w:name="HTML Definition" w:semiHidden="1" w:unhideWhenUsed="1"/>
+    <w:lsdException w:name="HTML Keyboard" w:semiHidden="1" w:unhideWhenUsed="1"/>
+    <w:lsdException w:name="HTML Preformatted" w:semiHidden="1" w:unhideWhenUsed="1"/>
+    <w:lsdException w:name="HTML Sample" w:semiHidden="1" w:unhideWhenUsed="1"/>
+    <w:lsdException w:name="HTML Typewriter" w:semiHidden="1" w:unhideWhenUsed="1"/>
+    <w:lsdException w:name="HTML Variable" w:semiHidden="1" w:unhideWhenUsed="1"/>
+    <w:lsdException w:name="Normal Table" w:semiHidden="1" w:unhideWhenUsed="1"/>
+    <w:lsdException w:name="annotation subject" w:semiHidden="1" w:unhideWhenUsed="1"/>
+    <w:lsdException w:name="No List" w:semiHidden="1" w:unhideWhenUsed="1"/>
+    <w:lsdException w:name="Outline List 1" w:semiHidden="1" w:unhideWhenUsed="1"/>
+    <w:lsdException w:name="Outline List 2" w:semiHidden="1" w:unhideWhenUsed="1"/>
+    <w:lsdException w:name="Outline List 3" w:semiHidden="1" w:unhideWhenUsed="1"/>
+    <w:lsdException w:name="Table Simple 1" w:semiHidden="1" w:unhideWhenUsed="1"/>
+    <w:lsdException w:name="Table Simple 2" w:semiHidden="1" w:unhideWhenUsed="1"/>
+    <w:lsdException w:name="Table Simple 3" w:semiHidden="1" w:unhideWhenUsed="1"/>
+    <w:lsdException w:name="Table Classic 1" w:semiHidden="1" w:unhideWhenUsed="1"/>
+    <w:lsdException w:name="Table Classic 2" w:semiHidden="1" w:unhideWhenUsed="1"/>
+    <w:lsdException w:name="Table Classic 3" w:semiHidden="1" w:unhideWhenUsed="1"/>
+    <w:lsdException w:name="Table Classic 4" w:semiHidden="1" w:unhideWhenUsed="1"/>
+    <w:lsdException w:name="Table Colorful 1" w:semiHidden="1" w:unhideWhenUsed="1"/>
+    <w:lsdException w:name="Table Colorful 2" w:semiHidden="1" w:unhideWhenUsed="1"/>
+    <w:lsdException w:name="Table Colorful 3" w:semiHidden="1" w:unhideWhenUsed="1"/>
+    <w:lsdException w:name="Table Columns 1" w:semiHidden="1" w:unhideWhenUsed="1"/>
+    <w:lsdException w:name="Table Columns 2" w:semiHidden="1" w:unhideWhenUsed="1"/>
+    <w:lsdException w:name="Table Columns 3" w:semiHidden="1" w:unhideWhenUsed="1"/>
+    <w:lsdException w:name="Table Columns 4" w:semiHidden="1" w:unhideWhenUsed="1"/>
+    <w:lsdException w:name="Table Columns 5" w:semiHidden="1" w:unhideWhenUsed="1"/>
+    <w:lsdException w:name="Table Grid 1" w:semiHidden="1" w:unhideWhenUsed="1"/>
+    <w:lsdException w:name="Table Grid 2" w:semiHidden="1" w:unhideWhenUsed="1"/>
+    <w:lsdException w:name="Table Grid 3" w:semiHidden="1" w:unhideWhenUsed="1"/>
+    <w:lsdException w:name="Table Grid 4" w:semiHidden="1" w:unhideWhenUsed="1"/>
+    <w:lsdException w:name="Table Grid 5" w:semiHidden="1" w:unhideWhenUsed="1"/>
+    <w:lsdException w:name="Table Grid 6" w:semiHidden="1" w:unhideWhenUsed="1"/>
+    <w:lsdException w:name="Table Grid 7" w:semiHidden="1" w:unhideWhenUsed="1"/>
+    <w:lsdException w:name="Table Grid 8" w:semiHidden="1" w:unhideWhenUsed="1"/>
+    <w:lsdException w:name="Table List 1" w:semiHidden="1" w:unhideWhenUsed="1"/>
+    <w:lsdException w:name="Table List 2" w:semiHidden="1" w:unhideWhenUsed="1"/>
+    <w:lsdException w:name="Table List 3" w:semiHidden="1" w:unhideWhenUsed="1"/>
+    <w:lsdException w:name="Table List 4" w:semiHidden="1" w:unhideWhenUsed="1"/>
+    <w:lsdException w:name="Table List 5" w:semiHidden="1" w:unhideWhenUsed="1"/>
+    <w:lsdException w:name="Table List 6" w:semiHidden="1" w:unhideWhenUsed="1"/>
+    <w:lsdException w:name="Table List 7" w:semiHidden="1" w:unhideWhenUsed="1"/>
+    <w:lsdException w:name="Table List 8" w:semiHidden="1" w:unhideWhenUsed="1"/>
+    <w:lsdException w:name="Table 3D effects 1" w:semiHidden="1" w:unhideWhenUsed="1"/>
+    <w:lsdException w:name="Table 3D effects 2" w:semiHidden="1" w:unhideWhenUsed="1"/>
+    <w:lsdException w:name="Table 3D effects 3" w:semiHidden="1" w:unhideWhenUsed="1"/>
+    <w:lsdException w:name="Table Contemporary" w:semiHidden="1" w:unhideWhenUsed="1"/>
+    <w:lsdException w:name="Table Elegant" w:semiHidden="1" w:unhideWhenUsed="1"/>
+    <w:lsdException w:name="Table Professional" w:semiHidden="1" w:unhideWhenUsed="1"/>
+    <w:lsdException w:name="Table Subtle 1" w:semiHidden="1" w:unhideWhenUsed="1"/>
+    <w:lsdException w:name="Table Subtle 2" w:semiHidden="1" w:unhideWhenUsed="1"/>
+    <w:lsdException w:name="Table Web 1" w:semiHidden="1" w:unhideWhenUsed="1"/>
+    <w:lsdException w:name="Table Web 2" w:semiHidden="1" w:unhideWhenUsed="1"/>
+    <w:lsdException w:name="Table Web 3" w:semiHidden="1" w:unhideWhenUsed="1"/>
+    <w:lsdException w:name="Balloon Text" w:semiHidden="1" w:unhideWhenUsed="1"/>
+    <w:lsdException w:name="Table Grid" w:uiPriority="39"/>
+    <w:lsdException w:name="Table Theme" w:semiHidden="1" w:unhideWhenUsed="1"/>
+    <w:lsdException w:name="Placeholder Text" w:semiHidden="1"/>
+    <w:lsdException w:name="No Spacing" w:uiPriority="1" w:qFormat="1"/>
+    <w:lsdException w:name="Light Shading" w:uiPriority="60"/>
+    <w:lsdException w:name="Light List" w:uiPriority="61"/>
+    <w:lsdException w:name="Light Grid" w:uiPriority="62"/>
+    <w:lsdException w:name="Medium Shading 1" w:uiPriority="63"/>
+    <w:lsdException w:name="Medium Shading 2" w:uiPriority="64"/>
+    <w:lsdException w:name="Medium List 1" w:uiPriority="65"/>
+    <w:lsdException w:name="Medium List 2" w:uiPriority="66"/>
+    <w:lsdException w:name="Medium Grid 1" w:uiPriority="67"/>
+    <w:lsdException w:name="Medium Grid 2" w:uiPriority="68"/>
+    <w:lsdException w:name="Medium Grid 3" w:uiPriority="69"/>
+    <w:lsdException w:name="Dark List" w:uiPriority="70"/>
+    <w:lsdException w:name="Colorful Shading" w:uiPriority="71"/>
+    <w:lsdException w:name="Colorful List" w:uiPriority="72"/>
+    <w:lsdException w:name="Colorful Grid" w:uiPriority="73"/>
+    <w:lsdException w:name="Light Shading Accent 1" w:uiPriority="60"/>
+    <w:lsdException w:name="Light List Accent 1" w:uiPriority="61"/>
+    <w:lsdException w:name="Light Grid Accent 1" w:uiPriority="62"/>
+    <w:lsdException w:name="Medium Shading 1 Accent 1" w:uiPriority="63"/>
+    <w:lsdException w:name="Medium Shading 2 Accent 1" w:uiPriority="64"/>
+    <w:lsdException w:name="Medium List 1 Accent 1" w:uiPriority="65"/>
+    <w:lsdException w:name="Revision" w:semiHidden="1"/>
+    <w:lsdException w:name="List Paragraph" w:uiPriority="34" w:qFormat="1"/>
+    <w:lsdException w:name="Quote" w:uiPriority="29" w:qFormat="1"/>
+    <w:lsdException w:name="Intense Quote" w:uiPriority="30" w:qFormat="1"/>
+    <w:lsdException w:name="Medium List 2 Accent 1" w:uiPriority="66"/>
+    <w:lsdException w:name="Medium Grid 1 Accent 1" w:uiPriority="67"/>
+    <w:lsdException w:name="Medium Grid 2 Accent 1" w:uiPriority="68"/>
+    <w:lsdException w:name="Medium Grid 3 Accent 1" w:uiPriority="69"/>
+    <w:lsdException w:name="Dark List Accent 1" w:uiPriority="70"/>
+    <w:lsdException w:name="Colorful Shading Accent 1" w:uiPriority="71"/>
+    <w:lsdException w:name="Colorful List Accent 1" w:uiPriority="72"/>
+    <w:lsdException w:name="Colorful Grid Accent 1" w:uiPriority="73"/>
+    <w:lsdException w:name="Light Shading Accent 2" w:uiPriority="60"/>
+    <w:lsdException w:name="Light List Accent 2" w:uiPriority="61"/>
+    <w:lsdException w:name="Light Grid Accent 2" w:uiPriority="62"/>
+    <w:lsdException w:name="Medium Shading 1 Accent 2" w:uiPriority="63"/>
+    <w:lsdException w:name="Medium Shading 2 Accent 2" w:uiPriority="64"/>
+    <w:lsdException w:name="Medium List 1 Accent 2" w:uiPriority="65"/>
+    <w:lsdException w:name="Medium List 2 Accent 2" w:uiPriority="66"/>
+    <w:lsdException w:name="Medium Grid 1 Accent 2" w:uiPriority="67"/>
+    <w:lsdException w:name="Medium Grid 2 Accent 2" w:uiPriority="68"/>
+    <w:lsdException w:name="Medium Grid 3 Accent 2" w:uiPriority="69"/>
+    <w:lsdException w:name="Dark List Accent 2" w:uiPriority="70"/>
+    <w:lsdException w:name="Colorful Shading Accent 2" w:uiPriority="71"/>
+    <w:lsdException w:name="Colorful List Accent 2" w:uiPriority="72"/>
+    <w:lsdException w:name="Colorful Grid Accent 2" w:uiPriority="73"/>
+    <w:lsdException w:name="Light Shading Accent 3" w:uiPriority="60"/>
+    <w:lsdException w:name="Light List Accent 3" w:uiPriority="61"/>
+    <w:lsdException w:name="Light Grid Accent 3" w:uiPriority="62"/>
+    <w:lsdException w:name="Medium Shading 1 Accent 3" w:uiPriority="63"/>
+    <w:lsdException w:name="Medium Shading 2 Accent 3" w:uiPriority="64"/>
+    <w:lsdException w:name="Medium List 1 Accent 3" w:uiPriority="65"/>
+    <w:lsdException w:name="Medium List 2 Accent 3" w:uiPriority="66"/>
+    <w:lsdException w:name="Medium Grid 1 Accent 3" w:uiPriority="67"/>
+    <w:lsdException w:name="Medium Grid 2 Accent 3" w:uiPriority="68"/>
+    <w:lsdException w:name="Medium Grid 3 Accent 3" w:uiPriority="69"/>
+    <w:lsdException w:name="Dark List Accent 3" w:uiPriority="70"/>
+    <w:lsdException w:name="Colorful Shading Accent 3" w:uiPriority="71"/>
+    <w:lsdException w:name="Colorful List Accent 3" w:uiPriority="72"/>
+    <w:lsdException w:name="Colorful Grid Accent 3" w:uiPriority="73"/>
+    <w:lsdException w:name="Light Shading Accent 4" w:uiPriority="60"/>
+    <w:lsdException w:name="Light List Accent 4" w:uiPriority="61"/>
+    <w:lsdException w:name="Light Grid Accent 4" w:uiPriority="62"/>
+    <w:lsdException w:name="Medium Shading 1 Accent 4" w:uiPriority="63"/>
+    <w:lsdException w:name="Medium Shading 2 Accent 4" w:uiPriority="64"/>
+    <w:lsdException w:name="Medium List 1 Accent 4" w:uiPriority="65"/>
+    <w:lsdException w:name="Medium List 2 Accent 4" w:uiPriority="66"/>
+    <w:lsdException w:name="Medium Grid 1 Accent 4" w:uiPriority="67"/>
+    <w:lsdException w:name="Medium Grid 2 Accent 4" w:uiPriority="68"/>
+    <w:lsdException w:name="Medium Grid 3 Accent 4" w:uiPriority="69"/>
+    <w:lsdException w:name="Dark List Accent 4" w:uiPriority="70"/>
+    <w:lsdException w:name="Colorful Shading Accent 4" w:uiPriority="71"/>
+    <w:lsdException w:name="Colorful List Accent 4" w:uiPriority="72"/>
+    <w:lsdException w:name="Colorful Grid Accent 4" w:uiPriority="73"/>
+    <w:lsdException w:name="Light Shading Accent 5" w:uiPriority="60"/>
+    <w:lsdException w:name="Light List Accent 5" w:uiPriority="61"/>
+    <w:lsdException w:name="Light Grid Accent 5" w:uiPriority="62"/>
+    <w:lsdException w:name="Medium Shading 1 Accent 5" w:uiPriority="63"/>
+    <w:lsdException w:name="Medium Shading 2 Accent 5" w:uiPriority="64"/>
+    <w:lsdException w:name="Medium List 1 Accent 5" w:uiPriority="65"/>
+    <w:lsdException w:name="Medium List 2 Accent 5" w:uiPriority="66"/>
+    <w:lsdException w:name="Medium Grid 1 Accent 5" w:uiPriority="67"/>
+    <w:lsdException w:name="Medium Grid 2 Accent 5" w:uiPriority="68"/>
+    <w:lsdException w:name="Medium Grid 3 Accent 5" w:uiPriority="69"/>
+    <w:lsdException w:name="Dark List Accent 5" w:uiPriority="70"/>
+    <w:lsdException w:name="Colorful Shading Accent 5" w:uiPriority="71"/>
+    <w:lsdException w:name="Colorful List Accent 5" w:uiPriority="72"/>
+    <w:lsdException w:name="Colorful Grid Accent 5" w:uiPriority="73"/>
+    <w:lsdException w:name="Light Shading Accent 6" w:uiPriority="60"/>
+    <w:lsdException w:name="Light List Accent 6" w:uiPriority="61"/>
+    <w:lsdException w:name="Light Grid Accent 6" w:uiPriority="62"/>
+    <w:lsdException w:name="Medium Shading 1 Accent 6" w:uiPriority="63"/>
+    <w:lsdException w:name="Medium Shading 2 Accent 6" w:uiPriority="64"/>
+    <w:lsdException w:name="Medium List 1 Accent 6" w:uiPriority="65"/>
+    <w:lsdException w:name="Medium List 2 Accent 6" w:uiPriority="66"/>
+    <w:lsdException w:name="Medium Grid 1 Accent 6" w:uiPriority="67"/>
+    <w:lsdException w:name="Medium Grid 2 Accent 6" w:uiPriority="68"/>
+    <w:lsdException w:name="Medium Grid 3 Accent 6" w:uiPriority="69"/>
+    <w:lsdException w:name="Dark List Accent 6" w:uiPriority="70"/>
+    <w:lsdException w:name="Colorful Shading Accent 6" w:uiPriority="71"/>
+    <w:lsdException w:name="Colorful List Accent 6" w:uiPriority="72"/>
+    <w:lsdException w:name="Colorful Grid Accent 6" w:uiPriority="73"/>
+    <w:lsdException w:name="Subtle Emphasis" w:uiPriority="19" w:qFormat="1"/>
+    <w:lsdException w:name="Intense Emphasis" w:uiPriority="21" w:qFormat="1"/>
+    <w:lsdException w:name="Subtle Reference" w:uiPriority="31" w:qFormat="1"/>
+    <w:lsdException w:name="Intense Reference" w:uiPriority="32" w:qFormat="1"/>
+    <w:lsdException w:name="Book Title" w:uiPriority="33" w:qFormat="1"/>
+    <w:lsdException w:name="Bibliography" w:semiHidden="1" w:uiPriority="37" w:unhideWhenUsed="1"/>
+    <w:lsdException w:name="TOC Heading" w:semiHidden="1" w:uiPriority="39" w:unhideWhenUsed="1" w:qFormat="1"/>
+    <w:lsdException w:name="Plain Table 1" w:uiPriority="41"/>
+    <w:lsdException w:name="Plain Table 2" w:uiPriority="42"/>
+    <w:lsdException w:name="Plain Table 3" w:uiPriority="43"/>
+    <w:lsdException w:name="Plain Table 4" w:uiPriority="44"/>
+    <w:lsdException w:name="Plain Table 5" w:uiPriority="45"/>
+    <w:lsdException w:name="Grid Table Light" w:uiPriority="40"/>
+    <w:lsdException w:name="Grid Table 1 Light" w:uiPriority="46"/>
+    <w:lsdException w:name="Grid Table 2" w:uiPriority="47"/>
+    <w:lsdException w:name="Grid Table 3" w:uiPriority="48"/>
+    <w:lsdException w:name="Grid Table 4" w:uiPriority="49"/>
+    <w:lsdException w:name="Grid Table 5 Dark" w:uiPriority="50"/>
+    <w:lsdException w:name="Grid Table 6 Colorful" w:uiPriority="51"/>
+    <w:lsdException w:name="Grid Table 7 Colorful" w:uiPriority="52"/>
+    <w:lsdException w:name="Grid Table 1 Light Accent 1" w:uiPriority="46"/>
+    <w:lsdException w:name="Grid Table 2 Accent 1" w:uiPriority="47"/>
+    <w:lsdException w:name="Grid Table 3 Accent 1" w:uiPriority="48"/>
+    <w:lsdException w:name="Grid Table 4 Accent 1" w:uiPriority="49"/>
+    <w:lsdException w:name="Grid Table 5 Dark Accent 1" w:uiPriority="50"/>
+    <w:lsdException w:name="Grid Table 6 Colorful Accent 1" w:uiPriority="51"/>
+    <w:lsdException w:name="Grid Table 7 Colorful Accent 1" w:uiPriority="52"/>
+    <w:lsdException w:name="Grid Table 1 Light Accent 2" w:uiPriority="46"/>
+    <w:lsdException w:name="Grid Table 2 Accent 2" w:uiPriority="47"/>
+    <w:lsdException w:name="Grid Table 3 Accent 2" w:uiPriority="48"/>
+    <w:lsdException w:name="Grid Table 4 Accent 2" w:uiPriority="49"/>
+    <w:lsdException w:name="Grid Table 5 Dark Accent 2" w:uiPriority="50"/>
+    <w:lsdException w:name="Grid Table 6 Colorful Accent 2" w:uiPriority="51"/>
+    <w:lsdException w:name="Grid Table 7 Colorful Accent 2" w:uiPriority="52"/>
+    <w:lsdException w:name="Grid Table 1 Light Accent 3" w:uiPriority="46"/>
+    <w:lsdException w:name="Grid Table 2 Accent 3" w:uiPriority="47"/>
+    <w:lsdException w:name="Grid Table 3 Accent 3" w:uiPriority="48"/>
+    <w:lsdException w:name="Grid Table 4 Accent 3" w:uiPriority="49"/>
+    <w:lsdException w:name="Grid Table 5 Dark Accent 3" w:uiPriority="50"/>
+    <w:lsdException w:name="Grid Table 6 Colorful Accent 3" w:uiPriority="51"/>
+    <w:lsdException w:name="Grid Table 7 Colorful Accent 3" w:uiPriority="52"/>
+    <w:lsdException w:name="Grid Table 1 Light Accent 4" w:uiPriority="46"/>
+    <w:lsdException w:name="Grid Table 2 Accent 4" w:uiPriority="47"/>
+    <w:lsdException w:name="Grid Table 3 Accent 4" w:uiPriority="48"/>
+    <w:lsdException w:name="Grid Table 4 Accent 4" w:uiPriority="49"/>
+    <w:lsdException w:name="Grid Table 5 Dark Accent 4" w:uiPriority="50"/>
+    <w:lsdException w:name="Grid Table 6 Colorful Accent 4" w:uiPriority="51"/>
+    <w:lsdException w:name="Grid Table 7 Colorful Accent 4" w:uiPriority="52"/>
+    <w:lsdException w:name="Grid Table 1 Light Accent 5" w:uiPriority="46"/>
+    <w:lsdException w:name="Grid Table 2 Accent 5" w:uiPriority="47"/>
+    <w:lsdException w:name="Grid Table 3 Accent 5" w:uiPriority="48"/>
+    <w:lsdException w:name="Grid Table 4 Accent 5" w:uiPriority="49"/>
+    <w:lsdException w:name="Grid Table 5 Dark Accent 5" w:uiPriority="50"/>
+    <w:lsdException w:name="Grid Table 6 Colorful Accent 5" w:uiPriority="51"/>
+    <w:lsdException w:name="Grid Table 7 Colorful Accent 5" w:uiPriority="52"/>
+    <w:lsdException w:name="Grid Table 1 Light Accent 6" w:uiPriority="46"/>
+    <w:lsdException w:name="Grid Table 2 Accent 6" w:uiPriority="47"/>
+    <w:lsdException w:name="Grid Table 3 Accent 6" w:uiPriority="48"/>
+    <w:lsdException w:name="Grid Table 4 Accent 6" w:uiPriority="49"/>
+    <w:lsdException w:name="Grid Table 5 Dark Accent 6" w:uiPriority="50"/>
+    <w:lsdException w:name="Grid Table 6 Colorful Accent 6" w:uiPriority="51"/>
+    <w:lsdException w:name="Grid Table 7 Colorful Accent 6" w:uiPriority="52"/>
+    <w:lsdException w:name="List Table 1 Light" w:uiPriority="46"/>
+    <w:lsdException w:name="List Table 2" w:uiPriority="47"/>
+    <w:lsdException w:name="List Table 3" w:uiPriority="48"/>
+    <w:lsdException w:name="List Table 4" w:uiPriority="49"/>
+    <w:lsdException w:name="List Table 5 Dark" w:uiPriority="50"/>
+    <w:lsdException w:name="List Table 6 Colorful" w:uiPriority="51"/>
+    <w:lsdException w:name="List Table 7 Colorful" w:uiPriority="52"/>
+    <w:lsdException w:name="List Table 1 Light Accent 1" w:uiPriority="46"/>
+    <w:lsdException w:name="List Table 2 Accent 1" w:uiPriority="47"/>
+    <w:lsdException w:name="List Table 3 Accent 1" w:uiPriority="48"/>
+    <w:lsdException w:name="List Table 4 Accent 1" w:uiPriority="49"/>
+    <w:lsdException w:name="List Table 5 Dark Accent 1" w:uiPriority="50"/>
+    <w:lsdException w:name="List Table 6 Colorful Accent 1" w:uiPriority="51"/>
+    <w:lsdException w:name="List Table 7 Colorful Accent 1" w:uiPriority="52"/>
+    <w:lsdException w:name="List Table 1 Light Accent 2" w:uiPriority="46"/>
+    <w:lsdException w:name="List Table 2 Accent 2" w:uiPriority="47"/>
+    <w:lsdException w:name="List Table 3 Accent 2" w:uiPriority="48"/>
+    <w:lsdException w:name="List Table 4 Accent 2" w:uiPriority="49"/>
+    <w:lsdException w:name="List Table 5 Dark Accent 2" w:uiPriority="50"/>
+    <w:lsdException w:name="List Table 6 Colorful Accent 2" w:uiPriority="51"/>
+    <w:lsdException w:name="List Table 7 Colorful Accent 2" w:uiPriority="52"/>
+    <w:lsdException w:name="List Table 1 Light Accent 3" w:uiPriority="46"/>
+    <w:lsdException w:name="List Table 2 Accent 3" w:uiPriority="47"/>
+    <w:lsdException w:name="List Table 3 Accent 3" w:uiPriority="48"/>
+    <w:lsdException w:name="List Table 4 Accent 3" w:uiPriority="49"/>
+    <w:lsdException w:name="List Table 5 Dark Accent 3" w:uiPriority="50"/>
+    <w:lsdException w:name="List Table 6 Colorful Accent 3" w:uiPriority="51"/>
+    <w:lsdException w:name="List Table 7 Colorful Accent 3" w:uiPriority="52"/>
+    <w:lsdException w:name="List Table 1 Light Accent 4" w:uiPriority="46"/>
+    <w:lsdException w:name="List Table 2 Accent 4" w:uiPriority="47"/>
+    <w:lsdException w:name="List Table 3 Accent 4" w:uiPriority="48"/>
+    <w:lsdException w:name="List Table 4 Accent 4" w:uiPriority="49"/>
+    <w:lsdException w:name="List Table 5 Dark Accent 4" w:uiPriority="50"/>
+    <w:lsdException w:name="List Table 6 Colorful Accent 4" w:uiPriority="51"/>
+    <w:lsdException w:name="List Table 7 Colorful Accent 4" w:uiPriority="52"/>
+    <w:lsdException w:name="List Table 1 Light Accent 5" w:uiPriority="46"/>
+    <w:lsdException w:name="List Table 2 Accent 5" w:uiPriority="47"/>
+    <w:lsdException w:name="List Table 3 Accent 5" w:uiPriority="48"/>
+    <w:lsdException w:name="List Table 4 Accent 5" w:uiPriority="49"/>
+    <w:lsdException w:name="List Table 5 Dark Accent 5" w:uiPriority="50"/>
+    <w:lsdException w:name="List Table 6 Colorful Accent 5" w:uiPriority="51"/>
+    <w:lsdException w:name="List Table 7 Colorful Accent 5" w:uiPriority="52"/>
+    <w:lsdException w:name="List Table 1 Light Accent 6" w:uiPriority="46"/>
+    <w:lsdException w:name="List Table 2 Accent 6" w:uiPriority="47"/>
+    <w:lsdException w:name="List Table 3 Accent 6" w:uiPriority="48"/>
+    <w:lsdException w:name="List Table 4 Accent 6" w:uiPriority="49"/>
+    <w:lsdException w:name="List Table 5 Dark Accent 6" w:uiPriority="50"/>
+    <w:lsdException w:name="List Table 6 Colorful Accent 6" w:uiPriority="51"/>
+    <w:lsdException w:name="List Table 7 Colorful Accent 6" w:uiPriority="52"/>
+    <w:lsdException w:name="Mention" w:semiHidden="1" w:unhideWhenUsed="1"/>
+    <w:lsdException w:name="Smart Hyperlink" w:semiHidden="1" w:unhideWhenUsed="1"/>
+    <w:lsdException w:name="Hashtag" w:semiHidden="1" w:unhideWhenUsed="1"/>
+    <w:lsdException w:name="Unresolved Mention" w:semiHidden="1" w:unhideWhenUsed="1"/>
+    <w:lsdException w:name="Smart Link" w:semiHidden="1" w:unhideWhenUsed="1"/>
+    <w:lsdException w:name="Smart Link Error" w:semiHidden="1" w:unhideWhenUsed="1"/>
   </w:latentStyles>
   <w:style w:type="paragraph" w:default="1" w:styleId="Normal">
     <w:name w:val="Normal"/>
@@ -6021,7 +6500,7 @@
 </file>
 
 <file path=word/glossary/webSettings.xml><?xml version="1.0" encoding="utf-8"?>
-<w:webSettings xmlns:mc="http://schemas.openxmlformats.org/markup-compatibility/2006" xmlns:r="http://schemas.openxmlformats.org/officeDocument/2006/relationships" xmlns:w="http://schemas.openxmlformats.org/wordprocessingml/2006/main" xmlns:w14="http://schemas.microsoft.com/office/word/2010/wordml" mc:Ignorable="w14">
+<w:webSettings xmlns:mc="http://schemas.openxmlformats.org/markup-compatibility/2006" xmlns:r="http://schemas.openxmlformats.org/officeDocument/2006/relationships" xmlns:w="http://schemas.openxmlformats.org/wordprocessingml/2006/main" xmlns:w14="http://schemas.microsoft.com/office/word/2010/wordml" xmlns:w15="http://schemas.microsoft.com/office/word/2012/wordml" xmlns:w16cid="http://schemas.microsoft.com/office/word/2016/wordml/cid" xmlns:w16se="http://schemas.microsoft.com/office/word/2015/wordml/symex" mc:Ignorable="w14 w15 w16se w16cid">
   <w:optimizeForBrowser/>
   <w:allowPNG/>
 </w:webSettings>
@@ -6316,7 +6795,7 @@
   <a:extraClrSchemeLst/>
   <a:extLst>
     <a:ext uri="{05A4C25C-085E-4340-85A3-A5531E510DB2}">
-      <thm15:themeFamily xmlns:thm15="http://schemas.microsoft.com/office/thememl/2012/main" xmlns="" name="Office Theme" id="{62F939B6-93AF-4DB8-9C6B-D6C7DFDC589F}" vid="{4A3C46E8-61CC-4603-A589-7422A47A8E4A}"/>
+      <thm15:themeFamily xmlns:thm15="http://schemas.microsoft.com/office/thememl/2012/main" name="Office Theme" id="{62F939B6-93AF-4DB8-9C6B-D6C7DFDC589F}" vid="{4A3C46E8-61CC-4603-A589-7422A47A8E4A}"/>
     </a:ext>
   </a:extLst>
 </a:theme>

</xml_diff>